<commit_message>
added section - Uber's biggest competitors
</commit_message>
<xml_diff>
--- a/UberOutline.docx
+++ b/UberOutline.docx
@@ -94,8 +94,6 @@
           <w:sz w:val="36"/>
         </w:rPr>
       </w:pPr>
-      <w:bookmarkStart w:id="0" w:name="_GoBack"/>
-      <w:bookmarkEnd w:id="0"/>
     </w:p>
     <w:p>
       <w:pPr>
@@ -1047,19 +1045,29 @@
       <w:pPr>
         <w:pStyle w:val="Heading1"/>
       </w:pPr>
-      <w:bookmarkStart w:id="1" w:name="_Toc478076511"/>
+      <w:bookmarkStart w:id="0" w:name="_Toc478076511"/>
       <w:r>
         <w:t>Background</w:t>
       </w:r>
+      <w:bookmarkEnd w:id="0"/>
+    </w:p>
+    <w:p>
+      <w:pPr>
+        <w:pStyle w:val="Heading1"/>
+      </w:pPr>
+      <w:bookmarkStart w:id="1" w:name="_Toc478076512"/>
+      <w:r>
+        <w:t>Uber Users</w:t>
+      </w:r>
       <w:bookmarkEnd w:id="1"/>
     </w:p>
     <w:p>
       <w:pPr>
         <w:pStyle w:val="Heading1"/>
       </w:pPr>
-      <w:bookmarkStart w:id="2" w:name="_Toc478076512"/>
-      <w:r>
-        <w:t>Uber Users</w:t>
+      <w:bookmarkStart w:id="2" w:name="_Toc478076513"/>
+      <w:r>
+        <w:t>Top 5 Users Worldwide</w:t>
       </w:r>
       <w:bookmarkEnd w:id="2"/>
     </w:p>
@@ -1067,10 +1075,10 @@
       <w:pPr>
         <w:pStyle w:val="Heading1"/>
       </w:pPr>
-      <w:bookmarkStart w:id="3" w:name="_Toc478076513"/>
-      <w:r>
-        <w:t>Top 5 Users Worldwide</w:t>
-      </w:r>
+      <w:r>
+        <w:t>Uber’s Biggest Competitors</w:t>
+      </w:r>
+      <w:bookmarkStart w:id="3" w:name="_GoBack"/>
       <w:bookmarkEnd w:id="3"/>
     </w:p>
     <w:p>

</xml_diff>

<commit_message>
added Top 5 Uber's competitors
</commit_message>
<xml_diff>
--- a/UberOutline.docx
+++ b/UberOutline.docx
@@ -23,6 +23,7 @@
           <w:sz w:val="40"/>
         </w:rPr>
       </w:pPr>
+      <w:bookmarkStart w:id="0" w:name="_Toc478246606"/>
       <w:r>
         <w:rPr>
           <w:rFonts w:ascii="Arial" w:hAnsi="Arial" w:cs="Arial"/>
@@ -32,6 +33,7 @@
         </w:rPr>
         <w:t>Uber</w:t>
       </w:r>
+      <w:bookmarkEnd w:id="0"/>
     </w:p>
     <w:p>
       <w:pPr>
@@ -300,7 +302,7 @@
           <w:pPr>
             <w:pStyle w:val="TOC1"/>
             <w:rPr>
-              <w:rFonts w:asciiTheme="minorHAnsi" w:eastAsiaTheme="minorEastAsia" w:hAnsiTheme="minorHAnsi" w:cstheme="minorBidi"/>
+              <w:rFonts w:eastAsiaTheme="minorEastAsia" w:cs="Arial"/>
               <w:noProof/>
               <w:sz w:val="22"/>
               <w:szCs w:val="22"/>
@@ -325,16 +327,18 @@
             </w:rPr>
             <w:fldChar w:fldCharType="separate"/>
           </w:r>
-          <w:hyperlink w:anchor="_Toc478076511" w:history="1">
+          <w:hyperlink w:anchor="_Toc478246606" w:history="1">
             <w:r>
               <w:rPr>
                 <w:rStyle w:val="Hyperlink"/>
-                <w:noProof/>
-              </w:rPr>
-              <w:t>Background</w:t>
-            </w:r>
-            <w:r>
-              <w:rPr>
+                <w:rFonts w:cs="Arial"/>
+                <w:noProof/>
+              </w:rPr>
+              <w:t>Uber</w:t>
+            </w:r>
+            <w:r>
+              <w:rPr>
+                <w:rFonts w:cs="Arial"/>
                 <w:noProof/>
                 <w:webHidden/>
               </w:rPr>
@@ -342,6 +346,7 @@
             </w:r>
             <w:r>
               <w:rPr>
+                <w:rFonts w:cs="Arial"/>
                 <w:noProof/>
                 <w:webHidden/>
               </w:rPr>
@@ -349,19 +354,22 @@
             </w:r>
             <w:r>
               <w:rPr>
-                <w:noProof/>
-                <w:webHidden/>
-              </w:rPr>
-              <w:instrText xml:space="preserve"> PAGEREF _Toc478076511 \h </w:instrText>
-            </w:r>
-            <w:r>
-              <w:rPr>
-                <w:noProof/>
-                <w:webHidden/>
-              </w:rPr>
-            </w:r>
-            <w:r>
-              <w:rPr>
+                <w:rFonts w:cs="Arial"/>
+                <w:noProof/>
+                <w:webHidden/>
+              </w:rPr>
+              <w:instrText xml:space="preserve"> PAGEREF _Toc478246606 \h </w:instrText>
+            </w:r>
+            <w:r>
+              <w:rPr>
+                <w:rFonts w:cs="Arial"/>
+                <w:noProof/>
+                <w:webHidden/>
+              </w:rPr>
+            </w:r>
+            <w:r>
+              <w:rPr>
+                <w:rFonts w:cs="Arial"/>
                 <w:noProof/>
                 <w:webHidden/>
               </w:rPr>
@@ -369,13 +377,15 @@
             </w:r>
             <w:r>
               <w:rPr>
-                <w:noProof/>
-                <w:webHidden/>
-              </w:rPr>
-              <w:t>3</w:t>
-            </w:r>
-            <w:r>
-              <w:rPr>
+                <w:rFonts w:cs="Arial"/>
+                <w:noProof/>
+                <w:webHidden/>
+              </w:rPr>
+              <w:t>1</w:t>
+            </w:r>
+            <w:r>
+              <w:rPr>
+                <w:rFonts w:cs="Arial"/>
                 <w:noProof/>
                 <w:webHidden/>
               </w:rPr>
@@ -387,23 +397,25 @@
           <w:pPr>
             <w:pStyle w:val="TOC1"/>
             <w:rPr>
-              <w:rFonts w:asciiTheme="minorHAnsi" w:eastAsiaTheme="minorEastAsia" w:hAnsiTheme="minorHAnsi" w:cstheme="minorBidi"/>
+              <w:rFonts w:eastAsiaTheme="minorEastAsia" w:cs="Arial"/>
               <w:noProof/>
               <w:sz w:val="22"/>
               <w:szCs w:val="22"/>
               <w:lang w:val="en-PH" w:eastAsia="en-PH"/>
             </w:rPr>
           </w:pPr>
-          <w:hyperlink w:anchor="_Toc478076512" w:history="1">
+          <w:hyperlink w:anchor="_Toc478246607" w:history="1">
             <w:r>
               <w:rPr>
                 <w:rStyle w:val="Hyperlink"/>
-                <w:noProof/>
-              </w:rPr>
-              <w:t>Uber Users</w:t>
-            </w:r>
-            <w:r>
-              <w:rPr>
+                <w:rFonts w:cs="Arial"/>
+                <w:noProof/>
+              </w:rPr>
+              <w:t>Background</w:t>
+            </w:r>
+            <w:r>
+              <w:rPr>
+                <w:rFonts w:cs="Arial"/>
                 <w:noProof/>
                 <w:webHidden/>
               </w:rPr>
@@ -411,6 +423,7 @@
             </w:r>
             <w:r>
               <w:rPr>
+                <w:rFonts w:cs="Arial"/>
                 <w:noProof/>
                 <w:webHidden/>
               </w:rPr>
@@ -418,19 +431,22 @@
             </w:r>
             <w:r>
               <w:rPr>
-                <w:noProof/>
-                <w:webHidden/>
-              </w:rPr>
-              <w:instrText xml:space="preserve"> PAGEREF _Toc478076512 \h </w:instrText>
-            </w:r>
-            <w:r>
-              <w:rPr>
-                <w:noProof/>
-                <w:webHidden/>
-              </w:rPr>
-            </w:r>
-            <w:r>
-              <w:rPr>
+                <w:rFonts w:cs="Arial"/>
+                <w:noProof/>
+                <w:webHidden/>
+              </w:rPr>
+              <w:instrText xml:space="preserve"> PAGEREF _Toc478246607 \h </w:instrText>
+            </w:r>
+            <w:r>
+              <w:rPr>
+                <w:rFonts w:cs="Arial"/>
+                <w:noProof/>
+                <w:webHidden/>
+              </w:rPr>
+            </w:r>
+            <w:r>
+              <w:rPr>
+                <w:rFonts w:cs="Arial"/>
                 <w:noProof/>
                 <w:webHidden/>
               </w:rPr>
@@ -438,6 +454,7 @@
             </w:r>
             <w:r>
               <w:rPr>
+                <w:rFonts w:cs="Arial"/>
                 <w:noProof/>
                 <w:webHidden/>
               </w:rPr>
@@ -445,6 +462,7 @@
             </w:r>
             <w:r>
               <w:rPr>
+                <w:rFonts w:cs="Arial"/>
                 <w:noProof/>
                 <w:webHidden/>
               </w:rPr>
@@ -456,23 +474,25 @@
           <w:pPr>
             <w:pStyle w:val="TOC1"/>
             <w:rPr>
-              <w:rFonts w:asciiTheme="minorHAnsi" w:eastAsiaTheme="minorEastAsia" w:hAnsiTheme="minorHAnsi" w:cstheme="minorBidi"/>
+              <w:rFonts w:eastAsiaTheme="minorEastAsia" w:cs="Arial"/>
               <w:noProof/>
               <w:sz w:val="22"/>
               <w:szCs w:val="22"/>
               <w:lang w:val="en-PH" w:eastAsia="en-PH"/>
             </w:rPr>
           </w:pPr>
-          <w:hyperlink w:anchor="_Toc478076513" w:history="1">
+          <w:hyperlink w:anchor="_Toc478246608" w:history="1">
             <w:r>
               <w:rPr>
                 <w:rStyle w:val="Hyperlink"/>
-                <w:noProof/>
-              </w:rPr>
-              <w:t>Top 5 Users Worldwide</w:t>
-            </w:r>
-            <w:r>
-              <w:rPr>
+                <w:rFonts w:cs="Arial"/>
+                <w:noProof/>
+              </w:rPr>
+              <w:t>Uber Users</w:t>
+            </w:r>
+            <w:r>
+              <w:rPr>
+                <w:rFonts w:cs="Arial"/>
                 <w:noProof/>
                 <w:webHidden/>
               </w:rPr>
@@ -480,6 +500,7 @@
             </w:r>
             <w:r>
               <w:rPr>
+                <w:rFonts w:cs="Arial"/>
                 <w:noProof/>
                 <w:webHidden/>
               </w:rPr>
@@ -487,19 +508,22 @@
             </w:r>
             <w:r>
               <w:rPr>
-                <w:noProof/>
-                <w:webHidden/>
-              </w:rPr>
-              <w:instrText xml:space="preserve"> PAGEREF _Toc478076513 \h </w:instrText>
-            </w:r>
-            <w:r>
-              <w:rPr>
-                <w:noProof/>
-                <w:webHidden/>
-              </w:rPr>
-            </w:r>
-            <w:r>
-              <w:rPr>
+                <w:rFonts w:cs="Arial"/>
+                <w:noProof/>
+                <w:webHidden/>
+              </w:rPr>
+              <w:instrText xml:space="preserve"> PAGEREF _Toc478246608 \h </w:instrText>
+            </w:r>
+            <w:r>
+              <w:rPr>
+                <w:rFonts w:cs="Arial"/>
+                <w:noProof/>
+                <w:webHidden/>
+              </w:rPr>
+            </w:r>
+            <w:r>
+              <w:rPr>
+                <w:rFonts w:cs="Arial"/>
                 <w:noProof/>
                 <w:webHidden/>
               </w:rPr>
@@ -507,6 +531,7 @@
             </w:r>
             <w:r>
               <w:rPr>
+                <w:rFonts w:cs="Arial"/>
                 <w:noProof/>
                 <w:webHidden/>
               </w:rPr>
@@ -514,6 +539,7 @@
             </w:r>
             <w:r>
               <w:rPr>
+                <w:rFonts w:cs="Arial"/>
                 <w:noProof/>
                 <w:webHidden/>
               </w:rPr>
@@ -525,23 +551,25 @@
           <w:pPr>
             <w:pStyle w:val="TOC1"/>
             <w:rPr>
-              <w:rFonts w:asciiTheme="minorHAnsi" w:eastAsiaTheme="minorEastAsia" w:hAnsiTheme="minorHAnsi" w:cstheme="minorBidi"/>
+              <w:rFonts w:eastAsiaTheme="minorEastAsia" w:cs="Arial"/>
               <w:noProof/>
               <w:sz w:val="22"/>
               <w:szCs w:val="22"/>
               <w:lang w:val="en-PH" w:eastAsia="en-PH"/>
             </w:rPr>
           </w:pPr>
-          <w:hyperlink w:anchor="_Toc478076514" w:history="1">
+          <w:hyperlink w:anchor="_Toc478246609" w:history="1">
             <w:r>
               <w:rPr>
                 <w:rStyle w:val="Hyperlink"/>
-                <w:noProof/>
-              </w:rPr>
-              <w:t>Features of Uber Application</w:t>
-            </w:r>
-            <w:r>
-              <w:rPr>
+                <w:rFonts w:cs="Arial"/>
+                <w:noProof/>
+              </w:rPr>
+              <w:t>Top 5 Users Worldwide</w:t>
+            </w:r>
+            <w:r>
+              <w:rPr>
+                <w:rFonts w:cs="Arial"/>
                 <w:noProof/>
                 <w:webHidden/>
               </w:rPr>
@@ -549,6 +577,7 @@
             </w:r>
             <w:r>
               <w:rPr>
+                <w:rFonts w:cs="Arial"/>
                 <w:noProof/>
                 <w:webHidden/>
               </w:rPr>
@@ -556,19 +585,22 @@
             </w:r>
             <w:r>
               <w:rPr>
-                <w:noProof/>
-                <w:webHidden/>
-              </w:rPr>
-              <w:instrText xml:space="preserve"> PAGEREF _Toc478076514 \h </w:instrText>
-            </w:r>
-            <w:r>
-              <w:rPr>
-                <w:noProof/>
-                <w:webHidden/>
-              </w:rPr>
-            </w:r>
-            <w:r>
-              <w:rPr>
+                <w:rFonts w:cs="Arial"/>
+                <w:noProof/>
+                <w:webHidden/>
+              </w:rPr>
+              <w:instrText xml:space="preserve"> PAGEREF _Toc478246609 \h </w:instrText>
+            </w:r>
+            <w:r>
+              <w:rPr>
+                <w:rFonts w:cs="Arial"/>
+                <w:noProof/>
+                <w:webHidden/>
+              </w:rPr>
+            </w:r>
+            <w:r>
+              <w:rPr>
+                <w:rFonts w:cs="Arial"/>
                 <w:noProof/>
                 <w:webHidden/>
               </w:rPr>
@@ -576,6 +608,7 @@
             </w:r>
             <w:r>
               <w:rPr>
+                <w:rFonts w:cs="Arial"/>
                 <w:noProof/>
                 <w:webHidden/>
               </w:rPr>
@@ -583,6 +616,7 @@
             </w:r>
             <w:r>
               <w:rPr>
+                <w:rFonts w:cs="Arial"/>
                 <w:noProof/>
                 <w:webHidden/>
               </w:rPr>
@@ -594,23 +628,25 @@
           <w:pPr>
             <w:pStyle w:val="TOC1"/>
             <w:rPr>
-              <w:rFonts w:asciiTheme="minorHAnsi" w:eastAsiaTheme="minorEastAsia" w:hAnsiTheme="minorHAnsi" w:cstheme="minorBidi"/>
+              <w:rFonts w:eastAsiaTheme="minorEastAsia" w:cs="Arial"/>
               <w:noProof/>
               <w:sz w:val="22"/>
               <w:szCs w:val="22"/>
               <w:lang w:val="en-PH" w:eastAsia="en-PH"/>
             </w:rPr>
           </w:pPr>
-          <w:hyperlink w:anchor="_Toc478076515" w:history="1">
+          <w:hyperlink w:anchor="_Toc478246610" w:history="1">
             <w:r>
               <w:rPr>
                 <w:rStyle w:val="Hyperlink"/>
-                <w:noProof/>
-              </w:rPr>
-              <w:t>How Successful Is Uber Now?</w:t>
-            </w:r>
-            <w:r>
-              <w:rPr>
+                <w:rFonts w:cs="Arial"/>
+                <w:noProof/>
+              </w:rPr>
+              <w:t>Uber’s Biggest Competitors</w:t>
+            </w:r>
+            <w:r>
+              <w:rPr>
+                <w:rFonts w:cs="Arial"/>
                 <w:noProof/>
                 <w:webHidden/>
               </w:rPr>
@@ -618,6 +654,7 @@
             </w:r>
             <w:r>
               <w:rPr>
+                <w:rFonts w:cs="Arial"/>
                 <w:noProof/>
                 <w:webHidden/>
               </w:rPr>
@@ -625,19 +662,22 @@
             </w:r>
             <w:r>
               <w:rPr>
-                <w:noProof/>
-                <w:webHidden/>
-              </w:rPr>
-              <w:instrText xml:space="preserve"> PAGEREF _Toc478076515 \h </w:instrText>
-            </w:r>
-            <w:r>
-              <w:rPr>
-                <w:noProof/>
-                <w:webHidden/>
-              </w:rPr>
-            </w:r>
-            <w:r>
-              <w:rPr>
+                <w:rFonts w:cs="Arial"/>
+                <w:noProof/>
+                <w:webHidden/>
+              </w:rPr>
+              <w:instrText xml:space="preserve"> PAGEREF _Toc478246610 \h </w:instrText>
+            </w:r>
+            <w:r>
+              <w:rPr>
+                <w:rFonts w:cs="Arial"/>
+                <w:noProof/>
+                <w:webHidden/>
+              </w:rPr>
+            </w:r>
+            <w:r>
+              <w:rPr>
+                <w:rFonts w:cs="Arial"/>
                 <w:noProof/>
                 <w:webHidden/>
               </w:rPr>
@@ -645,6 +685,7 @@
             </w:r>
             <w:r>
               <w:rPr>
+                <w:rFonts w:cs="Arial"/>
                 <w:noProof/>
                 <w:webHidden/>
               </w:rPr>
@@ -652,6 +693,7 @@
             </w:r>
             <w:r>
               <w:rPr>
+                <w:rFonts w:cs="Arial"/>
                 <w:noProof/>
                 <w:webHidden/>
               </w:rPr>
@@ -663,23 +705,25 @@
           <w:pPr>
             <w:pStyle w:val="TOC1"/>
             <w:rPr>
-              <w:rFonts w:asciiTheme="minorHAnsi" w:eastAsiaTheme="minorEastAsia" w:hAnsiTheme="minorHAnsi" w:cstheme="minorBidi"/>
+              <w:rFonts w:eastAsiaTheme="minorEastAsia" w:cs="Arial"/>
               <w:noProof/>
               <w:sz w:val="22"/>
               <w:szCs w:val="22"/>
               <w:lang w:val="en-PH" w:eastAsia="en-PH"/>
             </w:rPr>
           </w:pPr>
-          <w:hyperlink w:anchor="_Toc478076516" w:history="1">
+          <w:hyperlink w:anchor="_Toc478246611" w:history="1">
             <w:r>
               <w:rPr>
                 <w:rStyle w:val="Hyperlink"/>
-                <w:noProof/>
-              </w:rPr>
-              <w:t>Advantages and Disadvantages of Using Uber Application</w:t>
-            </w:r>
-            <w:r>
-              <w:rPr>
+                <w:rFonts w:cs="Arial"/>
+                <w:noProof/>
+              </w:rPr>
+              <w:t>Features of Uber Application</w:t>
+            </w:r>
+            <w:r>
+              <w:rPr>
+                <w:rFonts w:cs="Arial"/>
                 <w:noProof/>
                 <w:webHidden/>
               </w:rPr>
@@ -687,6 +731,7 @@
             </w:r>
             <w:r>
               <w:rPr>
+                <w:rFonts w:cs="Arial"/>
                 <w:noProof/>
                 <w:webHidden/>
               </w:rPr>
@@ -694,19 +739,22 @@
             </w:r>
             <w:r>
               <w:rPr>
-                <w:noProof/>
-                <w:webHidden/>
-              </w:rPr>
-              <w:instrText xml:space="preserve"> PAGEREF _Toc478076516 \h </w:instrText>
-            </w:r>
-            <w:r>
-              <w:rPr>
-                <w:noProof/>
-                <w:webHidden/>
-              </w:rPr>
-            </w:r>
-            <w:r>
-              <w:rPr>
+                <w:rFonts w:cs="Arial"/>
+                <w:noProof/>
+                <w:webHidden/>
+              </w:rPr>
+              <w:instrText xml:space="preserve"> PAGEREF _Toc478246611 \h </w:instrText>
+            </w:r>
+            <w:r>
+              <w:rPr>
+                <w:rFonts w:cs="Arial"/>
+                <w:noProof/>
+                <w:webHidden/>
+              </w:rPr>
+            </w:r>
+            <w:r>
+              <w:rPr>
+                <w:rFonts w:cs="Arial"/>
                 <w:noProof/>
                 <w:webHidden/>
               </w:rPr>
@@ -714,6 +762,7 @@
             </w:r>
             <w:r>
               <w:rPr>
+                <w:rFonts w:cs="Arial"/>
                 <w:noProof/>
                 <w:webHidden/>
               </w:rPr>
@@ -721,6 +770,7 @@
             </w:r>
             <w:r>
               <w:rPr>
+                <w:rFonts w:cs="Arial"/>
                 <w:noProof/>
                 <w:webHidden/>
               </w:rPr>
@@ -732,23 +782,25 @@
           <w:pPr>
             <w:pStyle w:val="TOC1"/>
             <w:rPr>
-              <w:rFonts w:asciiTheme="minorHAnsi" w:eastAsiaTheme="minorEastAsia" w:hAnsiTheme="minorHAnsi" w:cstheme="minorBidi"/>
+              <w:rFonts w:eastAsiaTheme="minorEastAsia" w:cs="Arial"/>
               <w:noProof/>
               <w:sz w:val="22"/>
               <w:szCs w:val="22"/>
               <w:lang w:val="en-PH" w:eastAsia="en-PH"/>
             </w:rPr>
           </w:pPr>
-          <w:hyperlink w:anchor="_Toc478076517" w:history="1">
+          <w:hyperlink w:anchor="_Toc478246612" w:history="1">
             <w:r>
               <w:rPr>
                 <w:rStyle w:val="Hyperlink"/>
-                <w:noProof/>
-              </w:rPr>
-              <w:t>Reviews</w:t>
-            </w:r>
-            <w:r>
-              <w:rPr>
+                <w:rFonts w:cs="Arial"/>
+                <w:noProof/>
+              </w:rPr>
+              <w:t>How Successful Is Uber Now?</w:t>
+            </w:r>
+            <w:r>
+              <w:rPr>
+                <w:rFonts w:cs="Arial"/>
                 <w:noProof/>
                 <w:webHidden/>
               </w:rPr>
@@ -756,6 +808,7 @@
             </w:r>
             <w:r>
               <w:rPr>
+                <w:rFonts w:cs="Arial"/>
                 <w:noProof/>
                 <w:webHidden/>
               </w:rPr>
@@ -763,19 +816,22 @@
             </w:r>
             <w:r>
               <w:rPr>
-                <w:noProof/>
-                <w:webHidden/>
-              </w:rPr>
-              <w:instrText xml:space="preserve"> PAGEREF _Toc478076517 \h </w:instrText>
-            </w:r>
-            <w:r>
-              <w:rPr>
-                <w:noProof/>
-                <w:webHidden/>
-              </w:rPr>
-            </w:r>
-            <w:r>
-              <w:rPr>
+                <w:rFonts w:cs="Arial"/>
+                <w:noProof/>
+                <w:webHidden/>
+              </w:rPr>
+              <w:instrText xml:space="preserve"> PAGEREF _Toc478246612 \h </w:instrText>
+            </w:r>
+            <w:r>
+              <w:rPr>
+                <w:rFonts w:cs="Arial"/>
+                <w:noProof/>
+                <w:webHidden/>
+              </w:rPr>
+            </w:r>
+            <w:r>
+              <w:rPr>
+                <w:rFonts w:cs="Arial"/>
                 <w:noProof/>
                 <w:webHidden/>
               </w:rPr>
@@ -783,6 +839,7 @@
             </w:r>
             <w:r>
               <w:rPr>
+                <w:rFonts w:cs="Arial"/>
                 <w:noProof/>
                 <w:webHidden/>
               </w:rPr>
@@ -790,6 +847,7 @@
             </w:r>
             <w:r>
               <w:rPr>
+                <w:rFonts w:cs="Arial"/>
                 <w:noProof/>
                 <w:webHidden/>
               </w:rPr>
@@ -801,23 +859,25 @@
           <w:pPr>
             <w:pStyle w:val="TOC1"/>
             <w:rPr>
-              <w:rFonts w:asciiTheme="minorHAnsi" w:eastAsiaTheme="minorEastAsia" w:hAnsiTheme="minorHAnsi" w:cstheme="minorBidi"/>
+              <w:rFonts w:eastAsiaTheme="minorEastAsia" w:cs="Arial"/>
               <w:noProof/>
               <w:sz w:val="22"/>
               <w:szCs w:val="22"/>
               <w:lang w:val="en-PH" w:eastAsia="en-PH"/>
             </w:rPr>
           </w:pPr>
-          <w:hyperlink w:anchor="_Toc478076518" w:history="1">
+          <w:hyperlink w:anchor="_Toc478246613" w:history="1">
             <w:r>
               <w:rPr>
                 <w:rStyle w:val="Hyperlink"/>
-                <w:noProof/>
-              </w:rPr>
-              <w:t>Additional information</w:t>
-            </w:r>
-            <w:r>
-              <w:rPr>
+                <w:rFonts w:cs="Arial"/>
+                <w:noProof/>
+              </w:rPr>
+              <w:t>Advantages and Disadvantages of Using Uber Application</w:t>
+            </w:r>
+            <w:r>
+              <w:rPr>
+                <w:rFonts w:cs="Arial"/>
                 <w:noProof/>
                 <w:webHidden/>
               </w:rPr>
@@ -825,6 +885,7 @@
             </w:r>
             <w:r>
               <w:rPr>
+                <w:rFonts w:cs="Arial"/>
                 <w:noProof/>
                 <w:webHidden/>
               </w:rPr>
@@ -832,19 +893,22 @@
             </w:r>
             <w:r>
               <w:rPr>
-                <w:noProof/>
-                <w:webHidden/>
-              </w:rPr>
-              <w:instrText xml:space="preserve"> PAGEREF _Toc478076518 \h </w:instrText>
-            </w:r>
-            <w:r>
-              <w:rPr>
-                <w:noProof/>
-                <w:webHidden/>
-              </w:rPr>
-            </w:r>
-            <w:r>
-              <w:rPr>
+                <w:rFonts w:cs="Arial"/>
+                <w:noProof/>
+                <w:webHidden/>
+              </w:rPr>
+              <w:instrText xml:space="preserve"> PAGEREF _Toc478246613 \h </w:instrText>
+            </w:r>
+            <w:r>
+              <w:rPr>
+                <w:rFonts w:cs="Arial"/>
+                <w:noProof/>
+                <w:webHidden/>
+              </w:rPr>
+            </w:r>
+            <w:r>
+              <w:rPr>
+                <w:rFonts w:cs="Arial"/>
                 <w:noProof/>
                 <w:webHidden/>
               </w:rPr>
@@ -852,6 +916,7 @@
             </w:r>
             <w:r>
               <w:rPr>
+                <w:rFonts w:cs="Arial"/>
                 <w:noProof/>
                 <w:webHidden/>
               </w:rPr>
@@ -859,6 +924,7 @@
             </w:r>
             <w:r>
               <w:rPr>
+                <w:rFonts w:cs="Arial"/>
                 <w:noProof/>
                 <w:webHidden/>
               </w:rPr>
@@ -870,23 +936,25 @@
           <w:pPr>
             <w:pStyle w:val="TOC1"/>
             <w:rPr>
-              <w:rFonts w:asciiTheme="minorHAnsi" w:eastAsiaTheme="minorEastAsia" w:hAnsiTheme="minorHAnsi" w:cstheme="minorBidi"/>
+              <w:rFonts w:eastAsiaTheme="minorEastAsia" w:cs="Arial"/>
               <w:noProof/>
               <w:sz w:val="22"/>
               <w:szCs w:val="22"/>
               <w:lang w:val="en-PH" w:eastAsia="en-PH"/>
             </w:rPr>
           </w:pPr>
-          <w:hyperlink w:anchor="_Toc478076519" w:history="1">
+          <w:hyperlink w:anchor="_Toc478246614" w:history="1">
             <w:r>
               <w:rPr>
                 <w:rStyle w:val="Hyperlink"/>
-                <w:noProof/>
-              </w:rPr>
-              <w:t>Recommendation</w:t>
-            </w:r>
-            <w:r>
-              <w:rPr>
+                <w:rFonts w:cs="Arial"/>
+                <w:noProof/>
+              </w:rPr>
+              <w:t>Reviews</w:t>
+            </w:r>
+            <w:r>
+              <w:rPr>
+                <w:rFonts w:cs="Arial"/>
                 <w:noProof/>
                 <w:webHidden/>
               </w:rPr>
@@ -894,6 +962,7 @@
             </w:r>
             <w:r>
               <w:rPr>
+                <w:rFonts w:cs="Arial"/>
                 <w:noProof/>
                 <w:webHidden/>
               </w:rPr>
@@ -901,19 +970,22 @@
             </w:r>
             <w:r>
               <w:rPr>
-                <w:noProof/>
-                <w:webHidden/>
-              </w:rPr>
-              <w:instrText xml:space="preserve"> PAGEREF _Toc478076519 \h </w:instrText>
-            </w:r>
-            <w:r>
-              <w:rPr>
-                <w:noProof/>
-                <w:webHidden/>
-              </w:rPr>
-            </w:r>
-            <w:r>
-              <w:rPr>
+                <w:rFonts w:cs="Arial"/>
+                <w:noProof/>
+                <w:webHidden/>
+              </w:rPr>
+              <w:instrText xml:space="preserve"> PAGEREF _Toc478246614 \h </w:instrText>
+            </w:r>
+            <w:r>
+              <w:rPr>
+                <w:rFonts w:cs="Arial"/>
+                <w:noProof/>
+                <w:webHidden/>
+              </w:rPr>
+            </w:r>
+            <w:r>
+              <w:rPr>
+                <w:rFonts w:cs="Arial"/>
                 <w:noProof/>
                 <w:webHidden/>
               </w:rPr>
@@ -921,6 +993,7 @@
             </w:r>
             <w:r>
               <w:rPr>
+                <w:rFonts w:cs="Arial"/>
                 <w:noProof/>
                 <w:webHidden/>
               </w:rPr>
@@ -928,6 +1001,7 @@
             </w:r>
             <w:r>
               <w:rPr>
+                <w:rFonts w:cs="Arial"/>
                 <w:noProof/>
                 <w:webHidden/>
               </w:rPr>
@@ -939,23 +1013,179 @@
           <w:pPr>
             <w:pStyle w:val="TOC1"/>
             <w:rPr>
-              <w:rFonts w:asciiTheme="minorHAnsi" w:eastAsiaTheme="minorEastAsia" w:hAnsiTheme="minorHAnsi" w:cstheme="minorBidi"/>
+              <w:rFonts w:eastAsiaTheme="minorEastAsia" w:cs="Arial"/>
               <w:noProof/>
               <w:sz w:val="22"/>
               <w:szCs w:val="22"/>
               <w:lang w:val="en-PH" w:eastAsia="en-PH"/>
             </w:rPr>
           </w:pPr>
-          <w:hyperlink w:anchor="_Toc478076520" w:history="1">
+          <w:hyperlink w:anchor="_Toc478246615" w:history="1">
             <w:r>
               <w:rPr>
                 <w:rStyle w:val="Hyperlink"/>
+                <w:rFonts w:cs="Arial"/>
+                <w:noProof/>
+              </w:rPr>
+              <w:t>Additional information</w:t>
+            </w:r>
+            <w:r>
+              <w:rPr>
+                <w:rFonts w:cs="Arial"/>
+                <w:noProof/>
+                <w:webHidden/>
+              </w:rPr>
+              <w:tab/>
+            </w:r>
+            <w:r>
+              <w:rPr>
+                <w:rFonts w:cs="Arial"/>
+                <w:noProof/>
+                <w:webHidden/>
+              </w:rPr>
+              <w:fldChar w:fldCharType="begin"/>
+            </w:r>
+            <w:r>
+              <w:rPr>
+                <w:rFonts w:cs="Arial"/>
+                <w:noProof/>
+                <w:webHidden/>
+              </w:rPr>
+              <w:instrText xml:space="preserve"> PAGEREF _Toc478246615 \h </w:instrText>
+            </w:r>
+            <w:r>
+              <w:rPr>
+                <w:rFonts w:cs="Arial"/>
+                <w:noProof/>
+                <w:webHidden/>
+              </w:rPr>
+            </w:r>
+            <w:r>
+              <w:rPr>
+                <w:rFonts w:cs="Arial"/>
+                <w:noProof/>
+                <w:webHidden/>
+              </w:rPr>
+              <w:fldChar w:fldCharType="separate"/>
+            </w:r>
+            <w:r>
+              <w:rPr>
+                <w:rFonts w:cs="Arial"/>
+                <w:noProof/>
+                <w:webHidden/>
+              </w:rPr>
+              <w:t>3</w:t>
+            </w:r>
+            <w:r>
+              <w:rPr>
+                <w:rFonts w:cs="Arial"/>
+                <w:noProof/>
+                <w:webHidden/>
+              </w:rPr>
+              <w:fldChar w:fldCharType="end"/>
+            </w:r>
+          </w:hyperlink>
+        </w:p>
+        <w:p>
+          <w:pPr>
+            <w:pStyle w:val="TOC1"/>
+            <w:rPr>
+              <w:rFonts w:eastAsiaTheme="minorEastAsia" w:cs="Arial"/>
+              <w:noProof/>
+              <w:sz w:val="22"/>
+              <w:szCs w:val="22"/>
+              <w:lang w:val="en-PH" w:eastAsia="en-PH"/>
+            </w:rPr>
+          </w:pPr>
+          <w:hyperlink w:anchor="_Toc478246616" w:history="1">
+            <w:r>
+              <w:rPr>
+                <w:rStyle w:val="Hyperlink"/>
+                <w:rFonts w:cs="Arial"/>
+                <w:noProof/>
+              </w:rPr>
+              <w:t>Recommendation</w:t>
+            </w:r>
+            <w:r>
+              <w:rPr>
+                <w:rFonts w:cs="Arial"/>
+                <w:noProof/>
+                <w:webHidden/>
+              </w:rPr>
+              <w:tab/>
+            </w:r>
+            <w:r>
+              <w:rPr>
+                <w:rFonts w:cs="Arial"/>
+                <w:noProof/>
+                <w:webHidden/>
+              </w:rPr>
+              <w:fldChar w:fldCharType="begin"/>
+            </w:r>
+            <w:r>
+              <w:rPr>
+                <w:rFonts w:cs="Arial"/>
+                <w:noProof/>
+                <w:webHidden/>
+              </w:rPr>
+              <w:instrText xml:space="preserve"> PAGEREF _Toc478246616 \h </w:instrText>
+            </w:r>
+            <w:r>
+              <w:rPr>
+                <w:rFonts w:cs="Arial"/>
+                <w:noProof/>
+                <w:webHidden/>
+              </w:rPr>
+            </w:r>
+            <w:r>
+              <w:rPr>
+                <w:rFonts w:cs="Arial"/>
+                <w:noProof/>
+                <w:webHidden/>
+              </w:rPr>
+              <w:fldChar w:fldCharType="separate"/>
+            </w:r>
+            <w:r>
+              <w:rPr>
+                <w:rFonts w:cs="Arial"/>
+                <w:noProof/>
+                <w:webHidden/>
+              </w:rPr>
+              <w:t>3</w:t>
+            </w:r>
+            <w:r>
+              <w:rPr>
+                <w:rFonts w:cs="Arial"/>
+                <w:noProof/>
+                <w:webHidden/>
+              </w:rPr>
+              <w:fldChar w:fldCharType="end"/>
+            </w:r>
+          </w:hyperlink>
+        </w:p>
+        <w:p>
+          <w:pPr>
+            <w:pStyle w:val="TOC1"/>
+            <w:rPr>
+              <w:rFonts w:eastAsiaTheme="minorEastAsia" w:cs="Arial"/>
+              <w:noProof/>
+              <w:sz w:val="22"/>
+              <w:szCs w:val="22"/>
+              <w:lang w:val="en-PH" w:eastAsia="en-PH"/>
+            </w:rPr>
+          </w:pPr>
+          <w:hyperlink w:anchor="_Toc478246617" w:history="1">
+            <w:r>
+              <w:rPr>
+                <w:rStyle w:val="Hyperlink"/>
+                <w:rFonts w:cs="Arial"/>
                 <w:noProof/>
               </w:rPr>
               <w:t>Conclusion</w:t>
             </w:r>
             <w:r>
               <w:rPr>
+                <w:rFonts w:cs="Arial"/>
                 <w:noProof/>
                 <w:webHidden/>
               </w:rPr>
@@ -963,6 +1193,7 @@
             </w:r>
             <w:r>
               <w:rPr>
+                <w:rFonts w:cs="Arial"/>
                 <w:noProof/>
                 <w:webHidden/>
               </w:rPr>
@@ -970,19 +1201,22 @@
             </w:r>
             <w:r>
               <w:rPr>
-                <w:noProof/>
-                <w:webHidden/>
-              </w:rPr>
-              <w:instrText xml:space="preserve"> PAGEREF _Toc478076520 \h </w:instrText>
-            </w:r>
-            <w:r>
-              <w:rPr>
-                <w:noProof/>
-                <w:webHidden/>
-              </w:rPr>
-            </w:r>
-            <w:r>
-              <w:rPr>
+                <w:rFonts w:cs="Arial"/>
+                <w:noProof/>
+                <w:webHidden/>
+              </w:rPr>
+              <w:instrText xml:space="preserve"> PAGEREF _Toc478246617 \h </w:instrText>
+            </w:r>
+            <w:r>
+              <w:rPr>
+                <w:rFonts w:cs="Arial"/>
+                <w:noProof/>
+                <w:webHidden/>
+              </w:rPr>
+            </w:r>
+            <w:r>
+              <w:rPr>
+                <w:rFonts w:cs="Arial"/>
                 <w:noProof/>
                 <w:webHidden/>
               </w:rPr>
@@ -990,6 +1224,7 @@
             </w:r>
             <w:r>
               <w:rPr>
+                <w:rFonts w:cs="Arial"/>
                 <w:noProof/>
                 <w:webHidden/>
               </w:rPr>
@@ -997,6 +1232,84 @@
             </w:r>
             <w:r>
               <w:rPr>
+                <w:rFonts w:cs="Arial"/>
+                <w:noProof/>
+                <w:webHidden/>
+              </w:rPr>
+              <w:fldChar w:fldCharType="end"/>
+            </w:r>
+          </w:hyperlink>
+        </w:p>
+        <w:p>
+          <w:pPr>
+            <w:pStyle w:val="TOC1"/>
+            <w:rPr>
+              <w:rFonts w:eastAsiaTheme="minorEastAsia" w:cs="Arial"/>
+              <w:noProof/>
+              <w:sz w:val="22"/>
+              <w:szCs w:val="22"/>
+              <w:lang w:val="en-PH" w:eastAsia="en-PH"/>
+            </w:rPr>
+          </w:pPr>
+          <w:hyperlink w:anchor="_Toc478246618" w:history="1">
+            <w:r>
+              <w:rPr>
+                <w:rStyle w:val="Hyperlink"/>
+                <w:rFonts w:cs="Arial"/>
+                <w:noProof/>
+              </w:rPr>
+              <w:t>References</w:t>
+            </w:r>
+            <w:r>
+              <w:rPr>
+                <w:rFonts w:cs="Arial"/>
+                <w:noProof/>
+                <w:webHidden/>
+              </w:rPr>
+              <w:tab/>
+            </w:r>
+            <w:r>
+              <w:rPr>
+                <w:rFonts w:cs="Arial"/>
+                <w:noProof/>
+                <w:webHidden/>
+              </w:rPr>
+              <w:fldChar w:fldCharType="begin"/>
+            </w:r>
+            <w:r>
+              <w:rPr>
+                <w:rFonts w:cs="Arial"/>
+                <w:noProof/>
+                <w:webHidden/>
+              </w:rPr>
+              <w:instrText xml:space="preserve"> PAGEREF _Toc478246618 \h </w:instrText>
+            </w:r>
+            <w:r>
+              <w:rPr>
+                <w:rFonts w:cs="Arial"/>
+                <w:noProof/>
+                <w:webHidden/>
+              </w:rPr>
+            </w:r>
+            <w:r>
+              <w:rPr>
+                <w:rFonts w:cs="Arial"/>
+                <w:noProof/>
+                <w:webHidden/>
+              </w:rPr>
+              <w:fldChar w:fldCharType="separate"/>
+            </w:r>
+            <w:r>
+              <w:rPr>
+                <w:rFonts w:cs="Arial"/>
+                <w:noProof/>
+                <w:webHidden/>
+              </w:rPr>
+              <w:t>3</w:t>
+            </w:r>
+            <w:r>
+              <w:rPr>
+                <w:rFonts w:cs="Arial"/>
                 <w:noProof/>
                 <w:webHidden/>
               </w:rPr>
@@ -1027,139 +1340,633 @@
       </w:sdtContent>
     </w:sdt>
     <w:p>
-      <w:r>
+      <w:pPr>
+        <w:rPr>
+          <w:rFonts w:ascii="Arial" w:hAnsi="Arial" w:cs="Arial"/>
+        </w:rPr>
+      </w:pPr>
+      <w:r>
+        <w:rPr>
+          <w:rFonts w:ascii="Arial" w:hAnsi="Arial" w:cs="Arial"/>
+        </w:rPr>
         <w:br w:type="page"/>
       </w:r>
     </w:p>
     <w:p>
       <w:pPr>
-        <w:rPr>
-          <w:rFonts w:asciiTheme="majorHAnsi" w:eastAsiaTheme="majorEastAsia" w:hAnsiTheme="majorHAnsi" w:cstheme="majorBidi"/>
-          <w:color w:val="2F5496" w:themeColor="accent1" w:themeShade="BF"/>
-          <w:sz w:val="32"/>
-          <w:szCs w:val="32"/>
-        </w:rPr>
-      </w:pPr>
-    </w:p>
-    <w:p>
-      <w:pPr>
         <w:pStyle w:val="Heading1"/>
-      </w:pPr>
-      <w:bookmarkStart w:id="0" w:name="_Toc478076511"/>
-      <w:r>
+        <w:spacing w:line="360" w:lineRule="auto"/>
+        <w:rPr>
+          <w:rFonts w:ascii="Arial" w:hAnsi="Arial" w:cs="Arial"/>
+          <w:b/>
+          <w:sz w:val="28"/>
+          <w:szCs w:val="28"/>
+        </w:rPr>
+      </w:pPr>
+      <w:bookmarkStart w:id="1" w:name="_Toc478246607"/>
+      <w:r>
+        <w:rPr>
+          <w:rFonts w:ascii="Arial" w:hAnsi="Arial" w:cs="Arial"/>
+          <w:b/>
+          <w:sz w:val="28"/>
+          <w:szCs w:val="28"/>
+        </w:rPr>
+        <w:lastRenderedPageBreak/>
         <w:t>Background</w:t>
       </w:r>
-      <w:bookmarkEnd w:id="0"/>
+      <w:bookmarkEnd w:id="1"/>
     </w:p>
     <w:p>
       <w:pPr>
         <w:pStyle w:val="Heading1"/>
-      </w:pPr>
-      <w:bookmarkStart w:id="1" w:name="_Toc478076512"/>
-      <w:r>
+        <w:spacing w:line="360" w:lineRule="auto"/>
+        <w:rPr>
+          <w:rFonts w:ascii="Arial" w:hAnsi="Arial" w:cs="Arial"/>
+          <w:b/>
+          <w:sz w:val="28"/>
+          <w:szCs w:val="28"/>
+        </w:rPr>
+      </w:pPr>
+      <w:bookmarkStart w:id="2" w:name="_Toc478246608"/>
+      <w:r>
+        <w:rPr>
+          <w:rFonts w:ascii="Arial" w:hAnsi="Arial" w:cs="Arial"/>
+          <w:b/>
+          <w:sz w:val="28"/>
+          <w:szCs w:val="28"/>
+        </w:rPr>
         <w:t>Uber Users</w:t>
       </w:r>
-      <w:bookmarkEnd w:id="1"/>
+      <w:bookmarkEnd w:id="2"/>
     </w:p>
     <w:p>
       <w:pPr>
         <w:pStyle w:val="Heading1"/>
-      </w:pPr>
-      <w:bookmarkStart w:id="2" w:name="_Toc478076513"/>
-      <w:r>
+        <w:spacing w:line="360" w:lineRule="auto"/>
+        <w:rPr>
+          <w:rFonts w:ascii="Arial" w:hAnsi="Arial" w:cs="Arial"/>
+          <w:b/>
+          <w:sz w:val="28"/>
+          <w:szCs w:val="28"/>
+        </w:rPr>
+      </w:pPr>
+      <w:bookmarkStart w:id="3" w:name="_Toc478246609"/>
+      <w:r>
+        <w:rPr>
+          <w:rFonts w:ascii="Arial" w:hAnsi="Arial" w:cs="Arial"/>
+          <w:b/>
+          <w:sz w:val="28"/>
+          <w:szCs w:val="28"/>
+        </w:rPr>
         <w:t>Top 5 Users Worldwide</w:t>
       </w:r>
-      <w:bookmarkEnd w:id="2"/>
+      <w:bookmarkEnd w:id="3"/>
     </w:p>
     <w:p>
       <w:pPr>
         <w:pStyle w:val="Heading1"/>
-      </w:pPr>
-      <w:r>
+        <w:spacing w:line="360" w:lineRule="auto"/>
+        <w:rPr>
+          <w:rFonts w:ascii="Arial" w:hAnsi="Arial" w:cs="Arial"/>
+          <w:b/>
+          <w:sz w:val="28"/>
+          <w:szCs w:val="28"/>
+        </w:rPr>
+      </w:pPr>
+      <w:bookmarkStart w:id="4" w:name="_Toc478246610"/>
+      <w:r>
+        <w:rPr>
+          <w:rFonts w:ascii="Arial" w:hAnsi="Arial" w:cs="Arial"/>
+          <w:b/>
+          <w:sz w:val="28"/>
+          <w:szCs w:val="28"/>
+        </w:rPr>
         <w:t>Uber’s Biggest Competitors</w:t>
       </w:r>
+      <w:bookmarkEnd w:id="4"/>
+    </w:p>
+    <w:p>
+      <w:pPr>
+        <w:pStyle w:val="ListParagraph"/>
+        <w:numPr>
+          <w:ilvl w:val="0"/>
+          <w:numId w:val="1"/>
+        </w:numPr>
+        <w:spacing w:line="360" w:lineRule="auto"/>
+        <w:rPr>
+          <w:rFonts w:ascii="Arial" w:hAnsi="Arial" w:cs="Arial"/>
+          <w:sz w:val="24"/>
+          <w:szCs w:val="28"/>
+        </w:rPr>
+      </w:pPr>
+      <w:r>
+        <w:rPr>
+          <w:rFonts w:ascii="Arial" w:hAnsi="Arial" w:cs="Arial"/>
+          <w:sz w:val="24"/>
+          <w:szCs w:val="28"/>
+        </w:rPr>
+        <w:t>Lyft</w:t>
+      </w:r>
+    </w:p>
+    <w:p>
+      <w:pPr>
+        <w:pStyle w:val="ListParagraph"/>
+        <w:numPr>
+          <w:ilvl w:val="1"/>
+          <w:numId w:val="1"/>
+        </w:numPr>
+        <w:spacing w:line="360" w:lineRule="auto"/>
+        <w:rPr>
+          <w:rFonts w:ascii="Arial" w:hAnsi="Arial" w:cs="Arial"/>
+          <w:sz w:val="24"/>
+          <w:szCs w:val="28"/>
+        </w:rPr>
+      </w:pPr>
+      <w:r>
+        <w:rPr>
+          <w:rFonts w:ascii="Arial" w:hAnsi="Arial" w:cs="Arial"/>
+          <w:sz w:val="24"/>
+          <w:szCs w:val="28"/>
+        </w:rPr>
+        <w:t>Launched in 2012. It is a transportation company known for its fuzzy pink mustaches on the front or on dashboard of cars – silly, yet quite helpful when trying to sport your ride.</w:t>
+      </w:r>
+    </w:p>
+    <w:p>
+      <w:pPr>
+        <w:pStyle w:val="ListParagraph"/>
+        <w:numPr>
+          <w:ilvl w:val="1"/>
+          <w:numId w:val="1"/>
+        </w:numPr>
+        <w:spacing w:line="360" w:lineRule="auto"/>
+        <w:rPr>
+          <w:rFonts w:ascii="Arial" w:hAnsi="Arial" w:cs="Arial"/>
+          <w:sz w:val="24"/>
+          <w:szCs w:val="28"/>
+        </w:rPr>
+      </w:pPr>
+      <w:r>
+        <w:rPr>
+          <w:rFonts w:ascii="Arial" w:hAnsi="Arial" w:cs="Arial"/>
+          <w:sz w:val="24"/>
+          <w:szCs w:val="28"/>
+        </w:rPr>
+        <w:t>It offers multiple level of service: Lyft Line (a shared ride option); Plain lyft (a ride for solo travelers or group up to four); and Lyft Plus (larger cars and SUVs perfect for those traveling with suitcases and boxes).</w:t>
+      </w:r>
+    </w:p>
+    <w:p>
+      <w:pPr>
+        <w:pStyle w:val="ListParagraph"/>
+        <w:numPr>
+          <w:ilvl w:val="1"/>
+          <w:numId w:val="1"/>
+        </w:numPr>
+        <w:spacing w:line="360" w:lineRule="auto"/>
+        <w:rPr>
+          <w:rFonts w:ascii="Arial" w:hAnsi="Arial" w:cs="Arial"/>
+          <w:sz w:val="24"/>
+          <w:szCs w:val="28"/>
+        </w:rPr>
+      </w:pPr>
+      <w:r>
+        <w:rPr>
+          <w:rFonts w:ascii="Arial" w:hAnsi="Arial" w:cs="Arial"/>
+          <w:sz w:val="24"/>
+          <w:szCs w:val="28"/>
+        </w:rPr>
+        <w:t>Lyft is available in roughly 220 cities nationwide as well as nine cities within Indonesia, Malaysia, Singapore, Thailand, Philippines and Vietname.</w:t>
+      </w:r>
+    </w:p>
+    <w:p>
+      <w:pPr>
+        <w:pStyle w:val="ListParagraph"/>
+        <w:numPr>
+          <w:ilvl w:val="0"/>
+          <w:numId w:val="1"/>
+        </w:numPr>
+        <w:spacing w:line="360" w:lineRule="auto"/>
+        <w:rPr>
+          <w:rFonts w:ascii="Arial" w:hAnsi="Arial" w:cs="Arial"/>
+          <w:sz w:val="24"/>
+          <w:szCs w:val="28"/>
+        </w:rPr>
+      </w:pPr>
+      <w:r>
+        <w:rPr>
+          <w:rFonts w:ascii="Arial" w:hAnsi="Arial" w:cs="Arial"/>
+          <w:sz w:val="24"/>
+          <w:szCs w:val="28"/>
+        </w:rPr>
+        <w:t>Curb</w:t>
+      </w:r>
+    </w:p>
+    <w:p>
+      <w:pPr>
+        <w:pStyle w:val="ListParagraph"/>
+        <w:numPr>
+          <w:ilvl w:val="1"/>
+          <w:numId w:val="1"/>
+        </w:numPr>
+        <w:spacing w:line="360" w:lineRule="auto"/>
+        <w:rPr>
+          <w:rFonts w:ascii="Arial" w:hAnsi="Arial" w:cs="Arial"/>
+          <w:sz w:val="24"/>
+          <w:szCs w:val="28"/>
+        </w:rPr>
+      </w:pPr>
+      <w:r>
+        <w:rPr>
+          <w:rFonts w:ascii="Arial" w:hAnsi="Arial" w:cs="Arial"/>
+          <w:sz w:val="24"/>
+          <w:szCs w:val="28"/>
+        </w:rPr>
+        <w:t>Formerly Taxi Magic (2009). Was born in 2014, and is a company that connects people with safe, reliable rides from professionals, insured, and fully licensed taxi and other for-hire drivers. Curb operates in more than 60 U.S. cities nationwide, partnering with 90 cab companies.</w:t>
+      </w:r>
+    </w:p>
+    <w:p>
+      <w:pPr>
+        <w:pStyle w:val="ListParagraph"/>
+        <w:numPr>
+          <w:ilvl w:val="0"/>
+          <w:numId w:val="1"/>
+        </w:numPr>
+        <w:spacing w:line="360" w:lineRule="auto"/>
+        <w:rPr>
+          <w:rFonts w:ascii="Arial" w:hAnsi="Arial" w:cs="Arial"/>
+          <w:sz w:val="24"/>
+          <w:szCs w:val="28"/>
+        </w:rPr>
+      </w:pPr>
+      <w:r>
+        <w:rPr>
+          <w:rFonts w:ascii="Arial" w:hAnsi="Arial" w:cs="Arial"/>
+          <w:sz w:val="24"/>
+          <w:szCs w:val="28"/>
+        </w:rPr>
+        <w:t>Didi Chuxing</w:t>
+      </w:r>
+    </w:p>
+    <w:p>
+      <w:pPr>
+        <w:pStyle w:val="ListParagraph"/>
+        <w:numPr>
+          <w:ilvl w:val="1"/>
+          <w:numId w:val="1"/>
+        </w:numPr>
+        <w:spacing w:line="360" w:lineRule="auto"/>
+        <w:rPr>
+          <w:rFonts w:ascii="Arial" w:hAnsi="Arial" w:cs="Arial"/>
+          <w:sz w:val="24"/>
+          <w:szCs w:val="28"/>
+        </w:rPr>
+      </w:pPr>
+      <w:r>
+        <w:rPr>
+          <w:rFonts w:ascii="Arial" w:hAnsi="Arial" w:cs="Arial"/>
+          <w:sz w:val="24"/>
+          <w:szCs w:val="28"/>
+        </w:rPr>
+        <w:t>It is a ride-hailing service company made up of China’s two largets taxing-hailing films.</w:t>
+      </w:r>
+    </w:p>
+    <w:p>
+      <w:pPr>
+        <w:pStyle w:val="ListParagraph"/>
+        <w:numPr>
+          <w:ilvl w:val="1"/>
+          <w:numId w:val="1"/>
+        </w:numPr>
+        <w:spacing w:line="360" w:lineRule="auto"/>
+        <w:rPr>
+          <w:rFonts w:ascii="Arial" w:hAnsi="Arial" w:cs="Arial"/>
+          <w:sz w:val="24"/>
+          <w:szCs w:val="28"/>
+        </w:rPr>
+      </w:pPr>
+      <w:r>
+        <w:rPr>
+          <w:rFonts w:ascii="Arial" w:hAnsi="Arial" w:cs="Arial"/>
+          <w:sz w:val="24"/>
+          <w:szCs w:val="28"/>
+        </w:rPr>
+        <w:t>It operates in over 400 cities across the region, versus UberChina’s humble 45 cities. Didi is also a strategic partner with Lyft.</w:t>
+      </w:r>
+    </w:p>
+    <w:p>
+      <w:pPr>
+        <w:pStyle w:val="ListParagraph"/>
+        <w:numPr>
+          <w:ilvl w:val="1"/>
+          <w:numId w:val="1"/>
+        </w:numPr>
+        <w:spacing w:line="360" w:lineRule="auto"/>
+        <w:rPr>
+          <w:rFonts w:ascii="Arial" w:hAnsi="Arial" w:cs="Arial"/>
+          <w:sz w:val="24"/>
+          <w:szCs w:val="28"/>
+        </w:rPr>
+      </w:pPr>
+      <w:r>
+        <w:rPr>
+          <w:rFonts w:ascii="Arial" w:hAnsi="Arial" w:cs="Arial"/>
+          <w:sz w:val="24"/>
+          <w:szCs w:val="28"/>
+        </w:rPr>
+        <w:t>Well-funded and backed by tech giants Apple Inc., Tencent Holdings, and Alibaba</w:t>
+      </w:r>
+    </w:p>
+    <w:p>
+      <w:pPr>
+        <w:pStyle w:val="ListParagraph"/>
+        <w:numPr>
+          <w:ilvl w:val="0"/>
+          <w:numId w:val="1"/>
+        </w:numPr>
+        <w:spacing w:line="360" w:lineRule="auto"/>
+        <w:rPr>
+          <w:rFonts w:ascii="Arial" w:hAnsi="Arial" w:cs="Arial"/>
+          <w:sz w:val="24"/>
+          <w:szCs w:val="28"/>
+        </w:rPr>
+      </w:pPr>
+      <w:r>
+        <w:rPr>
+          <w:rFonts w:ascii="Arial" w:hAnsi="Arial" w:cs="Arial"/>
+          <w:sz w:val="24"/>
+          <w:szCs w:val="28"/>
+        </w:rPr>
+        <w:t>Grab</w:t>
+      </w:r>
+    </w:p>
+    <w:p>
+      <w:pPr>
+        <w:spacing w:line="360" w:lineRule="auto"/>
+        <w:rPr>
+          <w:rFonts w:ascii="Arial" w:hAnsi="Arial" w:cs="Arial"/>
+          <w:sz w:val="24"/>
+          <w:szCs w:val="28"/>
+        </w:rPr>
+      </w:pPr>
+      <w:bookmarkStart w:id="5" w:name="_GoBack"/>
+      <w:bookmarkEnd w:id="5"/>
+    </w:p>
+    <w:p>
+      <w:pPr>
+        <w:pStyle w:val="ListParagraph"/>
+        <w:numPr>
+          <w:ilvl w:val="0"/>
+          <w:numId w:val="1"/>
+        </w:numPr>
+        <w:spacing w:line="360" w:lineRule="auto"/>
+        <w:rPr>
+          <w:rFonts w:ascii="Arial" w:hAnsi="Arial" w:cs="Arial"/>
+          <w:sz w:val="24"/>
+          <w:szCs w:val="28"/>
+        </w:rPr>
+      </w:pPr>
+      <w:r>
+        <w:rPr>
+          <w:rFonts w:ascii="Arial" w:hAnsi="Arial" w:cs="Arial"/>
+          <w:sz w:val="24"/>
+          <w:szCs w:val="28"/>
+        </w:rPr>
+        <w:lastRenderedPageBreak/>
+        <w:t>Ola</w:t>
+      </w:r>
+    </w:p>
+    <w:p>
+      <w:pPr>
+        <w:pStyle w:val="ListParagraph"/>
+        <w:numPr>
+          <w:ilvl w:val="1"/>
+          <w:numId w:val="1"/>
+        </w:numPr>
+        <w:spacing w:line="360" w:lineRule="auto"/>
+        <w:rPr>
+          <w:rFonts w:ascii="Arial" w:hAnsi="Arial" w:cs="Arial"/>
+          <w:sz w:val="24"/>
+          <w:szCs w:val="28"/>
+        </w:rPr>
+      </w:pPr>
+      <w:r>
+        <w:rPr>
+          <w:rFonts w:ascii="Arial" w:hAnsi="Arial" w:cs="Arial"/>
+          <w:sz w:val="24"/>
+          <w:szCs w:val="28"/>
+        </w:rPr>
+        <w:t xml:space="preserve">Started as an online cab aggregator in Mumbai back in 2010. Ola currently has over $40,000 cars in its network across 22 cities. </w:t>
+      </w:r>
+      <w:r>
+        <w:rPr>
+          <w:rFonts w:ascii="Helvetica" w:hAnsi="Helvetica"/>
+          <w:color w:val="000000"/>
+          <w:sz w:val="26"/>
+          <w:szCs w:val="26"/>
+          <w:shd w:val="clear" w:color="auto" w:fill="FAFAFA"/>
+        </w:rPr>
+        <w:t>It also recently rolled out two news services: outstation and rental. Outstation allows customers to book a cab two hours in advance for intercity travel, while rental lets customers rent a car on an hourly basis.</w:t>
+      </w:r>
     </w:p>
     <w:p>
       <w:pPr>
         <w:pStyle w:val="Heading1"/>
-      </w:pPr>
-      <w:bookmarkStart w:id="3" w:name="_Toc478076514"/>
-      <w:r>
+        <w:spacing w:line="360" w:lineRule="auto"/>
+        <w:rPr>
+          <w:rFonts w:ascii="Arial" w:hAnsi="Arial" w:cs="Arial"/>
+          <w:b/>
+          <w:sz w:val="28"/>
+          <w:szCs w:val="28"/>
+        </w:rPr>
+      </w:pPr>
+      <w:bookmarkStart w:id="6" w:name="_Toc478246611"/>
+      <w:r>
+        <w:rPr>
+          <w:rFonts w:ascii="Arial" w:hAnsi="Arial" w:cs="Arial"/>
+          <w:b/>
+          <w:sz w:val="28"/>
+          <w:szCs w:val="28"/>
+        </w:rPr>
         <w:t>Features of Uber Application</w:t>
       </w:r>
-      <w:bookmarkEnd w:id="3"/>
+      <w:bookmarkEnd w:id="6"/>
     </w:p>
     <w:p>
       <w:pPr>
         <w:pStyle w:val="Heading1"/>
-      </w:pPr>
-      <w:bookmarkStart w:id="4" w:name="_Toc478076515"/>
-      <w:r>
+        <w:spacing w:line="360" w:lineRule="auto"/>
+        <w:rPr>
+          <w:rFonts w:ascii="Arial" w:hAnsi="Arial" w:cs="Arial"/>
+          <w:b/>
+          <w:sz w:val="28"/>
+          <w:szCs w:val="28"/>
+        </w:rPr>
+      </w:pPr>
+      <w:bookmarkStart w:id="7" w:name="_Toc478246612"/>
+      <w:r>
+        <w:rPr>
+          <w:rFonts w:ascii="Arial" w:hAnsi="Arial" w:cs="Arial"/>
+          <w:b/>
+          <w:sz w:val="28"/>
+          <w:szCs w:val="28"/>
+        </w:rPr>
         <w:t>How Successful Is Uber Now?</w:t>
       </w:r>
-      <w:bookmarkEnd w:id="4"/>
+      <w:bookmarkEnd w:id="7"/>
     </w:p>
     <w:p>
       <w:pPr>
         <w:pStyle w:val="Heading1"/>
-      </w:pPr>
-      <w:bookmarkStart w:id="5" w:name="_Toc478076516"/>
-      <w:r>
+        <w:spacing w:line="360" w:lineRule="auto"/>
+        <w:rPr>
+          <w:rFonts w:ascii="Arial" w:hAnsi="Arial" w:cs="Arial"/>
+          <w:b/>
+          <w:sz w:val="28"/>
+          <w:szCs w:val="28"/>
+        </w:rPr>
+      </w:pPr>
+      <w:bookmarkStart w:id="8" w:name="_Toc478246613"/>
+      <w:r>
+        <w:rPr>
+          <w:rFonts w:ascii="Arial" w:hAnsi="Arial" w:cs="Arial"/>
+          <w:b/>
+          <w:sz w:val="28"/>
+          <w:szCs w:val="28"/>
+        </w:rPr>
         <w:t>Advantages and Disadvantages of Using Uber Application</w:t>
       </w:r>
-      <w:bookmarkEnd w:id="5"/>
+      <w:bookmarkEnd w:id="8"/>
     </w:p>
     <w:p>
       <w:pPr>
         <w:pStyle w:val="Heading1"/>
-      </w:pPr>
-      <w:bookmarkStart w:id="6" w:name="_Toc478076517"/>
-      <w:r>
+        <w:spacing w:line="360" w:lineRule="auto"/>
+        <w:rPr>
+          <w:rFonts w:ascii="Arial" w:hAnsi="Arial" w:cs="Arial"/>
+          <w:b/>
+          <w:sz w:val="28"/>
+          <w:szCs w:val="28"/>
+        </w:rPr>
+      </w:pPr>
+      <w:bookmarkStart w:id="9" w:name="_Toc478246614"/>
+      <w:r>
+        <w:rPr>
+          <w:rFonts w:ascii="Arial" w:hAnsi="Arial" w:cs="Arial"/>
+          <w:b/>
+          <w:sz w:val="28"/>
+          <w:szCs w:val="28"/>
+        </w:rPr>
         <w:t>Reviews</w:t>
       </w:r>
-      <w:bookmarkEnd w:id="6"/>
+      <w:bookmarkEnd w:id="9"/>
     </w:p>
     <w:p>
       <w:pPr>
         <w:pStyle w:val="Heading1"/>
-      </w:pPr>
-      <w:bookmarkStart w:id="7" w:name="_Toc478076518"/>
-      <w:r>
+        <w:rPr>
+          <w:rFonts w:ascii="Arial" w:hAnsi="Arial" w:cs="Arial"/>
+          <w:sz w:val="28"/>
+          <w:szCs w:val="28"/>
+        </w:rPr>
+      </w:pPr>
+      <w:bookmarkStart w:id="10" w:name="_Toc478246615"/>
+      <w:r>
+        <w:rPr>
+          <w:rFonts w:ascii="Arial" w:hAnsi="Arial" w:cs="Arial"/>
+          <w:sz w:val="28"/>
+          <w:szCs w:val="28"/>
+        </w:rPr>
         <w:t>Additional information</w:t>
       </w:r>
-      <w:bookmarkEnd w:id="7"/>
+      <w:bookmarkEnd w:id="10"/>
     </w:p>
     <w:p>
       <w:pPr>
         <w:pStyle w:val="Heading1"/>
-      </w:pPr>
-      <w:bookmarkStart w:id="8" w:name="_Toc478076519"/>
-      <w:r>
+        <w:rPr>
+          <w:rFonts w:ascii="Arial" w:hAnsi="Arial" w:cs="Arial"/>
+          <w:sz w:val="28"/>
+          <w:szCs w:val="28"/>
+        </w:rPr>
+      </w:pPr>
+      <w:bookmarkStart w:id="11" w:name="_Toc478246616"/>
+      <w:r>
+        <w:rPr>
+          <w:rFonts w:ascii="Arial" w:hAnsi="Arial" w:cs="Arial"/>
+          <w:sz w:val="28"/>
+          <w:szCs w:val="28"/>
+        </w:rPr>
         <w:t>Recommendation</w:t>
       </w:r>
-      <w:bookmarkEnd w:id="8"/>
+      <w:bookmarkEnd w:id="11"/>
     </w:p>
     <w:p>
       <w:pPr>
         <w:pStyle w:val="Heading1"/>
-      </w:pPr>
-      <w:bookmarkStart w:id="9" w:name="_Toc478076520"/>
-      <w:r>
+        <w:rPr>
+          <w:rFonts w:ascii="Arial" w:hAnsi="Arial" w:cs="Arial"/>
+          <w:sz w:val="28"/>
+          <w:szCs w:val="28"/>
+        </w:rPr>
+      </w:pPr>
+      <w:bookmarkStart w:id="12" w:name="_Toc478246617"/>
+      <w:r>
+        <w:rPr>
+          <w:rFonts w:ascii="Arial" w:hAnsi="Arial" w:cs="Arial"/>
+          <w:sz w:val="28"/>
+          <w:szCs w:val="28"/>
+        </w:rPr>
         <w:t>Conclusion</w:t>
       </w:r>
-      <w:bookmarkEnd w:id="9"/>
-    </w:p>
+      <w:bookmarkEnd w:id="12"/>
+    </w:p>
+    <w:p/>
+    <w:p/>
+    <w:p/>
+    <w:p/>
     <w:p>
       <w:pPr>
         <w:pStyle w:val="Heading1"/>
-      </w:pPr>
-      <w:r>
+        <w:rPr>
+          <w:rFonts w:ascii="Arial" w:hAnsi="Arial" w:cs="Arial"/>
+          <w:sz w:val="28"/>
+          <w:szCs w:val="28"/>
+        </w:rPr>
+      </w:pPr>
+      <w:bookmarkStart w:id="13" w:name="_Toc478246618"/>
+      <w:r>
+        <w:rPr>
+          <w:rFonts w:ascii="Arial" w:hAnsi="Arial" w:cs="Arial"/>
+          <w:sz w:val="28"/>
+          <w:szCs w:val="28"/>
+        </w:rPr>
         <w:t>References</w:t>
       </w:r>
-      <w:bookmarkStart w:id="10" w:name="_GoBack"/>
-      <w:bookmarkEnd w:id="10"/>
-    </w:p>
-    <w:p/>
+      <w:bookmarkEnd w:id="13"/>
+    </w:p>
+    <w:p>
+      <w:r>
+        <w:t xml:space="preserve">Johnson, Madeline. </w:t>
+      </w:r>
+      <w:r>
+        <w:rPr>
+          <w:i/>
+        </w:rPr>
+        <w:t xml:space="preserve">Who Are Uber’s Biggest Competitors. </w:t>
+      </w:r>
+      <w:r>
+        <w:t xml:space="preserve">Feburary 6, 2017. Retrieved from </w:t>
+      </w:r>
+      <w:r>
+        <w:t>https://www.zacks.com/stock/news/248328/who-are-ubers-biggest-competitors</w:t>
+      </w:r>
+    </w:p>
+    <w:p>
+      <w:pPr>
+        <w:rPr>
+          <w:rFonts w:ascii="Arial" w:hAnsi="Arial" w:cs="Arial"/>
+        </w:rPr>
+      </w:pPr>
+    </w:p>
     <w:p>
       <w:pPr>
         <w:rPr>
@@ -1234,6 +2041,103 @@
     </w:p>
   </w:footnote>
 </w:footnotes>
+</file>
+
+<file path=word/numbering.xml><?xml version="1.0" encoding="utf-8"?>
+<w:numbering xmlns:wpc="http://schemas.microsoft.com/office/word/2010/wordprocessingCanvas" xmlns:cx="http://schemas.microsoft.com/office/drawing/2014/chartex" xmlns:cx1="http://schemas.microsoft.com/office/drawing/2015/9/8/chartex" xmlns:cx2="http://schemas.microsoft.com/office/drawing/2015/10/21/chartex" xmlns:cx3="http://schemas.microsoft.com/office/drawing/2016/5/9/chartex" xmlns:cx4="http://schemas.microsoft.com/office/drawing/2016/5/10/chartex" xmlns:cx5="http://schemas.microsoft.com/office/drawing/2016/5/11/chartex" xmlns:mc="http://schemas.openxmlformats.org/markup-compatibility/2006" xmlns:o="urn:schemas-microsoft-com:office:office" xmlns:r="http://schemas.openxmlformats.org/officeDocument/2006/relationships" xmlns:m="http://schemas.openxmlformats.org/officeDocument/2006/math" xmlns:v="urn:schemas-microsoft-com:vml" xmlns:wp14="http://schemas.microsoft.com/office/word/2010/wordprocessingDrawing" xmlns:wp="http://schemas.openxmlformats.org/drawingml/2006/wordprocessingDrawing" xmlns:w10="urn:schemas-microsoft-com:office:word" xmlns:w="http://schemas.openxmlformats.org/wordprocessingml/2006/main" xmlns:w14="http://schemas.microsoft.com/office/word/2010/wordml" xmlns:w15="http://schemas.microsoft.com/office/word/2012/wordml" xmlns:w16se="http://schemas.microsoft.com/office/word/2015/wordml/symex" xmlns:wpg="http://schemas.microsoft.com/office/word/2010/wordprocessingGroup" xmlns:wpi="http://schemas.microsoft.com/office/word/2010/wordprocessingInk" xmlns:wne="http://schemas.microsoft.com/office/word/2006/wordml" xmlns:wps="http://schemas.microsoft.com/office/word/2010/wordprocessingShape" mc:Ignorable="w14 w15 w16se wp14">
+  <w:abstractNum w:abstractNumId="0" w15:restartNumberingAfterBreak="0">
+    <w:nsid w:val="0C913817"/>
+    <w:multiLevelType w:val="hybridMultilevel"/>
+    <w:tmpl w:val="B25C153C"/>
+    <w:lvl w:ilvl="0" w:tplc="3409000F">
+      <w:start w:val="1"/>
+      <w:numFmt w:val="decimal"/>
+      <w:lvlText w:val="%1."/>
+      <w:lvlJc w:val="left"/>
+      <w:pPr>
+        <w:ind w:left="720" w:hanging="360"/>
+      </w:pPr>
+      <w:rPr>
+        <w:rFonts w:hint="default"/>
+      </w:rPr>
+    </w:lvl>
+    <w:lvl w:ilvl="1" w:tplc="34090019">
+      <w:start w:val="1"/>
+      <w:numFmt w:val="lowerLetter"/>
+      <w:lvlText w:val="%2."/>
+      <w:lvlJc w:val="left"/>
+      <w:pPr>
+        <w:ind w:left="1440" w:hanging="360"/>
+      </w:pPr>
+    </w:lvl>
+    <w:lvl w:ilvl="2" w:tplc="3409001B" w:tentative="1">
+      <w:start w:val="1"/>
+      <w:numFmt w:val="lowerRoman"/>
+      <w:lvlText w:val="%3."/>
+      <w:lvlJc w:val="right"/>
+      <w:pPr>
+        <w:ind w:left="2160" w:hanging="180"/>
+      </w:pPr>
+    </w:lvl>
+    <w:lvl w:ilvl="3" w:tplc="3409000F" w:tentative="1">
+      <w:start w:val="1"/>
+      <w:numFmt w:val="decimal"/>
+      <w:lvlText w:val="%4."/>
+      <w:lvlJc w:val="left"/>
+      <w:pPr>
+        <w:ind w:left="2880" w:hanging="360"/>
+      </w:pPr>
+    </w:lvl>
+    <w:lvl w:ilvl="4" w:tplc="34090019" w:tentative="1">
+      <w:start w:val="1"/>
+      <w:numFmt w:val="lowerLetter"/>
+      <w:lvlText w:val="%5."/>
+      <w:lvlJc w:val="left"/>
+      <w:pPr>
+        <w:ind w:left="3600" w:hanging="360"/>
+      </w:pPr>
+    </w:lvl>
+    <w:lvl w:ilvl="5" w:tplc="3409001B" w:tentative="1">
+      <w:start w:val="1"/>
+      <w:numFmt w:val="lowerRoman"/>
+      <w:lvlText w:val="%6."/>
+      <w:lvlJc w:val="right"/>
+      <w:pPr>
+        <w:ind w:left="4320" w:hanging="180"/>
+      </w:pPr>
+    </w:lvl>
+    <w:lvl w:ilvl="6" w:tplc="3409000F" w:tentative="1">
+      <w:start w:val="1"/>
+      <w:numFmt w:val="decimal"/>
+      <w:lvlText w:val="%7."/>
+      <w:lvlJc w:val="left"/>
+      <w:pPr>
+        <w:ind w:left="5040" w:hanging="360"/>
+      </w:pPr>
+    </w:lvl>
+    <w:lvl w:ilvl="7" w:tplc="34090019" w:tentative="1">
+      <w:start w:val="1"/>
+      <w:numFmt w:val="lowerLetter"/>
+      <w:lvlText w:val="%8."/>
+      <w:lvlJc w:val="left"/>
+      <w:pPr>
+        <w:ind w:left="5760" w:hanging="360"/>
+      </w:pPr>
+    </w:lvl>
+    <w:lvl w:ilvl="8" w:tplc="3409001B" w:tentative="1">
+      <w:start w:val="1"/>
+      <w:numFmt w:val="lowerRoman"/>
+      <w:lvlText w:val="%9."/>
+      <w:lvlJc w:val="right"/>
+      <w:pPr>
+        <w:ind w:left="6480" w:hanging="180"/>
+      </w:pPr>
+    </w:lvl>
+  </w:abstractNum>
+  <w:num w:numId="1">
+    <w:abstractNumId w:val="0"/>
+  </w:num>
+</w:numbering>
 </file>
 
 <file path=word/styles.xml><?xml version="1.0" encoding="utf-8"?>
@@ -1785,6 +2689,17 @@
       <w:lang w:val="en-US"/>
     </w:rPr>
   </w:style>
+  <w:style w:type="paragraph" w:styleId="ListParagraph">
+    <w:name w:val="List Paragraph"/>
+    <w:basedOn w:val="Normal"/>
+    <w:uiPriority w:val="34"/>
+    <w:qFormat/>
+    <w:rsid w:val="00F002CD"/>
+    <w:pPr>
+      <w:ind w:left="720"/>
+      <w:contextualSpacing/>
+    </w:pPr>
+  </w:style>
 </w:styles>
 </file>
 

</xml_diff>

<commit_message>
Added top 5 Country uber User
</commit_message>
<xml_diff>
--- a/UberOutline.docx
+++ b/UberOutline.docx
@@ -1499,6 +1499,7 @@
     <w:p>
       <w:pPr>
         <w:pStyle w:val="Heading1"/>
+        <w:spacing w:line="360" w:lineRule="auto"/>
         <w:rPr>
           <w:rFonts w:ascii="Arial" w:hAnsi="Arial" w:cs="Arial"/>
           <w:b/>
@@ -1515,6 +1516,118 @@
         <w:lastRenderedPageBreak/>
         <w:t>Top 5 Country Uber User</w:t>
       </w:r>
+    </w:p>
+    <w:p>
+      <w:pPr>
+        <w:pStyle w:val="ListParagraph"/>
+        <w:numPr>
+          <w:ilvl w:val="0"/>
+          <w:numId w:val="4"/>
+        </w:numPr>
+        <w:spacing w:line="360" w:lineRule="auto"/>
+        <w:ind w:left="714" w:hanging="357"/>
+        <w:rPr>
+          <w:rFonts w:ascii="Arial" w:hAnsi="Arial" w:cs="Arial"/>
+          <w:sz w:val="24"/>
+        </w:rPr>
+      </w:pPr>
+      <w:r>
+        <w:rPr>
+          <w:rFonts w:ascii="Arial" w:hAnsi="Arial" w:cs="Arial"/>
+          <w:sz w:val="24"/>
+        </w:rPr>
+        <w:t>United States</w:t>
+      </w:r>
+    </w:p>
+    <w:p>
+      <w:pPr>
+        <w:pStyle w:val="ListParagraph"/>
+        <w:numPr>
+          <w:ilvl w:val="0"/>
+          <w:numId w:val="4"/>
+        </w:numPr>
+        <w:spacing w:line="360" w:lineRule="auto"/>
+        <w:ind w:left="714" w:hanging="357"/>
+        <w:rPr>
+          <w:rFonts w:ascii="Arial" w:hAnsi="Arial" w:cs="Arial"/>
+          <w:sz w:val="24"/>
+        </w:rPr>
+      </w:pPr>
+      <w:r>
+        <w:rPr>
+          <w:rFonts w:ascii="Arial" w:hAnsi="Arial" w:cs="Arial"/>
+          <w:sz w:val="24"/>
+        </w:rPr>
+        <w:t>Brazil</w:t>
+      </w:r>
+    </w:p>
+    <w:p>
+      <w:pPr>
+        <w:pStyle w:val="ListParagraph"/>
+        <w:numPr>
+          <w:ilvl w:val="0"/>
+          <w:numId w:val="4"/>
+        </w:numPr>
+        <w:spacing w:line="360" w:lineRule="auto"/>
+        <w:ind w:left="714" w:hanging="357"/>
+        <w:rPr>
+          <w:rFonts w:ascii="Arial" w:hAnsi="Arial" w:cs="Arial"/>
+          <w:sz w:val="24"/>
+        </w:rPr>
+      </w:pPr>
+      <w:r>
+        <w:rPr>
+          <w:rFonts w:ascii="Arial" w:hAnsi="Arial" w:cs="Arial"/>
+          <w:sz w:val="24"/>
+        </w:rPr>
+        <w:t>China</w:t>
+      </w:r>
+    </w:p>
+    <w:p>
+      <w:pPr>
+        <w:pStyle w:val="ListParagraph"/>
+        <w:numPr>
+          <w:ilvl w:val="0"/>
+          <w:numId w:val="4"/>
+        </w:numPr>
+        <w:spacing w:line="360" w:lineRule="auto"/>
+        <w:ind w:left="714" w:hanging="357"/>
+        <w:rPr>
+          <w:rFonts w:ascii="Arial" w:hAnsi="Arial" w:cs="Arial"/>
+          <w:sz w:val="24"/>
+        </w:rPr>
+      </w:pPr>
+      <w:r>
+        <w:rPr>
+          <w:rFonts w:ascii="Arial" w:hAnsi="Arial" w:cs="Arial"/>
+          <w:sz w:val="24"/>
+        </w:rPr>
+        <w:t>Mexico</w:t>
+      </w:r>
+    </w:p>
+    <w:p>
+      <w:pPr>
+        <w:pStyle w:val="ListParagraph"/>
+        <w:numPr>
+          <w:ilvl w:val="0"/>
+          <w:numId w:val="4"/>
+        </w:numPr>
+        <w:spacing w:line="360" w:lineRule="auto"/>
+        <w:ind w:left="714" w:hanging="357"/>
+        <w:rPr>
+          <w:rFonts w:ascii="Arial" w:hAnsi="Arial" w:cs="Arial"/>
+          <w:sz w:val="24"/>
+        </w:rPr>
+      </w:pPr>
+      <w:r>
+        <w:rPr>
+          <w:rFonts w:ascii="Arial" w:hAnsi="Arial" w:cs="Arial"/>
+          <w:sz w:val="24"/>
+        </w:rPr>
+        <w:t>India</w:t>
+      </w:r>
+      <w:bookmarkStart w:id="4" w:name="_GoBack"/>
+      <w:bookmarkEnd w:id="4"/>
     </w:p>
     <w:p>
       <w:pPr>
@@ -1854,18 +1967,7 @@
           <w:szCs w:val="26"/>
           <w:shd w:val="clear" w:color="auto" w:fill="FAFAFA"/>
         </w:rPr>
-        <w:t xml:space="preserve">It also recently rolled out two news services: outstation and rental. Outstation allows </w:t>
-      </w:r>
-      <w:r>
-        <w:rPr>
-          <w:rFonts w:ascii="Helvetica" w:hAnsi="Helvetica"/>
-          <w:color w:val="000000"/>
-          <w:sz w:val="26"/>
-          <w:szCs w:val="26"/>
-          <w:shd w:val="clear" w:color="auto" w:fill="FAFAFA"/>
-        </w:rPr>
-        <w:lastRenderedPageBreak/>
-        <w:t>customers to book a cab two hours in advance for intercity travel, while rental lets customers rent a car on an hourly basis.</w:t>
+        <w:t>It also recently rolled out two news services: outstation and rental. Outstation allows customers to book a cab two hours in advance for intercity travel, while rental lets customers rent a car on an hourly basis.</w:t>
       </w:r>
     </w:p>
     <w:p>
@@ -1879,7 +1981,7 @@
           <w:szCs w:val="28"/>
         </w:rPr>
       </w:pPr>
-      <w:bookmarkStart w:id="4" w:name="_Toc478246611"/>
+      <w:bookmarkStart w:id="5" w:name="_Toc478246611"/>
       <w:r>
         <w:rPr>
           <w:rFonts w:ascii="Arial" w:hAnsi="Arial" w:cs="Arial"/>
@@ -1889,7 +1991,7 @@
         </w:rPr>
         <w:t>Features of Uber Application</w:t>
       </w:r>
-      <w:bookmarkEnd w:id="4"/>
+      <w:bookmarkEnd w:id="5"/>
     </w:p>
     <w:p>
       <w:pPr>
@@ -1902,7 +2004,7 @@
           <w:szCs w:val="28"/>
         </w:rPr>
       </w:pPr>
-      <w:bookmarkStart w:id="5" w:name="_Toc478246612"/>
+      <w:bookmarkStart w:id="6" w:name="_Toc478246612"/>
       <w:r>
         <w:rPr>
           <w:rFonts w:ascii="Arial" w:hAnsi="Arial" w:cs="Arial"/>
@@ -1912,7 +2014,7 @@
         </w:rPr>
         <w:t>How Successful Is Uber Now?</w:t>
       </w:r>
-      <w:bookmarkEnd w:id="5"/>
+      <w:bookmarkEnd w:id="6"/>
     </w:p>
     <w:p>
       <w:pPr>
@@ -1925,7 +2027,7 @@
           <w:szCs w:val="28"/>
         </w:rPr>
       </w:pPr>
-      <w:bookmarkStart w:id="6" w:name="_Toc478246613"/>
+      <w:bookmarkStart w:id="7" w:name="_Toc478246613"/>
       <w:r>
         <w:rPr>
           <w:rFonts w:ascii="Arial" w:hAnsi="Arial" w:cs="Arial"/>
@@ -1935,7 +2037,7 @@
         </w:rPr>
         <w:t>Advantages and Disadvantages of Using Uber Application</w:t>
       </w:r>
-      <w:bookmarkEnd w:id="6"/>
+      <w:bookmarkEnd w:id="7"/>
     </w:p>
     <w:p>
       <w:pPr>
@@ -1948,7 +2050,7 @@
           <w:szCs w:val="28"/>
         </w:rPr>
       </w:pPr>
-      <w:bookmarkStart w:id="7" w:name="_Toc478246614"/>
+      <w:bookmarkStart w:id="8" w:name="_Toc478246614"/>
       <w:r>
         <w:rPr>
           <w:rFonts w:ascii="Arial" w:hAnsi="Arial" w:cs="Arial"/>
@@ -1958,7 +2060,7 @@
         </w:rPr>
         <w:t>Reviews</w:t>
       </w:r>
-      <w:bookmarkEnd w:id="7"/>
+      <w:bookmarkEnd w:id="8"/>
     </w:p>
     <w:p>
       <w:pPr>
@@ -1969,7 +2071,7 @@
           <w:szCs w:val="28"/>
         </w:rPr>
       </w:pPr>
-      <w:bookmarkStart w:id="8" w:name="_Toc478246615"/>
+      <w:bookmarkStart w:id="9" w:name="_Toc478246615"/>
       <w:r>
         <w:rPr>
           <w:rFonts w:ascii="Arial" w:hAnsi="Arial" w:cs="Arial"/>
@@ -1978,7 +2080,7 @@
         </w:rPr>
         <w:t>Additional information</w:t>
       </w:r>
-      <w:bookmarkEnd w:id="8"/>
+      <w:bookmarkEnd w:id="9"/>
     </w:p>
     <w:p>
       <w:pPr>
@@ -1989,7 +2091,7 @@
           <w:szCs w:val="28"/>
         </w:rPr>
       </w:pPr>
-      <w:bookmarkStart w:id="9" w:name="_Toc478246616"/>
+      <w:bookmarkStart w:id="10" w:name="_Toc478246616"/>
       <w:r>
         <w:rPr>
           <w:rFonts w:ascii="Arial" w:hAnsi="Arial" w:cs="Arial"/>
@@ -1998,7 +2100,7 @@
         </w:rPr>
         <w:t>Recommendation</w:t>
       </w:r>
-      <w:bookmarkEnd w:id="9"/>
+      <w:bookmarkEnd w:id="10"/>
     </w:p>
     <w:p>
       <w:pPr>
@@ -2009,7 +2111,7 @@
           <w:szCs w:val="28"/>
         </w:rPr>
       </w:pPr>
-      <w:bookmarkStart w:id="10" w:name="_Toc478246617"/>
+      <w:bookmarkStart w:id="11" w:name="_Toc478246617"/>
       <w:r>
         <w:rPr>
           <w:rFonts w:ascii="Arial" w:hAnsi="Arial" w:cs="Arial"/>
@@ -2018,7 +2120,7 @@
         </w:rPr>
         <w:t>Conclusion</w:t>
       </w:r>
-      <w:bookmarkEnd w:id="10"/>
+      <w:bookmarkEnd w:id="11"/>
     </w:p>
     <w:p/>
     <w:p/>
@@ -2033,7 +2135,7 @@
           <w:szCs w:val="28"/>
         </w:rPr>
       </w:pPr>
-      <w:bookmarkStart w:id="11" w:name="_Toc478246618"/>
+      <w:bookmarkStart w:id="12" w:name="_Toc478246618"/>
       <w:r>
         <w:rPr>
           <w:rFonts w:ascii="Arial" w:hAnsi="Arial" w:cs="Arial"/>
@@ -2042,7 +2144,7 @@
         </w:rPr>
         <w:t>References</w:t>
       </w:r>
-      <w:bookmarkEnd w:id="11"/>
+      <w:bookmarkEnd w:id="12"/>
     </w:p>
     <w:p>
       <w:r>
@@ -2080,8 +2182,6 @@
       <w:r>
         <w:t xml:space="preserve">July 29, 2015. Retrieved from </w:t>
       </w:r>
-      <w:bookmarkStart w:id="12" w:name="_GoBack"/>
-      <w:bookmarkEnd w:id="12"/>
       <w:r>
         <w:t>https://www.globalwebindex.net/blog/the-demographics-of-ubers-us-users</w:t>
       </w:r>
@@ -2260,8 +2360,284 @@
       </w:pPr>
     </w:lvl>
   </w:abstractNum>
+  <w:abstractNum w:abstractNumId="1" w15:restartNumberingAfterBreak="0">
+    <w:nsid w:val="24076760"/>
+    <w:multiLevelType w:val="hybridMultilevel"/>
+    <w:tmpl w:val="73F874FC"/>
+    <w:lvl w:ilvl="0" w:tplc="F8DE10A8">
+      <w:start w:val="1"/>
+      <w:numFmt w:val="decimal"/>
+      <w:lvlText w:val="%1."/>
+      <w:lvlJc w:val="left"/>
+      <w:pPr>
+        <w:ind w:left="1080" w:hanging="360"/>
+      </w:pPr>
+      <w:rPr>
+        <w:rFonts w:hint="default"/>
+      </w:rPr>
+    </w:lvl>
+    <w:lvl w:ilvl="1" w:tplc="34090019" w:tentative="1">
+      <w:start w:val="1"/>
+      <w:numFmt w:val="lowerLetter"/>
+      <w:lvlText w:val="%2."/>
+      <w:lvlJc w:val="left"/>
+      <w:pPr>
+        <w:ind w:left="1800" w:hanging="360"/>
+      </w:pPr>
+    </w:lvl>
+    <w:lvl w:ilvl="2" w:tplc="3409001B" w:tentative="1">
+      <w:start w:val="1"/>
+      <w:numFmt w:val="lowerRoman"/>
+      <w:lvlText w:val="%3."/>
+      <w:lvlJc w:val="right"/>
+      <w:pPr>
+        <w:ind w:left="2520" w:hanging="180"/>
+      </w:pPr>
+    </w:lvl>
+    <w:lvl w:ilvl="3" w:tplc="3409000F" w:tentative="1">
+      <w:start w:val="1"/>
+      <w:numFmt w:val="decimal"/>
+      <w:lvlText w:val="%4."/>
+      <w:lvlJc w:val="left"/>
+      <w:pPr>
+        <w:ind w:left="3240" w:hanging="360"/>
+      </w:pPr>
+    </w:lvl>
+    <w:lvl w:ilvl="4" w:tplc="34090019" w:tentative="1">
+      <w:start w:val="1"/>
+      <w:numFmt w:val="lowerLetter"/>
+      <w:lvlText w:val="%5."/>
+      <w:lvlJc w:val="left"/>
+      <w:pPr>
+        <w:ind w:left="3960" w:hanging="360"/>
+      </w:pPr>
+    </w:lvl>
+    <w:lvl w:ilvl="5" w:tplc="3409001B" w:tentative="1">
+      <w:start w:val="1"/>
+      <w:numFmt w:val="lowerRoman"/>
+      <w:lvlText w:val="%6."/>
+      <w:lvlJc w:val="right"/>
+      <w:pPr>
+        <w:ind w:left="4680" w:hanging="180"/>
+      </w:pPr>
+    </w:lvl>
+    <w:lvl w:ilvl="6" w:tplc="3409000F" w:tentative="1">
+      <w:start w:val="1"/>
+      <w:numFmt w:val="decimal"/>
+      <w:lvlText w:val="%7."/>
+      <w:lvlJc w:val="left"/>
+      <w:pPr>
+        <w:ind w:left="5400" w:hanging="360"/>
+      </w:pPr>
+    </w:lvl>
+    <w:lvl w:ilvl="7" w:tplc="34090019" w:tentative="1">
+      <w:start w:val="1"/>
+      <w:numFmt w:val="lowerLetter"/>
+      <w:lvlText w:val="%8."/>
+      <w:lvlJc w:val="left"/>
+      <w:pPr>
+        <w:ind w:left="6120" w:hanging="360"/>
+      </w:pPr>
+    </w:lvl>
+    <w:lvl w:ilvl="8" w:tplc="3409001B" w:tentative="1">
+      <w:start w:val="1"/>
+      <w:numFmt w:val="lowerRoman"/>
+      <w:lvlText w:val="%9."/>
+      <w:lvlJc w:val="right"/>
+      <w:pPr>
+        <w:ind w:left="6840" w:hanging="180"/>
+      </w:pPr>
+    </w:lvl>
+  </w:abstractNum>
+  <w:abstractNum w:abstractNumId="2" w15:restartNumberingAfterBreak="0">
+    <w:nsid w:val="5FCF5BDE"/>
+    <w:multiLevelType w:val="hybridMultilevel"/>
+    <w:tmpl w:val="E580E8B2"/>
+    <w:lvl w:ilvl="0" w:tplc="3409000F">
+      <w:start w:val="1"/>
+      <w:numFmt w:val="decimal"/>
+      <w:lvlText w:val="%1."/>
+      <w:lvlJc w:val="left"/>
+      <w:pPr>
+        <w:ind w:left="720" w:hanging="360"/>
+      </w:pPr>
+      <w:rPr>
+        <w:rFonts w:hint="default"/>
+      </w:rPr>
+    </w:lvl>
+    <w:lvl w:ilvl="1" w:tplc="34090019" w:tentative="1">
+      <w:start w:val="1"/>
+      <w:numFmt w:val="lowerLetter"/>
+      <w:lvlText w:val="%2."/>
+      <w:lvlJc w:val="left"/>
+      <w:pPr>
+        <w:ind w:left="1440" w:hanging="360"/>
+      </w:pPr>
+    </w:lvl>
+    <w:lvl w:ilvl="2" w:tplc="3409001B" w:tentative="1">
+      <w:start w:val="1"/>
+      <w:numFmt w:val="lowerRoman"/>
+      <w:lvlText w:val="%3."/>
+      <w:lvlJc w:val="right"/>
+      <w:pPr>
+        <w:ind w:left="2160" w:hanging="180"/>
+      </w:pPr>
+    </w:lvl>
+    <w:lvl w:ilvl="3" w:tplc="3409000F" w:tentative="1">
+      <w:start w:val="1"/>
+      <w:numFmt w:val="decimal"/>
+      <w:lvlText w:val="%4."/>
+      <w:lvlJc w:val="left"/>
+      <w:pPr>
+        <w:ind w:left="2880" w:hanging="360"/>
+      </w:pPr>
+    </w:lvl>
+    <w:lvl w:ilvl="4" w:tplc="34090019" w:tentative="1">
+      <w:start w:val="1"/>
+      <w:numFmt w:val="lowerLetter"/>
+      <w:lvlText w:val="%5."/>
+      <w:lvlJc w:val="left"/>
+      <w:pPr>
+        <w:ind w:left="3600" w:hanging="360"/>
+      </w:pPr>
+    </w:lvl>
+    <w:lvl w:ilvl="5" w:tplc="3409001B" w:tentative="1">
+      <w:start w:val="1"/>
+      <w:numFmt w:val="lowerRoman"/>
+      <w:lvlText w:val="%6."/>
+      <w:lvlJc w:val="right"/>
+      <w:pPr>
+        <w:ind w:left="4320" w:hanging="180"/>
+      </w:pPr>
+    </w:lvl>
+    <w:lvl w:ilvl="6" w:tplc="3409000F" w:tentative="1">
+      <w:start w:val="1"/>
+      <w:numFmt w:val="decimal"/>
+      <w:lvlText w:val="%7."/>
+      <w:lvlJc w:val="left"/>
+      <w:pPr>
+        <w:ind w:left="5040" w:hanging="360"/>
+      </w:pPr>
+    </w:lvl>
+    <w:lvl w:ilvl="7" w:tplc="34090019" w:tentative="1">
+      <w:start w:val="1"/>
+      <w:numFmt w:val="lowerLetter"/>
+      <w:lvlText w:val="%8."/>
+      <w:lvlJc w:val="left"/>
+      <w:pPr>
+        <w:ind w:left="5760" w:hanging="360"/>
+      </w:pPr>
+    </w:lvl>
+    <w:lvl w:ilvl="8" w:tplc="3409001B" w:tentative="1">
+      <w:start w:val="1"/>
+      <w:numFmt w:val="lowerRoman"/>
+      <w:lvlText w:val="%9."/>
+      <w:lvlJc w:val="right"/>
+      <w:pPr>
+        <w:ind w:left="6480" w:hanging="180"/>
+      </w:pPr>
+    </w:lvl>
+  </w:abstractNum>
+  <w:abstractNum w:abstractNumId="3" w15:restartNumberingAfterBreak="0">
+    <w:nsid w:val="6D360A1A"/>
+    <w:multiLevelType w:val="hybridMultilevel"/>
+    <w:tmpl w:val="253E1C08"/>
+    <w:lvl w:ilvl="0" w:tplc="3409000F">
+      <w:start w:val="1"/>
+      <w:numFmt w:val="decimal"/>
+      <w:lvlText w:val="%1."/>
+      <w:lvlJc w:val="left"/>
+      <w:pPr>
+        <w:ind w:left="720" w:hanging="360"/>
+      </w:pPr>
+      <w:rPr>
+        <w:rFonts w:hint="default"/>
+      </w:rPr>
+    </w:lvl>
+    <w:lvl w:ilvl="1" w:tplc="34090019">
+      <w:start w:val="1"/>
+      <w:numFmt w:val="lowerLetter"/>
+      <w:lvlText w:val="%2."/>
+      <w:lvlJc w:val="left"/>
+      <w:pPr>
+        <w:ind w:left="1440" w:hanging="360"/>
+      </w:pPr>
+    </w:lvl>
+    <w:lvl w:ilvl="2" w:tplc="3409001B" w:tentative="1">
+      <w:start w:val="1"/>
+      <w:numFmt w:val="lowerRoman"/>
+      <w:lvlText w:val="%3."/>
+      <w:lvlJc w:val="right"/>
+      <w:pPr>
+        <w:ind w:left="2160" w:hanging="180"/>
+      </w:pPr>
+    </w:lvl>
+    <w:lvl w:ilvl="3" w:tplc="3409000F" w:tentative="1">
+      <w:start w:val="1"/>
+      <w:numFmt w:val="decimal"/>
+      <w:lvlText w:val="%4."/>
+      <w:lvlJc w:val="left"/>
+      <w:pPr>
+        <w:ind w:left="2880" w:hanging="360"/>
+      </w:pPr>
+    </w:lvl>
+    <w:lvl w:ilvl="4" w:tplc="34090019" w:tentative="1">
+      <w:start w:val="1"/>
+      <w:numFmt w:val="lowerLetter"/>
+      <w:lvlText w:val="%5."/>
+      <w:lvlJc w:val="left"/>
+      <w:pPr>
+        <w:ind w:left="3600" w:hanging="360"/>
+      </w:pPr>
+    </w:lvl>
+    <w:lvl w:ilvl="5" w:tplc="3409001B" w:tentative="1">
+      <w:start w:val="1"/>
+      <w:numFmt w:val="lowerRoman"/>
+      <w:lvlText w:val="%6."/>
+      <w:lvlJc w:val="right"/>
+      <w:pPr>
+        <w:ind w:left="4320" w:hanging="180"/>
+      </w:pPr>
+    </w:lvl>
+    <w:lvl w:ilvl="6" w:tplc="3409000F" w:tentative="1">
+      <w:start w:val="1"/>
+      <w:numFmt w:val="decimal"/>
+      <w:lvlText w:val="%7."/>
+      <w:lvlJc w:val="left"/>
+      <w:pPr>
+        <w:ind w:left="5040" w:hanging="360"/>
+      </w:pPr>
+    </w:lvl>
+    <w:lvl w:ilvl="7" w:tplc="34090019" w:tentative="1">
+      <w:start w:val="1"/>
+      <w:numFmt w:val="lowerLetter"/>
+      <w:lvlText w:val="%8."/>
+      <w:lvlJc w:val="left"/>
+      <w:pPr>
+        <w:ind w:left="5760" w:hanging="360"/>
+      </w:pPr>
+    </w:lvl>
+    <w:lvl w:ilvl="8" w:tplc="3409001B" w:tentative="1">
+      <w:start w:val="1"/>
+      <w:numFmt w:val="lowerRoman"/>
+      <w:lvlText w:val="%9."/>
+      <w:lvlJc w:val="right"/>
+      <w:pPr>
+        <w:ind w:left="6480" w:hanging="180"/>
+      </w:pPr>
+    </w:lvl>
+  </w:abstractNum>
   <w:num w:numId="1">
     <w:abstractNumId w:val="0"/>
+  </w:num>
+  <w:num w:numId="2">
+    <w:abstractNumId w:val="3"/>
+  </w:num>
+  <w:num w:numId="3">
+    <w:abstractNumId w:val="1"/>
+  </w:num>
+  <w:num w:numId="4">
+    <w:abstractNumId w:val="2"/>
   </w:num>
 </w:numbering>
 </file>

</xml_diff>

<commit_message>
added reference for Top 5 country uber user
</commit_message>
<xml_diff>
--- a/UberOutline.docx
+++ b/UberOutline.docx
@@ -1626,8 +1626,6 @@
         </w:rPr>
         <w:t>India</w:t>
       </w:r>
-      <w:bookmarkStart w:id="4" w:name="_GoBack"/>
-      <w:bookmarkEnd w:id="4"/>
     </w:p>
     <w:p>
       <w:pPr>
@@ -1981,7 +1979,7 @@
           <w:szCs w:val="28"/>
         </w:rPr>
       </w:pPr>
-      <w:bookmarkStart w:id="5" w:name="_Toc478246611"/>
+      <w:bookmarkStart w:id="4" w:name="_Toc478246611"/>
       <w:r>
         <w:rPr>
           <w:rFonts w:ascii="Arial" w:hAnsi="Arial" w:cs="Arial"/>
@@ -1991,7 +1989,7 @@
         </w:rPr>
         <w:t>Features of Uber Application</w:t>
       </w:r>
-      <w:bookmarkEnd w:id="5"/>
+      <w:bookmarkEnd w:id="4"/>
     </w:p>
     <w:p>
       <w:pPr>
@@ -2004,7 +2002,7 @@
           <w:szCs w:val="28"/>
         </w:rPr>
       </w:pPr>
-      <w:bookmarkStart w:id="6" w:name="_Toc478246612"/>
+      <w:bookmarkStart w:id="5" w:name="_Toc478246612"/>
       <w:r>
         <w:rPr>
           <w:rFonts w:ascii="Arial" w:hAnsi="Arial" w:cs="Arial"/>
@@ -2014,7 +2012,7 @@
         </w:rPr>
         <w:t>How Successful Is Uber Now?</w:t>
       </w:r>
-      <w:bookmarkEnd w:id="6"/>
+      <w:bookmarkEnd w:id="5"/>
     </w:p>
     <w:p>
       <w:pPr>
@@ -2027,7 +2025,7 @@
           <w:szCs w:val="28"/>
         </w:rPr>
       </w:pPr>
-      <w:bookmarkStart w:id="7" w:name="_Toc478246613"/>
+      <w:bookmarkStart w:id="6" w:name="_Toc478246613"/>
       <w:r>
         <w:rPr>
           <w:rFonts w:ascii="Arial" w:hAnsi="Arial" w:cs="Arial"/>
@@ -2037,7 +2035,7 @@
         </w:rPr>
         <w:t>Advantages and Disadvantages of Using Uber Application</w:t>
       </w:r>
-      <w:bookmarkEnd w:id="7"/>
+      <w:bookmarkEnd w:id="6"/>
     </w:p>
     <w:p>
       <w:pPr>
@@ -2050,7 +2048,7 @@
           <w:szCs w:val="28"/>
         </w:rPr>
       </w:pPr>
-      <w:bookmarkStart w:id="8" w:name="_Toc478246614"/>
+      <w:bookmarkStart w:id="7" w:name="_Toc478246614"/>
       <w:r>
         <w:rPr>
           <w:rFonts w:ascii="Arial" w:hAnsi="Arial" w:cs="Arial"/>
@@ -2060,6 +2058,26 @@
         </w:rPr>
         <w:t>Reviews</w:t>
       </w:r>
+      <w:bookmarkEnd w:id="7"/>
+    </w:p>
+    <w:p>
+      <w:pPr>
+        <w:pStyle w:val="Heading1"/>
+        <w:rPr>
+          <w:rFonts w:ascii="Arial" w:hAnsi="Arial" w:cs="Arial"/>
+          <w:sz w:val="28"/>
+          <w:szCs w:val="28"/>
+        </w:rPr>
+      </w:pPr>
+      <w:bookmarkStart w:id="8" w:name="_Toc478246615"/>
+      <w:r>
+        <w:rPr>
+          <w:rFonts w:ascii="Arial" w:hAnsi="Arial" w:cs="Arial"/>
+          <w:sz w:val="28"/>
+          <w:szCs w:val="28"/>
+        </w:rPr>
+        <w:t>Additional information</w:t>
+      </w:r>
       <w:bookmarkEnd w:id="8"/>
     </w:p>
     <w:p>
@@ -2071,14 +2089,14 @@
           <w:szCs w:val="28"/>
         </w:rPr>
       </w:pPr>
-      <w:bookmarkStart w:id="9" w:name="_Toc478246615"/>
+      <w:bookmarkStart w:id="9" w:name="_Toc478246616"/>
       <w:r>
         <w:rPr>
           <w:rFonts w:ascii="Arial" w:hAnsi="Arial" w:cs="Arial"/>
           <w:sz w:val="28"/>
           <w:szCs w:val="28"/>
         </w:rPr>
-        <w:t>Additional information</w:t>
+        <w:t>Recommendation</w:t>
       </w:r>
       <w:bookmarkEnd w:id="9"/>
     </w:p>
@@ -2091,36 +2109,16 @@
           <w:szCs w:val="28"/>
         </w:rPr>
       </w:pPr>
-      <w:bookmarkStart w:id="10" w:name="_Toc478246616"/>
+      <w:bookmarkStart w:id="10" w:name="_Toc478246617"/>
       <w:r>
         <w:rPr>
           <w:rFonts w:ascii="Arial" w:hAnsi="Arial" w:cs="Arial"/>
           <w:sz w:val="28"/>
           <w:szCs w:val="28"/>
         </w:rPr>
-        <w:t>Recommendation</w:t>
+        <w:t>Conclusion</w:t>
       </w:r>
       <w:bookmarkEnd w:id="10"/>
-    </w:p>
-    <w:p>
-      <w:pPr>
-        <w:pStyle w:val="Heading1"/>
-        <w:rPr>
-          <w:rFonts w:ascii="Arial" w:hAnsi="Arial" w:cs="Arial"/>
-          <w:sz w:val="28"/>
-          <w:szCs w:val="28"/>
-        </w:rPr>
-      </w:pPr>
-      <w:bookmarkStart w:id="11" w:name="_Toc478246617"/>
-      <w:r>
-        <w:rPr>
-          <w:rFonts w:ascii="Arial" w:hAnsi="Arial" w:cs="Arial"/>
-          <w:sz w:val="28"/>
-          <w:szCs w:val="28"/>
-        </w:rPr>
-        <w:t>Conclusion</w:t>
-      </w:r>
-      <w:bookmarkEnd w:id="11"/>
     </w:p>
     <w:p/>
     <w:p/>
@@ -2135,7 +2133,7 @@
           <w:szCs w:val="28"/>
         </w:rPr>
       </w:pPr>
-      <w:bookmarkStart w:id="12" w:name="_Toc478246618"/>
+      <w:bookmarkStart w:id="11" w:name="_Toc478246618"/>
       <w:r>
         <w:rPr>
           <w:rFonts w:ascii="Arial" w:hAnsi="Arial" w:cs="Arial"/>
@@ -2144,7 +2142,7 @@
         </w:rPr>
         <w:t>References</w:t>
       </w:r>
-      <w:bookmarkEnd w:id="12"/>
+      <w:bookmarkEnd w:id="11"/>
     </w:p>
     <w:p>
       <w:r>
@@ -2167,8 +2165,9 @@
           <w:t>https://www.zacks.com/stock/news/248328/who-are-ubers-biggest-competitors</w:t>
         </w:r>
       </w:hyperlink>
-    </w:p>
-    <w:p/>
+      <w:bookmarkStart w:id="12" w:name="_GoBack"/>
+      <w:bookmarkEnd w:id="12"/>
+    </w:p>
     <w:p>
       <w:r>
         <w:t xml:space="preserve">McGrath, Felim. </w:t>
@@ -2182,8 +2181,18 @@
       <w:r>
         <w:t xml:space="preserve">July 29, 2015. Retrieved from </w:t>
       </w:r>
-      <w:r>
-        <w:t>https://www.globalwebindex.net/blog/the-demographics-of-ubers-us-users</w:t>
+      <w:hyperlink r:id="rId9" w:history="1">
+        <w:r>
+          <w:rPr>
+            <w:rStyle w:val="Hyperlink"/>
+          </w:rPr>
+          <w:t>https://www.globalwebindex.net/blog/the-demographics-of-ubers-us-users</w:t>
+        </w:r>
+      </w:hyperlink>
+    </w:p>
+    <w:p>
+      <w:r>
+        <w:t>http://uberestimator.com/cities</w:t>
       </w:r>
     </w:p>
     <w:p>

</xml_diff>

<commit_message>
added Rates of Uber
</commit_message>
<xml_diff>
--- a/UberOutline.docx
+++ b/UberOutline.docx
@@ -2040,6 +2040,7 @@
     <w:p>
       <w:pPr>
         <w:pStyle w:val="Heading1"/>
+        <w:spacing w:line="360" w:lineRule="auto"/>
         <w:rPr>
           <w:rFonts w:ascii="Arial" w:hAnsi="Arial" w:cs="Arial"/>
           <w:b/>
@@ -2058,6 +2059,247 @@
     </w:p>
     <w:p>
       <w:pPr>
+        <w:pStyle w:val="ListParagraph"/>
+        <w:numPr>
+          <w:ilvl w:val="0"/>
+          <w:numId w:val="5"/>
+        </w:numPr>
+        <w:spacing w:line="360" w:lineRule="auto"/>
+        <w:rPr>
+          <w:rFonts w:ascii="Arial" w:hAnsi="Arial" w:cs="Arial"/>
+          <w:sz w:val="24"/>
+        </w:rPr>
+      </w:pPr>
+      <w:r>
+        <w:rPr>
+          <w:rFonts w:ascii="Arial" w:hAnsi="Arial" w:cs="Arial"/>
+          <w:sz w:val="24"/>
+        </w:rPr>
+        <w:t>Base fare – A flat fee charge at the beginning of the ride</w:t>
+      </w:r>
+    </w:p>
+    <w:p>
+      <w:pPr>
+        <w:pStyle w:val="ListParagraph"/>
+        <w:numPr>
+          <w:ilvl w:val="0"/>
+          <w:numId w:val="5"/>
+        </w:numPr>
+        <w:spacing w:line="360" w:lineRule="auto"/>
+        <w:rPr>
+          <w:rFonts w:ascii="Arial" w:hAnsi="Arial" w:cs="Arial"/>
+          <w:sz w:val="24"/>
+        </w:rPr>
+      </w:pPr>
+      <w:r>
+        <w:rPr>
+          <w:rFonts w:ascii="Arial" w:hAnsi="Arial" w:cs="Arial"/>
+          <w:sz w:val="24"/>
+        </w:rPr>
+        <w:t>Cost per minute –</w:t>
+      </w:r>
+    </w:p>
+    <w:p>
+      <w:pPr>
+        <w:pStyle w:val="ListParagraph"/>
+        <w:numPr>
+          <w:ilvl w:val="0"/>
+          <w:numId w:val="5"/>
+        </w:numPr>
+        <w:spacing w:line="360" w:lineRule="auto"/>
+        <w:rPr>
+          <w:rFonts w:ascii="Arial" w:hAnsi="Arial" w:cs="Arial"/>
+          <w:sz w:val="24"/>
+        </w:rPr>
+      </w:pPr>
+      <w:r>
+        <w:rPr>
+          <w:rFonts w:ascii="Arial" w:hAnsi="Arial" w:cs="Arial"/>
+          <w:sz w:val="24"/>
+        </w:rPr>
+        <w:t>Cost per mile</w:t>
+      </w:r>
+    </w:p>
+    <w:p>
+      <w:pPr>
+        <w:pStyle w:val="ListParagraph"/>
+        <w:numPr>
+          <w:ilvl w:val="0"/>
+          <w:numId w:val="5"/>
+        </w:numPr>
+        <w:spacing w:line="360" w:lineRule="auto"/>
+        <w:rPr>
+          <w:rFonts w:ascii="Arial" w:hAnsi="Arial" w:cs="Arial"/>
+          <w:sz w:val="24"/>
+        </w:rPr>
+      </w:pPr>
+      <w:r>
+        <w:rPr>
+          <w:rFonts w:ascii="Arial" w:hAnsi="Arial" w:cs="Arial"/>
+          <w:sz w:val="24"/>
+        </w:rPr>
+        <w:t>Booking Fee (</w:t>
+      </w:r>
+      <w:bookmarkStart w:id="8" w:name="_GoBack"/>
+      <w:bookmarkEnd w:id="8"/>
+      <w:r>
+        <w:rPr>
+          <w:rFonts w:ascii="Arial" w:hAnsi="Arial" w:cs="Arial"/>
+          <w:sz w:val="24"/>
+        </w:rPr>
+        <w:t>Formerly known as the ‘Safe Rides Fee’) – A flat fee</w:t>
+      </w:r>
+    </w:p>
+    <w:p>
+      <w:pPr>
+        <w:spacing w:line="360" w:lineRule="auto"/>
+        <w:rPr>
+          <w:rFonts w:ascii="Arial" w:hAnsi="Arial" w:cs="Arial"/>
+          <w:i/>
+          <w:sz w:val="24"/>
+        </w:rPr>
+      </w:pPr>
+      <w:r>
+        <w:rPr>
+          <w:noProof/>
+          <w:lang w:eastAsia="en-PH"/>
+        </w:rPr>
+        <w:drawing>
+          <wp:anchor distT="0" distB="0" distL="114300" distR="114300" simplePos="0" relativeHeight="251659264" behindDoc="0" locked="0" layoutInCell="1" allowOverlap="1">
+            <wp:simplePos x="0" y="0"/>
+            <wp:positionH relativeFrom="column">
+              <wp:posOffset>28575</wp:posOffset>
+            </wp:positionH>
+            <wp:positionV relativeFrom="paragraph">
+              <wp:posOffset>515620</wp:posOffset>
+            </wp:positionV>
+            <wp:extent cx="5943600" cy="3039110"/>
+            <wp:effectExtent l="0" t="0" r="0" b="8890"/>
+            <wp:wrapNone/>
+            <wp:docPr id="5" name="Picture 5"/>
+            <wp:cNvGraphicFramePr>
+              <a:graphicFrameLocks xmlns:a="http://schemas.openxmlformats.org/drawingml/2006/main" noChangeAspect="1"/>
+            </wp:cNvGraphicFramePr>
+            <a:graphic xmlns:a="http://schemas.openxmlformats.org/drawingml/2006/main">
+              <a:graphicData uri="http://schemas.openxmlformats.org/drawingml/2006/picture">
+                <pic:pic xmlns:pic="http://schemas.openxmlformats.org/drawingml/2006/picture">
+                  <pic:nvPicPr>
+                    <pic:cNvPr id="1" name=""/>
+                    <pic:cNvPicPr/>
+                  </pic:nvPicPr>
+                  <pic:blipFill>
+                    <a:blip r:embed="rId8">
+                      <a:extLst>
+                        <a:ext uri="{28A0092B-C50C-407E-A947-70E740481C1C}">
+                          <a14:useLocalDpi xmlns:a14="http://schemas.microsoft.com/office/drawing/2010/main" val="0"/>
+                        </a:ext>
+                      </a:extLst>
+                    </a:blip>
+                    <a:stretch>
+                      <a:fillRect/>
+                    </a:stretch>
+                  </pic:blipFill>
+                  <pic:spPr>
+                    <a:xfrm>
+                      <a:off x="0" y="0"/>
+                      <a:ext cx="5943600" cy="3039110"/>
+                    </a:xfrm>
+                    <a:prstGeom prst="rect">
+                      <a:avLst/>
+                    </a:prstGeom>
+                  </pic:spPr>
+                </pic:pic>
+              </a:graphicData>
+            </a:graphic>
+            <wp14:sizeRelH relativeFrom="page">
+              <wp14:pctWidth>0</wp14:pctWidth>
+            </wp14:sizeRelH>
+            <wp14:sizeRelV relativeFrom="page">
+              <wp14:pctHeight>0</wp14:pctHeight>
+            </wp14:sizeRelV>
+          </wp:anchor>
+        </w:drawing>
+      </w:r>
+      <w:r>
+        <w:rPr>
+          <w:rFonts w:ascii="Arial" w:hAnsi="Arial" w:cs="Arial"/>
+          <w:i/>
+          <w:sz w:val="24"/>
+        </w:rPr>
+        <w:t>Your fare = Base Fare + (Cost per minute * time in ride) + (Cost per mile * ride distance) + Booking fee</w:t>
+      </w:r>
+    </w:p>
+    <w:p>
+      <w:pPr>
+        <w:spacing w:line="360" w:lineRule="auto"/>
+        <w:rPr>
+          <w:rFonts w:ascii="Arial" w:hAnsi="Arial" w:cs="Arial"/>
+          <w:i/>
+          <w:sz w:val="24"/>
+        </w:rPr>
+      </w:pPr>
+    </w:p>
+    <w:p>
+      <w:pPr>
+        <w:spacing w:line="360" w:lineRule="auto"/>
+        <w:rPr>
+          <w:rFonts w:ascii="Arial" w:hAnsi="Arial" w:cs="Arial"/>
+          <w:i/>
+          <w:sz w:val="24"/>
+        </w:rPr>
+      </w:pPr>
+    </w:p>
+    <w:p>
+      <w:pPr>
+        <w:spacing w:line="360" w:lineRule="auto"/>
+        <w:rPr>
+          <w:rFonts w:ascii="Arial" w:hAnsi="Arial" w:cs="Arial"/>
+          <w:i/>
+          <w:sz w:val="24"/>
+        </w:rPr>
+      </w:pPr>
+    </w:p>
+    <w:p>
+      <w:pPr>
+        <w:spacing w:line="360" w:lineRule="auto"/>
+        <w:rPr>
+          <w:rFonts w:ascii="Arial" w:hAnsi="Arial" w:cs="Arial"/>
+          <w:i/>
+          <w:sz w:val="24"/>
+        </w:rPr>
+      </w:pPr>
+    </w:p>
+    <w:p>
+      <w:pPr>
+        <w:spacing w:line="360" w:lineRule="auto"/>
+        <w:rPr>
+          <w:rFonts w:ascii="Arial" w:hAnsi="Arial" w:cs="Arial"/>
+          <w:i/>
+          <w:sz w:val="24"/>
+        </w:rPr>
+      </w:pPr>
+    </w:p>
+    <w:p>
+      <w:pPr>
+        <w:spacing w:line="360" w:lineRule="auto"/>
+        <w:rPr>
+          <w:rFonts w:ascii="Arial" w:hAnsi="Arial" w:cs="Arial"/>
+          <w:i/>
+          <w:sz w:val="24"/>
+        </w:rPr>
+      </w:pPr>
+    </w:p>
+    <w:p>
+      <w:pPr>
+        <w:rPr>
+          <w:rFonts w:ascii="Arial" w:hAnsi="Arial" w:cs="Arial"/>
+          <w:i/>
+          <w:sz w:val="24"/>
+        </w:rPr>
+      </w:pPr>
+    </w:p>
+    <w:p>
+      <w:pPr>
         <w:pStyle w:val="Heading1"/>
         <w:spacing w:line="360" w:lineRule="auto"/>
         <w:rPr>
@@ -2067,7 +2309,6 @@
           <w:szCs w:val="28"/>
         </w:rPr>
       </w:pPr>
-      <w:bookmarkStart w:id="8" w:name="_GoBack"/>
       <w:r>
         <w:rPr>
           <w:rFonts w:ascii="Arial" w:hAnsi="Arial" w:cs="Arial"/>
@@ -2075,6 +2316,7 @@
           <w:sz w:val="28"/>
           <w:szCs w:val="28"/>
         </w:rPr>
+        <w:lastRenderedPageBreak/>
         <w:t>Reviews</w:t>
       </w:r>
       <w:bookmarkEnd w:id="7"/>
@@ -2089,7 +2331,6 @@
         </w:rPr>
       </w:pPr>
       <w:bookmarkStart w:id="9" w:name="_Toc478246615"/>
-      <w:bookmarkEnd w:id="8"/>
       <w:r>
         <w:rPr>
           <w:rFonts w:ascii="Arial" w:hAnsi="Arial" w:cs="Arial"/>
@@ -2177,7 +2418,7 @@
       <w:r>
         <w:t xml:space="preserve">Feburary 6, 2017. Retrieved from </w:t>
       </w:r>
-      <w:hyperlink r:id="rId8" w:history="1">
+      <w:hyperlink r:id="rId9" w:history="1">
         <w:r>
           <w:rPr>
             <w:rStyle w:val="Hyperlink"/>
@@ -2199,7 +2440,7 @@
       <w:r>
         <w:t xml:space="preserve">July 29, 2015. Retrieved from </w:t>
       </w:r>
-      <w:hyperlink r:id="rId9" w:history="1">
+      <w:hyperlink r:id="rId10" w:history="1">
         <w:r>
           <w:rPr>
             <w:rStyle w:val="Hyperlink"/>
@@ -2209,10 +2450,48 @@
       </w:hyperlink>
     </w:p>
     <w:p>
-      <w:r>
-        <w:t>http://uberestimator.com/cities</w:t>
-      </w:r>
-    </w:p>
+      <w:hyperlink r:id="rId11" w:history="1">
+        <w:r>
+          <w:rPr>
+            <w:rStyle w:val="Hyperlink"/>
+          </w:rPr>
+          <w:t>http://uberestimator.com/cities</w:t>
+        </w:r>
+      </w:hyperlink>
+    </w:p>
+    <w:p>
+      <w:hyperlink r:id="rId12" w:history="1">
+        <w:r>
+          <w:rPr>
+            <w:rStyle w:val="Hyperlink"/>
+          </w:rPr>
+          <w:t>http://www.businessofapps.com/uber-usage-statistics-and-revenue/</w:t>
+        </w:r>
+      </w:hyperlink>
+    </w:p>
+    <w:p>
+      <w:r>
+        <w:t xml:space="preserve">Dough. </w:t>
+      </w:r>
+      <w:r>
+        <w:rPr>
+          <w:i/>
+        </w:rPr>
+        <w:t xml:space="preserve">How much does Uber cost? Uber fare estimator. </w:t>
+      </w:r>
+      <w:r>
+        <w:t xml:space="preserve">August 5, 2015. Retrieved from </w:t>
+      </w:r>
+      <w:hyperlink r:id="rId13" w:history="1">
+        <w:r>
+          <w:rPr>
+            <w:rStyle w:val="Hyperlink"/>
+          </w:rPr>
+          <w:t>http://www.ridesharingdriver.com/how-much-does-uber-cost-uber-fare-estimator/</w:t>
+        </w:r>
+      </w:hyperlink>
+    </w:p>
+    <w:p/>
     <w:p>
       <w:pPr>
         <w:rPr>
@@ -2566,6 +2845,95 @@
     </w:lvl>
   </w:abstractNum>
   <w:abstractNum w:abstractNumId="3" w15:restartNumberingAfterBreak="0">
+    <w:nsid w:val="6C373B6A"/>
+    <w:multiLevelType w:val="hybridMultilevel"/>
+    <w:tmpl w:val="AC606848"/>
+    <w:lvl w:ilvl="0" w:tplc="3409000F">
+      <w:start w:val="1"/>
+      <w:numFmt w:val="decimal"/>
+      <w:lvlText w:val="%1."/>
+      <w:lvlJc w:val="left"/>
+      <w:pPr>
+        <w:ind w:left="720" w:hanging="360"/>
+      </w:pPr>
+      <w:rPr>
+        <w:rFonts w:hint="default"/>
+      </w:rPr>
+    </w:lvl>
+    <w:lvl w:ilvl="1" w:tplc="34090019" w:tentative="1">
+      <w:start w:val="1"/>
+      <w:numFmt w:val="lowerLetter"/>
+      <w:lvlText w:val="%2."/>
+      <w:lvlJc w:val="left"/>
+      <w:pPr>
+        <w:ind w:left="1440" w:hanging="360"/>
+      </w:pPr>
+    </w:lvl>
+    <w:lvl w:ilvl="2" w:tplc="3409001B" w:tentative="1">
+      <w:start w:val="1"/>
+      <w:numFmt w:val="lowerRoman"/>
+      <w:lvlText w:val="%3."/>
+      <w:lvlJc w:val="right"/>
+      <w:pPr>
+        <w:ind w:left="2160" w:hanging="180"/>
+      </w:pPr>
+    </w:lvl>
+    <w:lvl w:ilvl="3" w:tplc="3409000F" w:tentative="1">
+      <w:start w:val="1"/>
+      <w:numFmt w:val="decimal"/>
+      <w:lvlText w:val="%4."/>
+      <w:lvlJc w:val="left"/>
+      <w:pPr>
+        <w:ind w:left="2880" w:hanging="360"/>
+      </w:pPr>
+    </w:lvl>
+    <w:lvl w:ilvl="4" w:tplc="34090019" w:tentative="1">
+      <w:start w:val="1"/>
+      <w:numFmt w:val="lowerLetter"/>
+      <w:lvlText w:val="%5."/>
+      <w:lvlJc w:val="left"/>
+      <w:pPr>
+        <w:ind w:left="3600" w:hanging="360"/>
+      </w:pPr>
+    </w:lvl>
+    <w:lvl w:ilvl="5" w:tplc="3409001B" w:tentative="1">
+      <w:start w:val="1"/>
+      <w:numFmt w:val="lowerRoman"/>
+      <w:lvlText w:val="%6."/>
+      <w:lvlJc w:val="right"/>
+      <w:pPr>
+        <w:ind w:left="4320" w:hanging="180"/>
+      </w:pPr>
+    </w:lvl>
+    <w:lvl w:ilvl="6" w:tplc="3409000F" w:tentative="1">
+      <w:start w:val="1"/>
+      <w:numFmt w:val="decimal"/>
+      <w:lvlText w:val="%7."/>
+      <w:lvlJc w:val="left"/>
+      <w:pPr>
+        <w:ind w:left="5040" w:hanging="360"/>
+      </w:pPr>
+    </w:lvl>
+    <w:lvl w:ilvl="7" w:tplc="34090019" w:tentative="1">
+      <w:start w:val="1"/>
+      <w:numFmt w:val="lowerLetter"/>
+      <w:lvlText w:val="%8."/>
+      <w:lvlJc w:val="left"/>
+      <w:pPr>
+        <w:ind w:left="5760" w:hanging="360"/>
+      </w:pPr>
+    </w:lvl>
+    <w:lvl w:ilvl="8" w:tplc="3409001B" w:tentative="1">
+      <w:start w:val="1"/>
+      <w:numFmt w:val="lowerRoman"/>
+      <w:lvlText w:val="%9."/>
+      <w:lvlJc w:val="right"/>
+      <w:pPr>
+        <w:ind w:left="6480" w:hanging="180"/>
+      </w:pPr>
+    </w:lvl>
+  </w:abstractNum>
+  <w:abstractNum w:abstractNumId="4" w15:restartNumberingAfterBreak="0">
     <w:nsid w:val="6D360A1A"/>
     <w:multiLevelType w:val="hybridMultilevel"/>
     <w:tmpl w:val="253E1C08"/>
@@ -2658,13 +3026,16 @@
     <w:abstractNumId w:val="0"/>
   </w:num>
   <w:num w:numId="2">
-    <w:abstractNumId w:val="3"/>
+    <w:abstractNumId w:val="4"/>
   </w:num>
   <w:num w:numId="3">
     <w:abstractNumId w:val="1"/>
   </w:num>
   <w:num w:numId="4">
     <w:abstractNumId w:val="2"/>
+  </w:num>
+  <w:num w:numId="5">
+    <w:abstractNumId w:val="3"/>
   </w:num>
 </w:numbering>
 </file>

</xml_diff>

<commit_message>
added info in the "Background" section
</commit_message>
<xml_diff>
--- a/UberOutline.docx
+++ b/UberOutline.docx
@@ -1371,10 +1371,333 @@
           <w:sz w:val="28"/>
           <w:szCs w:val="28"/>
         </w:rPr>
-        <w:lastRenderedPageBreak/>
         <w:t>Background</w:t>
       </w:r>
       <w:bookmarkEnd w:id="1"/>
+    </w:p>
+    <w:p>
+      <w:pPr>
+        <w:rPr>
+          <w:rFonts w:ascii="Arial" w:hAnsi="Arial" w:cs="Arial"/>
+          <w:sz w:val="24"/>
+          <w:szCs w:val="24"/>
+        </w:rPr>
+      </w:pPr>
+      <w:r>
+        <w:rPr>
+          <w:rFonts w:ascii="Arial" w:hAnsi="Arial" w:cs="Arial"/>
+          <w:sz w:val="24"/>
+          <w:szCs w:val="24"/>
+        </w:rPr>
+        <w:t>The Story of Uber</w:t>
+      </w:r>
+    </w:p>
+    <w:p>
+      <w:pPr>
+        <w:pStyle w:val="ListParagraph"/>
+        <w:numPr>
+          <w:ilvl w:val="0"/>
+          <w:numId w:val="16"/>
+        </w:numPr>
+        <w:rPr>
+          <w:rFonts w:ascii="Arial" w:hAnsi="Arial" w:cs="Arial"/>
+          <w:sz w:val="24"/>
+          <w:szCs w:val="24"/>
+        </w:rPr>
+      </w:pPr>
+      <w:r>
+        <w:rPr>
+          <w:rFonts w:ascii="Arial" w:hAnsi="Arial" w:cs="Arial"/>
+          <w:sz w:val="24"/>
+          <w:szCs w:val="24"/>
+        </w:rPr>
+        <w:t>Began in Paris in 2008</w:t>
+      </w:r>
+    </w:p>
+    <w:p>
+      <w:pPr>
+        <w:pStyle w:val="ListParagraph"/>
+        <w:numPr>
+          <w:ilvl w:val="0"/>
+          <w:numId w:val="17"/>
+        </w:numPr>
+        <w:rPr>
+          <w:rFonts w:ascii="Arial" w:hAnsi="Arial" w:cs="Arial"/>
+          <w:sz w:val="24"/>
+          <w:szCs w:val="24"/>
+        </w:rPr>
+      </w:pPr>
+      <w:r>
+        <w:rPr>
+          <w:rFonts w:ascii="Arial" w:hAnsi="Arial" w:cs="Arial"/>
+          <w:sz w:val="24"/>
+          <w:szCs w:val="24"/>
+        </w:rPr>
+        <w:t>Travis Kalanick and Garrett Camp were attending the LeWeb</w:t>
+      </w:r>
+    </w:p>
+    <w:p>
+      <w:pPr>
+        <w:pStyle w:val="ListParagraph"/>
+        <w:numPr>
+          <w:ilvl w:val="0"/>
+          <w:numId w:val="16"/>
+        </w:numPr>
+        <w:rPr>
+          <w:rFonts w:ascii="Arial" w:hAnsi="Arial" w:cs="Arial"/>
+          <w:sz w:val="24"/>
+          <w:szCs w:val="24"/>
+        </w:rPr>
+      </w:pPr>
+      <w:r>
+        <w:rPr>
+          <w:rFonts w:ascii="Arial" w:hAnsi="Arial" w:cs="Arial"/>
+          <w:sz w:val="24"/>
+          <w:szCs w:val="24"/>
+        </w:rPr>
+        <w:t>In 2007, both men had sold startups they co-founded for large sum</w:t>
+      </w:r>
+      <w:r>
+        <w:rPr>
+          <w:rFonts w:ascii="Arial" w:hAnsi="Arial" w:cs="Arial"/>
+          <w:sz w:val="24"/>
+          <w:szCs w:val="24"/>
+        </w:rPr>
+        <w:t>s</w:t>
+      </w:r>
+    </w:p>
+    <w:p>
+      <w:pPr>
+        <w:pStyle w:val="ListParagraph"/>
+        <w:numPr>
+          <w:ilvl w:val="0"/>
+          <w:numId w:val="17"/>
+        </w:numPr>
+        <w:rPr>
+          <w:rFonts w:ascii="Arial" w:hAnsi="Arial" w:cs="Arial"/>
+          <w:sz w:val="24"/>
+          <w:szCs w:val="24"/>
+        </w:rPr>
+      </w:pPr>
+      <w:r>
+        <w:rPr>
+          <w:rFonts w:ascii="Arial" w:hAnsi="Arial" w:cs="Arial"/>
+          <w:sz w:val="24"/>
+          <w:szCs w:val="24"/>
+        </w:rPr>
+        <w:t>Kalanick</w:t>
+      </w:r>
+      <w:r>
+        <w:rPr>
+          <w:rFonts w:ascii="Arial" w:hAnsi="Arial" w:cs="Arial"/>
+          <w:sz w:val="24"/>
+          <w:szCs w:val="24"/>
+        </w:rPr>
+        <w:t xml:space="preserve"> sold Red Swoosh to Akamai Technologies</w:t>
+      </w:r>
+      <w:r>
+        <w:rPr>
+          <w:rFonts w:ascii="Arial" w:hAnsi="Arial" w:cs="Arial"/>
+          <w:sz w:val="24"/>
+          <w:szCs w:val="24"/>
+        </w:rPr>
+        <w:t xml:space="preserve"> - $19 million </w:t>
+      </w:r>
+    </w:p>
+    <w:p>
+      <w:pPr>
+        <w:pStyle w:val="ListParagraph"/>
+        <w:numPr>
+          <w:ilvl w:val="0"/>
+          <w:numId w:val="17"/>
+        </w:numPr>
+        <w:rPr>
+          <w:rFonts w:ascii="Arial" w:hAnsi="Arial" w:cs="Arial"/>
+          <w:sz w:val="24"/>
+          <w:szCs w:val="24"/>
+        </w:rPr>
+      </w:pPr>
+      <w:r>
+        <w:rPr>
+          <w:rFonts w:ascii="Arial" w:hAnsi="Arial" w:cs="Arial"/>
+          <w:sz w:val="24"/>
+          <w:szCs w:val="24"/>
+        </w:rPr>
+        <w:t>Camp sold StumbleUpon to eBay - $75 million</w:t>
+      </w:r>
+    </w:p>
+    <w:p>
+      <w:pPr>
+        <w:pStyle w:val="ListParagraph"/>
+        <w:numPr>
+          <w:ilvl w:val="0"/>
+          <w:numId w:val="16"/>
+        </w:numPr>
+        <w:rPr>
+          <w:rFonts w:ascii="Arial" w:hAnsi="Arial" w:cs="Arial"/>
+          <w:sz w:val="24"/>
+          <w:szCs w:val="24"/>
+        </w:rPr>
+      </w:pPr>
+      <w:r>
+        <w:rPr>
+          <w:rFonts w:ascii="Arial" w:hAnsi="Arial" w:cs="Arial"/>
+          <w:sz w:val="24"/>
+          <w:szCs w:val="24"/>
+        </w:rPr>
+        <w:t>Rumor: The concept was born one winter night during the conference when the pair was unable to get a cab</w:t>
+      </w:r>
+      <w:bookmarkStart w:id="2" w:name="_GoBack"/>
+      <w:bookmarkEnd w:id="2"/>
+    </w:p>
+    <w:p>
+      <w:pPr>
+        <w:rPr>
+          <w:rFonts w:ascii="Arial" w:hAnsi="Arial" w:cs="Arial"/>
+          <w:sz w:val="24"/>
+          <w:szCs w:val="24"/>
+        </w:rPr>
+      </w:pPr>
+      <w:r>
+        <w:rPr>
+          <w:rFonts w:ascii="Arial" w:hAnsi="Arial" w:cs="Arial"/>
+          <w:sz w:val="24"/>
+          <w:szCs w:val="24"/>
+        </w:rPr>
+        <w:t>How Does Uber Work?</w:t>
+      </w:r>
+    </w:p>
+    <w:p>
+      <w:pPr>
+        <w:pStyle w:val="ListParagraph"/>
+        <w:numPr>
+          <w:ilvl w:val="0"/>
+          <w:numId w:val="13"/>
+        </w:numPr>
+        <w:rPr>
+          <w:rFonts w:ascii="Arial" w:hAnsi="Arial" w:cs="Arial"/>
+          <w:sz w:val="24"/>
+          <w:szCs w:val="24"/>
+        </w:rPr>
+      </w:pPr>
+      <w:r>
+        <w:rPr>
+          <w:rFonts w:ascii="Arial" w:hAnsi="Arial" w:cs="Arial"/>
+          <w:sz w:val="24"/>
+          <w:szCs w:val="24"/>
+        </w:rPr>
+        <w:t>Whenever you need a ride:</w:t>
+      </w:r>
+    </w:p>
+    <w:p>
+      <w:pPr>
+        <w:pStyle w:val="ListParagraph"/>
+        <w:numPr>
+          <w:ilvl w:val="0"/>
+          <w:numId w:val="14"/>
+        </w:numPr>
+        <w:rPr>
+          <w:rFonts w:ascii="Arial" w:hAnsi="Arial" w:cs="Arial"/>
+          <w:sz w:val="24"/>
+          <w:szCs w:val="24"/>
+        </w:rPr>
+      </w:pPr>
+      <w:r>
+        <w:rPr>
+          <w:rFonts w:ascii="Arial" w:hAnsi="Arial" w:cs="Arial"/>
+          <w:sz w:val="24"/>
+          <w:szCs w:val="24"/>
+        </w:rPr>
+        <w:t>Open Uber app on your phone</w:t>
+      </w:r>
+    </w:p>
+    <w:p>
+      <w:pPr>
+        <w:pStyle w:val="ListParagraph"/>
+        <w:numPr>
+          <w:ilvl w:val="0"/>
+          <w:numId w:val="14"/>
+        </w:numPr>
+        <w:rPr>
+          <w:rFonts w:ascii="Arial" w:hAnsi="Arial" w:cs="Arial"/>
+          <w:sz w:val="24"/>
+          <w:szCs w:val="24"/>
+        </w:rPr>
+      </w:pPr>
+      <w:r>
+        <w:rPr>
+          <w:rFonts w:ascii="Arial" w:hAnsi="Arial" w:cs="Arial"/>
+          <w:sz w:val="24"/>
+          <w:szCs w:val="24"/>
+        </w:rPr>
+        <w:t>Ensure the pickup location where you are now</w:t>
+      </w:r>
+    </w:p>
+    <w:p>
+      <w:pPr>
+        <w:pStyle w:val="ListParagraph"/>
+        <w:numPr>
+          <w:ilvl w:val="0"/>
+          <w:numId w:val="14"/>
+        </w:numPr>
+        <w:rPr>
+          <w:rFonts w:ascii="Arial" w:hAnsi="Arial" w:cs="Arial"/>
+          <w:sz w:val="24"/>
+          <w:szCs w:val="24"/>
+        </w:rPr>
+      </w:pPr>
+      <w:r>
+        <w:rPr>
+          <w:rFonts w:ascii="Arial" w:hAnsi="Arial" w:cs="Arial"/>
+          <w:sz w:val="24"/>
+          <w:szCs w:val="24"/>
+        </w:rPr>
+        <w:t>Select the car service you desire</w:t>
+      </w:r>
+    </w:p>
+    <w:p>
+      <w:pPr>
+        <w:pStyle w:val="ListParagraph"/>
+        <w:numPr>
+          <w:ilvl w:val="0"/>
+          <w:numId w:val="14"/>
+        </w:numPr>
+        <w:rPr>
+          <w:rFonts w:ascii="Arial" w:hAnsi="Arial" w:cs="Arial"/>
+          <w:sz w:val="24"/>
+          <w:szCs w:val="24"/>
+        </w:rPr>
+      </w:pPr>
+      <w:r>
+        <w:rPr>
+          <w:rFonts w:ascii="Arial" w:hAnsi="Arial" w:cs="Arial"/>
+          <w:sz w:val="24"/>
+          <w:szCs w:val="24"/>
+        </w:rPr>
+        <w:t>Tap “Set Pickup Location</w:t>
+      </w:r>
+    </w:p>
+    <w:p>
+      <w:pPr>
+        <w:pStyle w:val="ListParagraph"/>
+        <w:numPr>
+          <w:ilvl w:val="0"/>
+          <w:numId w:val="14"/>
+        </w:numPr>
+        <w:rPr>
+          <w:rFonts w:ascii="Arial" w:hAnsi="Arial" w:cs="Arial"/>
+          <w:sz w:val="24"/>
+          <w:szCs w:val="24"/>
+        </w:rPr>
+      </w:pPr>
+      <w:r>
+        <w:rPr>
+          <w:rFonts w:ascii="Arial" w:hAnsi="Arial" w:cs="Arial"/>
+          <w:sz w:val="24"/>
+          <w:szCs w:val="24"/>
+        </w:rPr>
+        <w:t>Confirm by tapping “Tap To Request”</w:t>
+      </w:r>
     </w:p>
     <w:p>
       <w:pPr>
@@ -1387,7 +1710,7 @@
           <w:szCs w:val="28"/>
         </w:rPr>
       </w:pPr>
-      <w:bookmarkStart w:id="2" w:name="_Toc478246609"/>
+      <w:bookmarkStart w:id="3" w:name="_Toc478246609"/>
       <w:r>
         <w:rPr>
           <w:noProof/>
@@ -1474,7 +1797,7 @@
         </w:rPr>
         <w:t xml:space="preserve"> Users </w:t>
       </w:r>
-      <w:bookmarkEnd w:id="2"/>
+      <w:bookmarkEnd w:id="3"/>
     </w:p>
     <w:p>
       <w:pPr>
@@ -1506,14 +1829,13 @@
           <w:sz w:val="28"/>
         </w:rPr>
       </w:pPr>
-      <w:bookmarkStart w:id="3" w:name="_Toc478246610"/>
+      <w:bookmarkStart w:id="4" w:name="_Toc478246610"/>
       <w:r>
         <w:rPr>
           <w:rFonts w:ascii="Arial" w:hAnsi="Arial" w:cs="Arial"/>
           <w:b/>
           <w:sz w:val="28"/>
         </w:rPr>
-        <w:lastRenderedPageBreak/>
         <w:t>Top 5 Country Uber User</w:t>
       </w:r>
     </w:p>
@@ -1647,7 +1969,7 @@
         </w:rPr>
         <w:t>Uber’s Biggest Competitors</w:t>
       </w:r>
-      <w:bookmarkEnd w:id="3"/>
+      <w:bookmarkEnd w:id="4"/>
     </w:p>
     <w:p>
       <w:pPr>
@@ -1775,7 +2097,7 @@
           <w:szCs w:val="28"/>
         </w:rPr>
       </w:pPr>
-      <w:bookmarkStart w:id="4" w:name="_Toc478246611"/>
+      <w:bookmarkStart w:id="5" w:name="_Toc478246611"/>
       <w:r>
         <w:rPr>
           <w:rFonts w:ascii="Arial" w:hAnsi="Arial" w:cs="Arial"/>
@@ -1785,7 +2107,7 @@
         </w:rPr>
         <w:t>Features of Uber Application</w:t>
       </w:r>
-      <w:bookmarkEnd w:id="4"/>
+      <w:bookmarkEnd w:id="5"/>
     </w:p>
     <w:p>
       <w:pPr>
@@ -1798,7 +2120,7 @@
           <w:szCs w:val="28"/>
         </w:rPr>
       </w:pPr>
-      <w:bookmarkStart w:id="5" w:name="_Toc478246612"/>
+      <w:bookmarkStart w:id="6" w:name="_Toc478246612"/>
       <w:r>
         <w:rPr>
           <w:rFonts w:ascii="Arial" w:hAnsi="Arial" w:cs="Arial"/>
@@ -1808,7 +2130,7 @@
         </w:rPr>
         <w:t>How Successful Is Uber Now?</w:t>
       </w:r>
-      <w:bookmarkEnd w:id="5"/>
+      <w:bookmarkEnd w:id="6"/>
     </w:p>
     <w:p>
       <w:pPr>
@@ -1821,7 +2143,7 @@
           <w:szCs w:val="28"/>
         </w:rPr>
       </w:pPr>
-      <w:bookmarkStart w:id="6" w:name="_Toc478246613"/>
+      <w:bookmarkStart w:id="7" w:name="_Toc478246613"/>
       <w:r>
         <w:rPr>
           <w:rFonts w:ascii="Arial" w:hAnsi="Arial" w:cs="Arial"/>
@@ -1831,7 +2153,7 @@
         </w:rPr>
         <w:t>Advantages and Disadvantages of Using Uber Application</w:t>
       </w:r>
-      <w:bookmarkEnd w:id="6"/>
+      <w:bookmarkEnd w:id="7"/>
     </w:p>
     <w:p>
       <w:pPr>
@@ -1843,7 +2165,7 @@
           <w:sz w:val="28"/>
         </w:rPr>
       </w:pPr>
-      <w:bookmarkStart w:id="7" w:name="_Toc478246614"/>
+      <w:bookmarkStart w:id="8" w:name="_Toc478246614"/>
       <w:r>
         <w:rPr>
           <w:rFonts w:ascii="Arial" w:hAnsi="Arial" w:cs="Arial"/>
@@ -2012,7 +2334,6 @@
           <w:noProof/>
           <w:lang w:eastAsia="en-PH"/>
         </w:rPr>
-        <w:lastRenderedPageBreak/>
         <w:drawing>
           <wp:anchor distT="0" distB="0" distL="114300" distR="114300" simplePos="0" relativeHeight="251659264" behindDoc="0" locked="0" layoutInCell="1" allowOverlap="1">
             <wp:simplePos x="0" y="0"/>
@@ -2345,10 +2666,9 @@
           <w:sz w:val="28"/>
           <w:szCs w:val="28"/>
         </w:rPr>
-        <w:lastRenderedPageBreak/>
         <w:t>Review</w:t>
       </w:r>
-      <w:bookmarkEnd w:id="7"/>
+      <w:bookmarkEnd w:id="8"/>
       <w:r>
         <w:rPr>
           <w:rFonts w:ascii="Arial" w:hAnsi="Arial" w:cs="Arial"/>
@@ -2370,7 +2690,7 @@
           <w:szCs w:val="28"/>
         </w:rPr>
       </w:pPr>
-      <w:bookmarkStart w:id="8" w:name="_Toc478246615"/>
+      <w:bookmarkStart w:id="9" w:name="_Toc478246615"/>
       <w:r>
         <w:rPr>
           <w:rFonts w:ascii="Arial" w:hAnsi="Arial" w:cs="Arial"/>
@@ -2380,7 +2700,7 @@
         </w:rPr>
         <w:t>Additional information</w:t>
       </w:r>
-      <w:bookmarkEnd w:id="8"/>
+      <w:bookmarkEnd w:id="9"/>
     </w:p>
     <w:p>
       <w:pPr>
@@ -2463,7 +2783,7 @@
           <w:szCs w:val="28"/>
         </w:rPr>
       </w:pPr>
-      <w:bookmarkStart w:id="9" w:name="_Toc478246616"/>
+      <w:bookmarkStart w:id="10" w:name="_Toc478246616"/>
       <w:r>
         <w:rPr>
           <w:rFonts w:ascii="Arial" w:hAnsi="Arial" w:cs="Arial"/>
@@ -2473,7 +2793,7 @@
         </w:rPr>
         <w:t>Recommendation</w:t>
       </w:r>
-      <w:bookmarkEnd w:id="9"/>
+      <w:bookmarkEnd w:id="10"/>
     </w:p>
     <w:p>
       <w:pPr>
@@ -2485,7 +2805,7 @@
           <w:szCs w:val="28"/>
         </w:rPr>
       </w:pPr>
-      <w:bookmarkStart w:id="10" w:name="_Toc478246617"/>
+      <w:bookmarkStart w:id="11" w:name="_Toc478246617"/>
       <w:r>
         <w:rPr>
           <w:rFonts w:ascii="Arial" w:hAnsi="Arial" w:cs="Arial"/>
@@ -2495,7 +2815,7 @@
         </w:rPr>
         <w:t>Conclusion</w:t>
       </w:r>
-      <w:bookmarkEnd w:id="10"/>
+      <w:bookmarkEnd w:id="11"/>
     </w:p>
     <w:p/>
     <w:p/>
@@ -2523,8 +2843,6 @@
       <w:r>
         <w:br w:type="page"/>
       </w:r>
-      <w:bookmarkStart w:id="11" w:name="_GoBack"/>
-      <w:bookmarkEnd w:id="11"/>
     </w:p>
     <w:p>
       <w:pPr>
@@ -2545,7 +2863,6 @@
           <w:sz w:val="28"/>
           <w:szCs w:val="28"/>
         </w:rPr>
-        <w:lastRenderedPageBreak/>
         <w:t>References</w:t>
       </w:r>
       <w:bookmarkEnd w:id="12"/>
@@ -2668,16 +2985,31 @@
       <w:pPr>
         <w:spacing w:line="360" w:lineRule="auto"/>
       </w:pPr>
-      <w:r>
-        <w:t>http://www.rappler.com/business/156625-uber-surge-price</w:t>
-      </w:r>
-    </w:p>
-    <w:p/>
-    <w:p>
-      <w:pPr>
-        <w:rPr>
-          <w:rFonts w:ascii="Arial" w:hAnsi="Arial" w:cs="Arial"/>
-        </w:rPr>
+      <w:hyperlink r:id="rId15" w:history="1">
+        <w:r>
+          <w:rPr>
+            <w:rStyle w:val="Hyperlink"/>
+          </w:rPr>
+          <w:t>http://www.rappler.com/business/156625-uber-surge-price</w:t>
+        </w:r>
+      </w:hyperlink>
+    </w:p>
+    <w:p>
+      <w:pPr>
+        <w:spacing w:line="360" w:lineRule="auto"/>
+      </w:pPr>
+      <w:hyperlink r:id="rId16" w:history="1">
+        <w:r>
+          <w:rPr>
+            <w:rStyle w:val="Hyperlink"/>
+          </w:rPr>
+          <w:t>http://uberestimate.com/about-uber/</w:t>
+        </w:r>
+      </w:hyperlink>
+    </w:p>
+    <w:p>
+      <w:pPr>
+        <w:spacing w:line="360" w:lineRule="auto"/>
       </w:pPr>
     </w:p>
     <w:p>
@@ -2961,6 +3293,119 @@
     </w:lvl>
   </w:abstractNum>
   <w:abstractNum w:abstractNumId="2" w15:restartNumberingAfterBreak="0">
+    <w:nsid w:val="22CC294A"/>
+    <w:multiLevelType w:val="hybridMultilevel"/>
+    <w:tmpl w:val="7234CF10"/>
+    <w:lvl w:ilvl="0" w:tplc="3409000B">
+      <w:start w:val="1"/>
+      <w:numFmt w:val="bullet"/>
+      <w:lvlText w:val=""/>
+      <w:lvlJc w:val="left"/>
+      <w:pPr>
+        <w:ind w:left="720" w:hanging="360"/>
+      </w:pPr>
+      <w:rPr>
+        <w:rFonts w:ascii="Wingdings" w:hAnsi="Wingdings" w:hint="default"/>
+      </w:rPr>
+    </w:lvl>
+    <w:lvl w:ilvl="1" w:tplc="34090003" w:tentative="1">
+      <w:start w:val="1"/>
+      <w:numFmt w:val="bullet"/>
+      <w:lvlText w:val="o"/>
+      <w:lvlJc w:val="left"/>
+      <w:pPr>
+        <w:ind w:left="1440" w:hanging="360"/>
+      </w:pPr>
+      <w:rPr>
+        <w:rFonts w:ascii="Courier New" w:hAnsi="Courier New" w:cs="Courier New" w:hint="default"/>
+      </w:rPr>
+    </w:lvl>
+    <w:lvl w:ilvl="2" w:tplc="34090005" w:tentative="1">
+      <w:start w:val="1"/>
+      <w:numFmt w:val="bullet"/>
+      <w:lvlText w:val=""/>
+      <w:lvlJc w:val="left"/>
+      <w:pPr>
+        <w:ind w:left="2160" w:hanging="360"/>
+      </w:pPr>
+      <w:rPr>
+        <w:rFonts w:ascii="Wingdings" w:hAnsi="Wingdings" w:hint="default"/>
+      </w:rPr>
+    </w:lvl>
+    <w:lvl w:ilvl="3" w:tplc="34090001" w:tentative="1">
+      <w:start w:val="1"/>
+      <w:numFmt w:val="bullet"/>
+      <w:lvlText w:val=""/>
+      <w:lvlJc w:val="left"/>
+      <w:pPr>
+        <w:ind w:left="2880" w:hanging="360"/>
+      </w:pPr>
+      <w:rPr>
+        <w:rFonts w:ascii="Symbol" w:hAnsi="Symbol" w:hint="default"/>
+      </w:rPr>
+    </w:lvl>
+    <w:lvl w:ilvl="4" w:tplc="34090003" w:tentative="1">
+      <w:start w:val="1"/>
+      <w:numFmt w:val="bullet"/>
+      <w:lvlText w:val="o"/>
+      <w:lvlJc w:val="left"/>
+      <w:pPr>
+        <w:ind w:left="3600" w:hanging="360"/>
+      </w:pPr>
+      <w:rPr>
+        <w:rFonts w:ascii="Courier New" w:hAnsi="Courier New" w:cs="Courier New" w:hint="default"/>
+      </w:rPr>
+    </w:lvl>
+    <w:lvl w:ilvl="5" w:tplc="34090005" w:tentative="1">
+      <w:start w:val="1"/>
+      <w:numFmt w:val="bullet"/>
+      <w:lvlText w:val=""/>
+      <w:lvlJc w:val="left"/>
+      <w:pPr>
+        <w:ind w:left="4320" w:hanging="360"/>
+      </w:pPr>
+      <w:rPr>
+        <w:rFonts w:ascii="Wingdings" w:hAnsi="Wingdings" w:hint="default"/>
+      </w:rPr>
+    </w:lvl>
+    <w:lvl w:ilvl="6" w:tplc="34090001" w:tentative="1">
+      <w:start w:val="1"/>
+      <w:numFmt w:val="bullet"/>
+      <w:lvlText w:val=""/>
+      <w:lvlJc w:val="left"/>
+      <w:pPr>
+        <w:ind w:left="5040" w:hanging="360"/>
+      </w:pPr>
+      <w:rPr>
+        <w:rFonts w:ascii="Symbol" w:hAnsi="Symbol" w:hint="default"/>
+      </w:rPr>
+    </w:lvl>
+    <w:lvl w:ilvl="7" w:tplc="34090003" w:tentative="1">
+      <w:start w:val="1"/>
+      <w:numFmt w:val="bullet"/>
+      <w:lvlText w:val="o"/>
+      <w:lvlJc w:val="left"/>
+      <w:pPr>
+        <w:ind w:left="5760" w:hanging="360"/>
+      </w:pPr>
+      <w:rPr>
+        <w:rFonts w:ascii="Courier New" w:hAnsi="Courier New" w:cs="Courier New" w:hint="default"/>
+      </w:rPr>
+    </w:lvl>
+    <w:lvl w:ilvl="8" w:tplc="34090005" w:tentative="1">
+      <w:start w:val="1"/>
+      <w:numFmt w:val="bullet"/>
+      <w:lvlText w:val=""/>
+      <w:lvlJc w:val="left"/>
+      <w:pPr>
+        <w:ind w:left="6480" w:hanging="360"/>
+      </w:pPr>
+      <w:rPr>
+        <w:rFonts w:ascii="Wingdings" w:hAnsi="Wingdings" w:hint="default"/>
+      </w:rPr>
+    </w:lvl>
+  </w:abstractNum>
+  <w:abstractNum w:abstractNumId="3" w15:restartNumberingAfterBreak="0">
     <w:nsid w:val="24076760"/>
     <w:multiLevelType w:val="hybridMultilevel"/>
     <w:tmpl w:val="73F874FC"/>
@@ -3049,7 +3494,346 @@
       </w:pPr>
     </w:lvl>
   </w:abstractNum>
-  <w:abstractNum w:abstractNumId="3" w15:restartNumberingAfterBreak="0">
+  <w:abstractNum w:abstractNumId="4" w15:restartNumberingAfterBreak="0">
+    <w:nsid w:val="37D3640E"/>
+    <w:multiLevelType w:val="hybridMultilevel"/>
+    <w:tmpl w:val="8990D216"/>
+    <w:lvl w:ilvl="0" w:tplc="3409000B">
+      <w:start w:val="1"/>
+      <w:numFmt w:val="bullet"/>
+      <w:lvlText w:val=""/>
+      <w:lvlJc w:val="left"/>
+      <w:pPr>
+        <w:ind w:left="720" w:hanging="360"/>
+      </w:pPr>
+      <w:rPr>
+        <w:rFonts w:ascii="Wingdings" w:hAnsi="Wingdings" w:hint="default"/>
+      </w:rPr>
+    </w:lvl>
+    <w:lvl w:ilvl="1" w:tplc="34090003" w:tentative="1">
+      <w:start w:val="1"/>
+      <w:numFmt w:val="bullet"/>
+      <w:lvlText w:val="o"/>
+      <w:lvlJc w:val="left"/>
+      <w:pPr>
+        <w:ind w:left="1440" w:hanging="360"/>
+      </w:pPr>
+      <w:rPr>
+        <w:rFonts w:ascii="Courier New" w:hAnsi="Courier New" w:cs="Courier New" w:hint="default"/>
+      </w:rPr>
+    </w:lvl>
+    <w:lvl w:ilvl="2" w:tplc="34090005" w:tentative="1">
+      <w:start w:val="1"/>
+      <w:numFmt w:val="bullet"/>
+      <w:lvlText w:val=""/>
+      <w:lvlJc w:val="left"/>
+      <w:pPr>
+        <w:ind w:left="2160" w:hanging="360"/>
+      </w:pPr>
+      <w:rPr>
+        <w:rFonts w:ascii="Wingdings" w:hAnsi="Wingdings" w:hint="default"/>
+      </w:rPr>
+    </w:lvl>
+    <w:lvl w:ilvl="3" w:tplc="34090001" w:tentative="1">
+      <w:start w:val="1"/>
+      <w:numFmt w:val="bullet"/>
+      <w:lvlText w:val=""/>
+      <w:lvlJc w:val="left"/>
+      <w:pPr>
+        <w:ind w:left="2880" w:hanging="360"/>
+      </w:pPr>
+      <w:rPr>
+        <w:rFonts w:ascii="Symbol" w:hAnsi="Symbol" w:hint="default"/>
+      </w:rPr>
+    </w:lvl>
+    <w:lvl w:ilvl="4" w:tplc="34090003" w:tentative="1">
+      <w:start w:val="1"/>
+      <w:numFmt w:val="bullet"/>
+      <w:lvlText w:val="o"/>
+      <w:lvlJc w:val="left"/>
+      <w:pPr>
+        <w:ind w:left="3600" w:hanging="360"/>
+      </w:pPr>
+      <w:rPr>
+        <w:rFonts w:ascii="Courier New" w:hAnsi="Courier New" w:cs="Courier New" w:hint="default"/>
+      </w:rPr>
+    </w:lvl>
+    <w:lvl w:ilvl="5" w:tplc="34090005" w:tentative="1">
+      <w:start w:val="1"/>
+      <w:numFmt w:val="bullet"/>
+      <w:lvlText w:val=""/>
+      <w:lvlJc w:val="left"/>
+      <w:pPr>
+        <w:ind w:left="4320" w:hanging="360"/>
+      </w:pPr>
+      <w:rPr>
+        <w:rFonts w:ascii="Wingdings" w:hAnsi="Wingdings" w:hint="default"/>
+      </w:rPr>
+    </w:lvl>
+    <w:lvl w:ilvl="6" w:tplc="34090001" w:tentative="1">
+      <w:start w:val="1"/>
+      <w:numFmt w:val="bullet"/>
+      <w:lvlText w:val=""/>
+      <w:lvlJc w:val="left"/>
+      <w:pPr>
+        <w:ind w:left="5040" w:hanging="360"/>
+      </w:pPr>
+      <w:rPr>
+        <w:rFonts w:ascii="Symbol" w:hAnsi="Symbol" w:hint="default"/>
+      </w:rPr>
+    </w:lvl>
+    <w:lvl w:ilvl="7" w:tplc="34090003" w:tentative="1">
+      <w:start w:val="1"/>
+      <w:numFmt w:val="bullet"/>
+      <w:lvlText w:val="o"/>
+      <w:lvlJc w:val="left"/>
+      <w:pPr>
+        <w:ind w:left="5760" w:hanging="360"/>
+      </w:pPr>
+      <w:rPr>
+        <w:rFonts w:ascii="Courier New" w:hAnsi="Courier New" w:cs="Courier New" w:hint="default"/>
+      </w:rPr>
+    </w:lvl>
+    <w:lvl w:ilvl="8" w:tplc="34090005" w:tentative="1">
+      <w:start w:val="1"/>
+      <w:numFmt w:val="bullet"/>
+      <w:lvlText w:val=""/>
+      <w:lvlJc w:val="left"/>
+      <w:pPr>
+        <w:ind w:left="6480" w:hanging="360"/>
+      </w:pPr>
+      <w:rPr>
+        <w:rFonts w:ascii="Wingdings" w:hAnsi="Wingdings" w:hint="default"/>
+      </w:rPr>
+    </w:lvl>
+  </w:abstractNum>
+  <w:abstractNum w:abstractNumId="5" w15:restartNumberingAfterBreak="0">
+    <w:nsid w:val="3F025F52"/>
+    <w:multiLevelType w:val="hybridMultilevel"/>
+    <w:tmpl w:val="5348622C"/>
+    <w:lvl w:ilvl="0" w:tplc="3409000B">
+      <w:start w:val="1"/>
+      <w:numFmt w:val="bullet"/>
+      <w:lvlText w:val=""/>
+      <w:lvlJc w:val="left"/>
+      <w:pPr>
+        <w:ind w:left="1080" w:hanging="360"/>
+      </w:pPr>
+      <w:rPr>
+        <w:rFonts w:ascii="Wingdings" w:hAnsi="Wingdings" w:hint="default"/>
+      </w:rPr>
+    </w:lvl>
+    <w:lvl w:ilvl="1" w:tplc="34090003" w:tentative="1">
+      <w:start w:val="1"/>
+      <w:numFmt w:val="bullet"/>
+      <w:lvlText w:val="o"/>
+      <w:lvlJc w:val="left"/>
+      <w:pPr>
+        <w:ind w:left="1800" w:hanging="360"/>
+      </w:pPr>
+      <w:rPr>
+        <w:rFonts w:ascii="Courier New" w:hAnsi="Courier New" w:cs="Courier New" w:hint="default"/>
+      </w:rPr>
+    </w:lvl>
+    <w:lvl w:ilvl="2" w:tplc="34090005" w:tentative="1">
+      <w:start w:val="1"/>
+      <w:numFmt w:val="bullet"/>
+      <w:lvlText w:val=""/>
+      <w:lvlJc w:val="left"/>
+      <w:pPr>
+        <w:ind w:left="2520" w:hanging="360"/>
+      </w:pPr>
+      <w:rPr>
+        <w:rFonts w:ascii="Wingdings" w:hAnsi="Wingdings" w:hint="default"/>
+      </w:rPr>
+    </w:lvl>
+    <w:lvl w:ilvl="3" w:tplc="34090001" w:tentative="1">
+      <w:start w:val="1"/>
+      <w:numFmt w:val="bullet"/>
+      <w:lvlText w:val=""/>
+      <w:lvlJc w:val="left"/>
+      <w:pPr>
+        <w:ind w:left="3240" w:hanging="360"/>
+      </w:pPr>
+      <w:rPr>
+        <w:rFonts w:ascii="Symbol" w:hAnsi="Symbol" w:hint="default"/>
+      </w:rPr>
+    </w:lvl>
+    <w:lvl w:ilvl="4" w:tplc="34090003" w:tentative="1">
+      <w:start w:val="1"/>
+      <w:numFmt w:val="bullet"/>
+      <w:lvlText w:val="o"/>
+      <w:lvlJc w:val="left"/>
+      <w:pPr>
+        <w:ind w:left="3960" w:hanging="360"/>
+      </w:pPr>
+      <w:rPr>
+        <w:rFonts w:ascii="Courier New" w:hAnsi="Courier New" w:cs="Courier New" w:hint="default"/>
+      </w:rPr>
+    </w:lvl>
+    <w:lvl w:ilvl="5" w:tplc="34090005" w:tentative="1">
+      <w:start w:val="1"/>
+      <w:numFmt w:val="bullet"/>
+      <w:lvlText w:val=""/>
+      <w:lvlJc w:val="left"/>
+      <w:pPr>
+        <w:ind w:left="4680" w:hanging="360"/>
+      </w:pPr>
+      <w:rPr>
+        <w:rFonts w:ascii="Wingdings" w:hAnsi="Wingdings" w:hint="default"/>
+      </w:rPr>
+    </w:lvl>
+    <w:lvl w:ilvl="6" w:tplc="34090001" w:tentative="1">
+      <w:start w:val="1"/>
+      <w:numFmt w:val="bullet"/>
+      <w:lvlText w:val=""/>
+      <w:lvlJc w:val="left"/>
+      <w:pPr>
+        <w:ind w:left="5400" w:hanging="360"/>
+      </w:pPr>
+      <w:rPr>
+        <w:rFonts w:ascii="Symbol" w:hAnsi="Symbol" w:hint="default"/>
+      </w:rPr>
+    </w:lvl>
+    <w:lvl w:ilvl="7" w:tplc="34090003" w:tentative="1">
+      <w:start w:val="1"/>
+      <w:numFmt w:val="bullet"/>
+      <w:lvlText w:val="o"/>
+      <w:lvlJc w:val="left"/>
+      <w:pPr>
+        <w:ind w:left="6120" w:hanging="360"/>
+      </w:pPr>
+      <w:rPr>
+        <w:rFonts w:ascii="Courier New" w:hAnsi="Courier New" w:cs="Courier New" w:hint="default"/>
+      </w:rPr>
+    </w:lvl>
+    <w:lvl w:ilvl="8" w:tplc="34090005" w:tentative="1">
+      <w:start w:val="1"/>
+      <w:numFmt w:val="bullet"/>
+      <w:lvlText w:val=""/>
+      <w:lvlJc w:val="left"/>
+      <w:pPr>
+        <w:ind w:left="6840" w:hanging="360"/>
+      </w:pPr>
+      <w:rPr>
+        <w:rFonts w:ascii="Wingdings" w:hAnsi="Wingdings" w:hint="default"/>
+      </w:rPr>
+    </w:lvl>
+  </w:abstractNum>
+  <w:abstractNum w:abstractNumId="6" w15:restartNumberingAfterBreak="0">
+    <w:nsid w:val="43DE660B"/>
+    <w:multiLevelType w:val="hybridMultilevel"/>
+    <w:tmpl w:val="CC963536"/>
+    <w:lvl w:ilvl="0" w:tplc="3409000B">
+      <w:start w:val="1"/>
+      <w:numFmt w:val="bullet"/>
+      <w:lvlText w:val=""/>
+      <w:lvlJc w:val="left"/>
+      <w:pPr>
+        <w:ind w:left="1440" w:hanging="360"/>
+      </w:pPr>
+      <w:rPr>
+        <w:rFonts w:ascii="Wingdings" w:hAnsi="Wingdings" w:hint="default"/>
+      </w:rPr>
+    </w:lvl>
+    <w:lvl w:ilvl="1" w:tplc="34090003" w:tentative="1">
+      <w:start w:val="1"/>
+      <w:numFmt w:val="bullet"/>
+      <w:lvlText w:val="o"/>
+      <w:lvlJc w:val="left"/>
+      <w:pPr>
+        <w:ind w:left="2160" w:hanging="360"/>
+      </w:pPr>
+      <w:rPr>
+        <w:rFonts w:ascii="Courier New" w:hAnsi="Courier New" w:cs="Courier New" w:hint="default"/>
+      </w:rPr>
+    </w:lvl>
+    <w:lvl w:ilvl="2" w:tplc="34090005" w:tentative="1">
+      <w:start w:val="1"/>
+      <w:numFmt w:val="bullet"/>
+      <w:lvlText w:val=""/>
+      <w:lvlJc w:val="left"/>
+      <w:pPr>
+        <w:ind w:left="2880" w:hanging="360"/>
+      </w:pPr>
+      <w:rPr>
+        <w:rFonts w:ascii="Wingdings" w:hAnsi="Wingdings" w:hint="default"/>
+      </w:rPr>
+    </w:lvl>
+    <w:lvl w:ilvl="3" w:tplc="34090001" w:tentative="1">
+      <w:start w:val="1"/>
+      <w:numFmt w:val="bullet"/>
+      <w:lvlText w:val=""/>
+      <w:lvlJc w:val="left"/>
+      <w:pPr>
+        <w:ind w:left="3600" w:hanging="360"/>
+      </w:pPr>
+      <w:rPr>
+        <w:rFonts w:ascii="Symbol" w:hAnsi="Symbol" w:hint="default"/>
+      </w:rPr>
+    </w:lvl>
+    <w:lvl w:ilvl="4" w:tplc="34090003" w:tentative="1">
+      <w:start w:val="1"/>
+      <w:numFmt w:val="bullet"/>
+      <w:lvlText w:val="o"/>
+      <w:lvlJc w:val="left"/>
+      <w:pPr>
+        <w:ind w:left="4320" w:hanging="360"/>
+      </w:pPr>
+      <w:rPr>
+        <w:rFonts w:ascii="Courier New" w:hAnsi="Courier New" w:cs="Courier New" w:hint="default"/>
+      </w:rPr>
+    </w:lvl>
+    <w:lvl w:ilvl="5" w:tplc="34090005" w:tentative="1">
+      <w:start w:val="1"/>
+      <w:numFmt w:val="bullet"/>
+      <w:lvlText w:val=""/>
+      <w:lvlJc w:val="left"/>
+      <w:pPr>
+        <w:ind w:left="5040" w:hanging="360"/>
+      </w:pPr>
+      <w:rPr>
+        <w:rFonts w:ascii="Wingdings" w:hAnsi="Wingdings" w:hint="default"/>
+      </w:rPr>
+    </w:lvl>
+    <w:lvl w:ilvl="6" w:tplc="34090001" w:tentative="1">
+      <w:start w:val="1"/>
+      <w:numFmt w:val="bullet"/>
+      <w:lvlText w:val=""/>
+      <w:lvlJc w:val="left"/>
+      <w:pPr>
+        <w:ind w:left="5760" w:hanging="360"/>
+      </w:pPr>
+      <w:rPr>
+        <w:rFonts w:ascii="Symbol" w:hAnsi="Symbol" w:hint="default"/>
+      </w:rPr>
+    </w:lvl>
+    <w:lvl w:ilvl="7" w:tplc="34090003" w:tentative="1">
+      <w:start w:val="1"/>
+      <w:numFmt w:val="bullet"/>
+      <w:lvlText w:val="o"/>
+      <w:lvlJc w:val="left"/>
+      <w:pPr>
+        <w:ind w:left="6480" w:hanging="360"/>
+      </w:pPr>
+      <w:rPr>
+        <w:rFonts w:ascii="Courier New" w:hAnsi="Courier New" w:cs="Courier New" w:hint="default"/>
+      </w:rPr>
+    </w:lvl>
+    <w:lvl w:ilvl="8" w:tplc="34090005" w:tentative="1">
+      <w:start w:val="1"/>
+      <w:numFmt w:val="bullet"/>
+      <w:lvlText w:val=""/>
+      <w:lvlJc w:val="left"/>
+      <w:pPr>
+        <w:ind w:left="7200" w:hanging="360"/>
+      </w:pPr>
+      <w:rPr>
+        <w:rFonts w:ascii="Wingdings" w:hAnsi="Wingdings" w:hint="default"/>
+      </w:rPr>
+    </w:lvl>
+  </w:abstractNum>
+  <w:abstractNum w:abstractNumId="7" w15:restartNumberingAfterBreak="0">
     <w:nsid w:val="47525EED"/>
     <w:multiLevelType w:val="hybridMultilevel"/>
     <w:tmpl w:val="1500EDC0"/>
@@ -3139,7 +3923,346 @@
       </w:pPr>
     </w:lvl>
   </w:abstractNum>
-  <w:abstractNum w:abstractNumId="4" w15:restartNumberingAfterBreak="0">
+  <w:abstractNum w:abstractNumId="8" w15:restartNumberingAfterBreak="0">
+    <w:nsid w:val="532B4E3D"/>
+    <w:multiLevelType w:val="hybridMultilevel"/>
+    <w:tmpl w:val="A08EDDD6"/>
+    <w:lvl w:ilvl="0" w:tplc="34090001">
+      <w:start w:val="1"/>
+      <w:numFmt w:val="bullet"/>
+      <w:lvlText w:val=""/>
+      <w:lvlJc w:val="left"/>
+      <w:pPr>
+        <w:ind w:left="720" w:hanging="360"/>
+      </w:pPr>
+      <w:rPr>
+        <w:rFonts w:ascii="Symbol" w:hAnsi="Symbol" w:hint="default"/>
+      </w:rPr>
+    </w:lvl>
+    <w:lvl w:ilvl="1" w:tplc="34090003" w:tentative="1">
+      <w:start w:val="1"/>
+      <w:numFmt w:val="bullet"/>
+      <w:lvlText w:val="o"/>
+      <w:lvlJc w:val="left"/>
+      <w:pPr>
+        <w:ind w:left="1440" w:hanging="360"/>
+      </w:pPr>
+      <w:rPr>
+        <w:rFonts w:ascii="Courier New" w:hAnsi="Courier New" w:cs="Courier New" w:hint="default"/>
+      </w:rPr>
+    </w:lvl>
+    <w:lvl w:ilvl="2" w:tplc="34090005" w:tentative="1">
+      <w:start w:val="1"/>
+      <w:numFmt w:val="bullet"/>
+      <w:lvlText w:val=""/>
+      <w:lvlJc w:val="left"/>
+      <w:pPr>
+        <w:ind w:left="2160" w:hanging="360"/>
+      </w:pPr>
+      <w:rPr>
+        <w:rFonts w:ascii="Wingdings" w:hAnsi="Wingdings" w:hint="default"/>
+      </w:rPr>
+    </w:lvl>
+    <w:lvl w:ilvl="3" w:tplc="34090001" w:tentative="1">
+      <w:start w:val="1"/>
+      <w:numFmt w:val="bullet"/>
+      <w:lvlText w:val=""/>
+      <w:lvlJc w:val="left"/>
+      <w:pPr>
+        <w:ind w:left="2880" w:hanging="360"/>
+      </w:pPr>
+      <w:rPr>
+        <w:rFonts w:ascii="Symbol" w:hAnsi="Symbol" w:hint="default"/>
+      </w:rPr>
+    </w:lvl>
+    <w:lvl w:ilvl="4" w:tplc="34090003" w:tentative="1">
+      <w:start w:val="1"/>
+      <w:numFmt w:val="bullet"/>
+      <w:lvlText w:val="o"/>
+      <w:lvlJc w:val="left"/>
+      <w:pPr>
+        <w:ind w:left="3600" w:hanging="360"/>
+      </w:pPr>
+      <w:rPr>
+        <w:rFonts w:ascii="Courier New" w:hAnsi="Courier New" w:cs="Courier New" w:hint="default"/>
+      </w:rPr>
+    </w:lvl>
+    <w:lvl w:ilvl="5" w:tplc="34090005" w:tentative="1">
+      <w:start w:val="1"/>
+      <w:numFmt w:val="bullet"/>
+      <w:lvlText w:val=""/>
+      <w:lvlJc w:val="left"/>
+      <w:pPr>
+        <w:ind w:left="4320" w:hanging="360"/>
+      </w:pPr>
+      <w:rPr>
+        <w:rFonts w:ascii="Wingdings" w:hAnsi="Wingdings" w:hint="default"/>
+      </w:rPr>
+    </w:lvl>
+    <w:lvl w:ilvl="6" w:tplc="34090001" w:tentative="1">
+      <w:start w:val="1"/>
+      <w:numFmt w:val="bullet"/>
+      <w:lvlText w:val=""/>
+      <w:lvlJc w:val="left"/>
+      <w:pPr>
+        <w:ind w:left="5040" w:hanging="360"/>
+      </w:pPr>
+      <w:rPr>
+        <w:rFonts w:ascii="Symbol" w:hAnsi="Symbol" w:hint="default"/>
+      </w:rPr>
+    </w:lvl>
+    <w:lvl w:ilvl="7" w:tplc="34090003" w:tentative="1">
+      <w:start w:val="1"/>
+      <w:numFmt w:val="bullet"/>
+      <w:lvlText w:val="o"/>
+      <w:lvlJc w:val="left"/>
+      <w:pPr>
+        <w:ind w:left="5760" w:hanging="360"/>
+      </w:pPr>
+      <w:rPr>
+        <w:rFonts w:ascii="Courier New" w:hAnsi="Courier New" w:cs="Courier New" w:hint="default"/>
+      </w:rPr>
+    </w:lvl>
+    <w:lvl w:ilvl="8" w:tplc="34090005" w:tentative="1">
+      <w:start w:val="1"/>
+      <w:numFmt w:val="bullet"/>
+      <w:lvlText w:val=""/>
+      <w:lvlJc w:val="left"/>
+      <w:pPr>
+        <w:ind w:left="6480" w:hanging="360"/>
+      </w:pPr>
+      <w:rPr>
+        <w:rFonts w:ascii="Wingdings" w:hAnsi="Wingdings" w:hint="default"/>
+      </w:rPr>
+    </w:lvl>
+  </w:abstractNum>
+  <w:abstractNum w:abstractNumId="9" w15:restartNumberingAfterBreak="0">
+    <w:nsid w:val="57CE518D"/>
+    <w:multiLevelType w:val="hybridMultilevel"/>
+    <w:tmpl w:val="B442B45A"/>
+    <w:lvl w:ilvl="0" w:tplc="34090001">
+      <w:start w:val="1"/>
+      <w:numFmt w:val="bullet"/>
+      <w:lvlText w:val=""/>
+      <w:lvlJc w:val="left"/>
+      <w:pPr>
+        <w:ind w:left="1800" w:hanging="360"/>
+      </w:pPr>
+      <w:rPr>
+        <w:rFonts w:ascii="Symbol" w:hAnsi="Symbol" w:hint="default"/>
+      </w:rPr>
+    </w:lvl>
+    <w:lvl w:ilvl="1" w:tplc="34090003" w:tentative="1">
+      <w:start w:val="1"/>
+      <w:numFmt w:val="bullet"/>
+      <w:lvlText w:val="o"/>
+      <w:lvlJc w:val="left"/>
+      <w:pPr>
+        <w:ind w:left="2520" w:hanging="360"/>
+      </w:pPr>
+      <w:rPr>
+        <w:rFonts w:ascii="Courier New" w:hAnsi="Courier New" w:cs="Courier New" w:hint="default"/>
+      </w:rPr>
+    </w:lvl>
+    <w:lvl w:ilvl="2" w:tplc="34090005" w:tentative="1">
+      <w:start w:val="1"/>
+      <w:numFmt w:val="bullet"/>
+      <w:lvlText w:val=""/>
+      <w:lvlJc w:val="left"/>
+      <w:pPr>
+        <w:ind w:left="3240" w:hanging="360"/>
+      </w:pPr>
+      <w:rPr>
+        <w:rFonts w:ascii="Wingdings" w:hAnsi="Wingdings" w:hint="default"/>
+      </w:rPr>
+    </w:lvl>
+    <w:lvl w:ilvl="3" w:tplc="34090001" w:tentative="1">
+      <w:start w:val="1"/>
+      <w:numFmt w:val="bullet"/>
+      <w:lvlText w:val=""/>
+      <w:lvlJc w:val="left"/>
+      <w:pPr>
+        <w:ind w:left="3960" w:hanging="360"/>
+      </w:pPr>
+      <w:rPr>
+        <w:rFonts w:ascii="Symbol" w:hAnsi="Symbol" w:hint="default"/>
+      </w:rPr>
+    </w:lvl>
+    <w:lvl w:ilvl="4" w:tplc="34090003" w:tentative="1">
+      <w:start w:val="1"/>
+      <w:numFmt w:val="bullet"/>
+      <w:lvlText w:val="o"/>
+      <w:lvlJc w:val="left"/>
+      <w:pPr>
+        <w:ind w:left="4680" w:hanging="360"/>
+      </w:pPr>
+      <w:rPr>
+        <w:rFonts w:ascii="Courier New" w:hAnsi="Courier New" w:cs="Courier New" w:hint="default"/>
+      </w:rPr>
+    </w:lvl>
+    <w:lvl w:ilvl="5" w:tplc="34090005" w:tentative="1">
+      <w:start w:val="1"/>
+      <w:numFmt w:val="bullet"/>
+      <w:lvlText w:val=""/>
+      <w:lvlJc w:val="left"/>
+      <w:pPr>
+        <w:ind w:left="5400" w:hanging="360"/>
+      </w:pPr>
+      <w:rPr>
+        <w:rFonts w:ascii="Wingdings" w:hAnsi="Wingdings" w:hint="default"/>
+      </w:rPr>
+    </w:lvl>
+    <w:lvl w:ilvl="6" w:tplc="34090001" w:tentative="1">
+      <w:start w:val="1"/>
+      <w:numFmt w:val="bullet"/>
+      <w:lvlText w:val=""/>
+      <w:lvlJc w:val="left"/>
+      <w:pPr>
+        <w:ind w:left="6120" w:hanging="360"/>
+      </w:pPr>
+      <w:rPr>
+        <w:rFonts w:ascii="Symbol" w:hAnsi="Symbol" w:hint="default"/>
+      </w:rPr>
+    </w:lvl>
+    <w:lvl w:ilvl="7" w:tplc="34090003" w:tentative="1">
+      <w:start w:val="1"/>
+      <w:numFmt w:val="bullet"/>
+      <w:lvlText w:val="o"/>
+      <w:lvlJc w:val="left"/>
+      <w:pPr>
+        <w:ind w:left="6840" w:hanging="360"/>
+      </w:pPr>
+      <w:rPr>
+        <w:rFonts w:ascii="Courier New" w:hAnsi="Courier New" w:cs="Courier New" w:hint="default"/>
+      </w:rPr>
+    </w:lvl>
+    <w:lvl w:ilvl="8" w:tplc="34090005" w:tentative="1">
+      <w:start w:val="1"/>
+      <w:numFmt w:val="bullet"/>
+      <w:lvlText w:val=""/>
+      <w:lvlJc w:val="left"/>
+      <w:pPr>
+        <w:ind w:left="7560" w:hanging="360"/>
+      </w:pPr>
+      <w:rPr>
+        <w:rFonts w:ascii="Wingdings" w:hAnsi="Wingdings" w:hint="default"/>
+      </w:rPr>
+    </w:lvl>
+  </w:abstractNum>
+  <w:abstractNum w:abstractNumId="10" w15:restartNumberingAfterBreak="0">
+    <w:nsid w:val="5800488C"/>
+    <w:multiLevelType w:val="hybridMultilevel"/>
+    <w:tmpl w:val="F30EF9E4"/>
+    <w:lvl w:ilvl="0" w:tplc="34090001">
+      <w:start w:val="1"/>
+      <w:numFmt w:val="bullet"/>
+      <w:lvlText w:val=""/>
+      <w:lvlJc w:val="left"/>
+      <w:pPr>
+        <w:ind w:left="720" w:hanging="360"/>
+      </w:pPr>
+      <w:rPr>
+        <w:rFonts w:ascii="Symbol" w:hAnsi="Symbol" w:hint="default"/>
+      </w:rPr>
+    </w:lvl>
+    <w:lvl w:ilvl="1" w:tplc="34090003" w:tentative="1">
+      <w:start w:val="1"/>
+      <w:numFmt w:val="bullet"/>
+      <w:lvlText w:val="o"/>
+      <w:lvlJc w:val="left"/>
+      <w:pPr>
+        <w:ind w:left="1440" w:hanging="360"/>
+      </w:pPr>
+      <w:rPr>
+        <w:rFonts w:ascii="Courier New" w:hAnsi="Courier New" w:cs="Courier New" w:hint="default"/>
+      </w:rPr>
+    </w:lvl>
+    <w:lvl w:ilvl="2" w:tplc="34090005" w:tentative="1">
+      <w:start w:val="1"/>
+      <w:numFmt w:val="bullet"/>
+      <w:lvlText w:val=""/>
+      <w:lvlJc w:val="left"/>
+      <w:pPr>
+        <w:ind w:left="2160" w:hanging="360"/>
+      </w:pPr>
+      <w:rPr>
+        <w:rFonts w:ascii="Wingdings" w:hAnsi="Wingdings" w:hint="default"/>
+      </w:rPr>
+    </w:lvl>
+    <w:lvl w:ilvl="3" w:tplc="34090001" w:tentative="1">
+      <w:start w:val="1"/>
+      <w:numFmt w:val="bullet"/>
+      <w:lvlText w:val=""/>
+      <w:lvlJc w:val="left"/>
+      <w:pPr>
+        <w:ind w:left="2880" w:hanging="360"/>
+      </w:pPr>
+      <w:rPr>
+        <w:rFonts w:ascii="Symbol" w:hAnsi="Symbol" w:hint="default"/>
+      </w:rPr>
+    </w:lvl>
+    <w:lvl w:ilvl="4" w:tplc="34090003" w:tentative="1">
+      <w:start w:val="1"/>
+      <w:numFmt w:val="bullet"/>
+      <w:lvlText w:val="o"/>
+      <w:lvlJc w:val="left"/>
+      <w:pPr>
+        <w:ind w:left="3600" w:hanging="360"/>
+      </w:pPr>
+      <w:rPr>
+        <w:rFonts w:ascii="Courier New" w:hAnsi="Courier New" w:cs="Courier New" w:hint="default"/>
+      </w:rPr>
+    </w:lvl>
+    <w:lvl w:ilvl="5" w:tplc="34090005" w:tentative="1">
+      <w:start w:val="1"/>
+      <w:numFmt w:val="bullet"/>
+      <w:lvlText w:val=""/>
+      <w:lvlJc w:val="left"/>
+      <w:pPr>
+        <w:ind w:left="4320" w:hanging="360"/>
+      </w:pPr>
+      <w:rPr>
+        <w:rFonts w:ascii="Wingdings" w:hAnsi="Wingdings" w:hint="default"/>
+      </w:rPr>
+    </w:lvl>
+    <w:lvl w:ilvl="6" w:tplc="34090001" w:tentative="1">
+      <w:start w:val="1"/>
+      <w:numFmt w:val="bullet"/>
+      <w:lvlText w:val=""/>
+      <w:lvlJc w:val="left"/>
+      <w:pPr>
+        <w:ind w:left="5040" w:hanging="360"/>
+      </w:pPr>
+      <w:rPr>
+        <w:rFonts w:ascii="Symbol" w:hAnsi="Symbol" w:hint="default"/>
+      </w:rPr>
+    </w:lvl>
+    <w:lvl w:ilvl="7" w:tplc="34090003" w:tentative="1">
+      <w:start w:val="1"/>
+      <w:numFmt w:val="bullet"/>
+      <w:lvlText w:val="o"/>
+      <w:lvlJc w:val="left"/>
+      <w:pPr>
+        <w:ind w:left="5760" w:hanging="360"/>
+      </w:pPr>
+      <w:rPr>
+        <w:rFonts w:ascii="Courier New" w:hAnsi="Courier New" w:cs="Courier New" w:hint="default"/>
+      </w:rPr>
+    </w:lvl>
+    <w:lvl w:ilvl="8" w:tplc="34090005" w:tentative="1">
+      <w:start w:val="1"/>
+      <w:numFmt w:val="bullet"/>
+      <w:lvlText w:val=""/>
+      <w:lvlJc w:val="left"/>
+      <w:pPr>
+        <w:ind w:left="6480" w:hanging="360"/>
+      </w:pPr>
+      <w:rPr>
+        <w:rFonts w:ascii="Wingdings" w:hAnsi="Wingdings" w:hint="default"/>
+      </w:rPr>
+    </w:lvl>
+  </w:abstractNum>
+  <w:abstractNum w:abstractNumId="11" w15:restartNumberingAfterBreak="0">
     <w:nsid w:val="5E27543A"/>
     <w:multiLevelType w:val="hybridMultilevel"/>
     <w:tmpl w:val="10B0A412"/>
@@ -3228,7 +4351,7 @@
       </w:pPr>
     </w:lvl>
   </w:abstractNum>
-  <w:abstractNum w:abstractNumId="5" w15:restartNumberingAfterBreak="0">
+  <w:abstractNum w:abstractNumId="12" w15:restartNumberingAfterBreak="0">
     <w:nsid w:val="5FCF5BDE"/>
     <w:multiLevelType w:val="hybridMultilevel"/>
     <w:tmpl w:val="E580E8B2"/>
@@ -3317,7 +4440,7 @@
       </w:pPr>
     </w:lvl>
   </w:abstractNum>
-  <w:abstractNum w:abstractNumId="6" w15:restartNumberingAfterBreak="0">
+  <w:abstractNum w:abstractNumId="13" w15:restartNumberingAfterBreak="0">
     <w:nsid w:val="6C373B6A"/>
     <w:multiLevelType w:val="hybridMultilevel"/>
     <w:tmpl w:val="AC606848"/>
@@ -3406,7 +4529,7 @@
       </w:pPr>
     </w:lvl>
   </w:abstractNum>
-  <w:abstractNum w:abstractNumId="7" w15:restartNumberingAfterBreak="0">
+  <w:abstractNum w:abstractNumId="14" w15:restartNumberingAfterBreak="0">
     <w:nsid w:val="6D360A1A"/>
     <w:multiLevelType w:val="hybridMultilevel"/>
     <w:tmpl w:val="253E1C08"/>
@@ -3493,31 +4616,284 @@
       <w:pPr>
         <w:ind w:left="6480" w:hanging="180"/>
       </w:pPr>
+    </w:lvl>
+  </w:abstractNum>
+  <w:abstractNum w:abstractNumId="15" w15:restartNumberingAfterBreak="0">
+    <w:nsid w:val="71301323"/>
+    <w:multiLevelType w:val="hybridMultilevel"/>
+    <w:tmpl w:val="8DA0C314"/>
+    <w:lvl w:ilvl="0" w:tplc="34090001">
+      <w:start w:val="1"/>
+      <w:numFmt w:val="bullet"/>
+      <w:lvlText w:val=""/>
+      <w:lvlJc w:val="left"/>
+      <w:pPr>
+        <w:ind w:left="720" w:hanging="360"/>
+      </w:pPr>
+      <w:rPr>
+        <w:rFonts w:ascii="Symbol" w:hAnsi="Symbol" w:hint="default"/>
+      </w:rPr>
+    </w:lvl>
+    <w:lvl w:ilvl="1" w:tplc="34090003" w:tentative="1">
+      <w:start w:val="1"/>
+      <w:numFmt w:val="bullet"/>
+      <w:lvlText w:val="o"/>
+      <w:lvlJc w:val="left"/>
+      <w:pPr>
+        <w:ind w:left="1440" w:hanging="360"/>
+      </w:pPr>
+      <w:rPr>
+        <w:rFonts w:ascii="Courier New" w:hAnsi="Courier New" w:cs="Courier New" w:hint="default"/>
+      </w:rPr>
+    </w:lvl>
+    <w:lvl w:ilvl="2" w:tplc="34090005" w:tentative="1">
+      <w:start w:val="1"/>
+      <w:numFmt w:val="bullet"/>
+      <w:lvlText w:val=""/>
+      <w:lvlJc w:val="left"/>
+      <w:pPr>
+        <w:ind w:left="2160" w:hanging="360"/>
+      </w:pPr>
+      <w:rPr>
+        <w:rFonts w:ascii="Wingdings" w:hAnsi="Wingdings" w:hint="default"/>
+      </w:rPr>
+    </w:lvl>
+    <w:lvl w:ilvl="3" w:tplc="34090001" w:tentative="1">
+      <w:start w:val="1"/>
+      <w:numFmt w:val="bullet"/>
+      <w:lvlText w:val=""/>
+      <w:lvlJc w:val="left"/>
+      <w:pPr>
+        <w:ind w:left="2880" w:hanging="360"/>
+      </w:pPr>
+      <w:rPr>
+        <w:rFonts w:ascii="Symbol" w:hAnsi="Symbol" w:hint="default"/>
+      </w:rPr>
+    </w:lvl>
+    <w:lvl w:ilvl="4" w:tplc="34090003" w:tentative="1">
+      <w:start w:val="1"/>
+      <w:numFmt w:val="bullet"/>
+      <w:lvlText w:val="o"/>
+      <w:lvlJc w:val="left"/>
+      <w:pPr>
+        <w:ind w:left="3600" w:hanging="360"/>
+      </w:pPr>
+      <w:rPr>
+        <w:rFonts w:ascii="Courier New" w:hAnsi="Courier New" w:cs="Courier New" w:hint="default"/>
+      </w:rPr>
+    </w:lvl>
+    <w:lvl w:ilvl="5" w:tplc="34090005" w:tentative="1">
+      <w:start w:val="1"/>
+      <w:numFmt w:val="bullet"/>
+      <w:lvlText w:val=""/>
+      <w:lvlJc w:val="left"/>
+      <w:pPr>
+        <w:ind w:left="4320" w:hanging="360"/>
+      </w:pPr>
+      <w:rPr>
+        <w:rFonts w:ascii="Wingdings" w:hAnsi="Wingdings" w:hint="default"/>
+      </w:rPr>
+    </w:lvl>
+    <w:lvl w:ilvl="6" w:tplc="34090001" w:tentative="1">
+      <w:start w:val="1"/>
+      <w:numFmt w:val="bullet"/>
+      <w:lvlText w:val=""/>
+      <w:lvlJc w:val="left"/>
+      <w:pPr>
+        <w:ind w:left="5040" w:hanging="360"/>
+      </w:pPr>
+      <w:rPr>
+        <w:rFonts w:ascii="Symbol" w:hAnsi="Symbol" w:hint="default"/>
+      </w:rPr>
+    </w:lvl>
+    <w:lvl w:ilvl="7" w:tplc="34090003" w:tentative="1">
+      <w:start w:val="1"/>
+      <w:numFmt w:val="bullet"/>
+      <w:lvlText w:val="o"/>
+      <w:lvlJc w:val="left"/>
+      <w:pPr>
+        <w:ind w:left="5760" w:hanging="360"/>
+      </w:pPr>
+      <w:rPr>
+        <w:rFonts w:ascii="Courier New" w:hAnsi="Courier New" w:cs="Courier New" w:hint="default"/>
+      </w:rPr>
+    </w:lvl>
+    <w:lvl w:ilvl="8" w:tplc="34090005" w:tentative="1">
+      <w:start w:val="1"/>
+      <w:numFmt w:val="bullet"/>
+      <w:lvlText w:val=""/>
+      <w:lvlJc w:val="left"/>
+      <w:pPr>
+        <w:ind w:left="6480" w:hanging="360"/>
+      </w:pPr>
+      <w:rPr>
+        <w:rFonts w:ascii="Wingdings" w:hAnsi="Wingdings" w:hint="default"/>
+      </w:rPr>
+    </w:lvl>
+  </w:abstractNum>
+  <w:abstractNum w:abstractNumId="16" w15:restartNumberingAfterBreak="0">
+    <w:nsid w:val="72306394"/>
+    <w:multiLevelType w:val="hybridMultilevel"/>
+    <w:tmpl w:val="C4906018"/>
+    <w:lvl w:ilvl="0" w:tplc="34090001">
+      <w:start w:val="1"/>
+      <w:numFmt w:val="bullet"/>
+      <w:lvlText w:val=""/>
+      <w:lvlJc w:val="left"/>
+      <w:pPr>
+        <w:ind w:left="720" w:hanging="360"/>
+      </w:pPr>
+      <w:rPr>
+        <w:rFonts w:ascii="Symbol" w:hAnsi="Symbol" w:hint="default"/>
+      </w:rPr>
+    </w:lvl>
+    <w:lvl w:ilvl="1" w:tplc="34090003" w:tentative="1">
+      <w:start w:val="1"/>
+      <w:numFmt w:val="bullet"/>
+      <w:lvlText w:val="o"/>
+      <w:lvlJc w:val="left"/>
+      <w:pPr>
+        <w:ind w:left="1440" w:hanging="360"/>
+      </w:pPr>
+      <w:rPr>
+        <w:rFonts w:ascii="Courier New" w:hAnsi="Courier New" w:cs="Courier New" w:hint="default"/>
+      </w:rPr>
+    </w:lvl>
+    <w:lvl w:ilvl="2" w:tplc="34090005" w:tentative="1">
+      <w:start w:val="1"/>
+      <w:numFmt w:val="bullet"/>
+      <w:lvlText w:val=""/>
+      <w:lvlJc w:val="left"/>
+      <w:pPr>
+        <w:ind w:left="2160" w:hanging="360"/>
+      </w:pPr>
+      <w:rPr>
+        <w:rFonts w:ascii="Wingdings" w:hAnsi="Wingdings" w:hint="default"/>
+      </w:rPr>
+    </w:lvl>
+    <w:lvl w:ilvl="3" w:tplc="34090001" w:tentative="1">
+      <w:start w:val="1"/>
+      <w:numFmt w:val="bullet"/>
+      <w:lvlText w:val=""/>
+      <w:lvlJc w:val="left"/>
+      <w:pPr>
+        <w:ind w:left="2880" w:hanging="360"/>
+      </w:pPr>
+      <w:rPr>
+        <w:rFonts w:ascii="Symbol" w:hAnsi="Symbol" w:hint="default"/>
+      </w:rPr>
+    </w:lvl>
+    <w:lvl w:ilvl="4" w:tplc="34090003" w:tentative="1">
+      <w:start w:val="1"/>
+      <w:numFmt w:val="bullet"/>
+      <w:lvlText w:val="o"/>
+      <w:lvlJc w:val="left"/>
+      <w:pPr>
+        <w:ind w:left="3600" w:hanging="360"/>
+      </w:pPr>
+      <w:rPr>
+        <w:rFonts w:ascii="Courier New" w:hAnsi="Courier New" w:cs="Courier New" w:hint="default"/>
+      </w:rPr>
+    </w:lvl>
+    <w:lvl w:ilvl="5" w:tplc="34090005" w:tentative="1">
+      <w:start w:val="1"/>
+      <w:numFmt w:val="bullet"/>
+      <w:lvlText w:val=""/>
+      <w:lvlJc w:val="left"/>
+      <w:pPr>
+        <w:ind w:left="4320" w:hanging="360"/>
+      </w:pPr>
+      <w:rPr>
+        <w:rFonts w:ascii="Wingdings" w:hAnsi="Wingdings" w:hint="default"/>
+      </w:rPr>
+    </w:lvl>
+    <w:lvl w:ilvl="6" w:tplc="34090001" w:tentative="1">
+      <w:start w:val="1"/>
+      <w:numFmt w:val="bullet"/>
+      <w:lvlText w:val=""/>
+      <w:lvlJc w:val="left"/>
+      <w:pPr>
+        <w:ind w:left="5040" w:hanging="360"/>
+      </w:pPr>
+      <w:rPr>
+        <w:rFonts w:ascii="Symbol" w:hAnsi="Symbol" w:hint="default"/>
+      </w:rPr>
+    </w:lvl>
+    <w:lvl w:ilvl="7" w:tplc="34090003" w:tentative="1">
+      <w:start w:val="1"/>
+      <w:numFmt w:val="bullet"/>
+      <w:lvlText w:val="o"/>
+      <w:lvlJc w:val="left"/>
+      <w:pPr>
+        <w:ind w:left="5760" w:hanging="360"/>
+      </w:pPr>
+      <w:rPr>
+        <w:rFonts w:ascii="Courier New" w:hAnsi="Courier New" w:cs="Courier New" w:hint="default"/>
+      </w:rPr>
+    </w:lvl>
+    <w:lvl w:ilvl="8" w:tplc="34090005" w:tentative="1">
+      <w:start w:val="1"/>
+      <w:numFmt w:val="bullet"/>
+      <w:lvlText w:val=""/>
+      <w:lvlJc w:val="left"/>
+      <w:pPr>
+        <w:ind w:left="6480" w:hanging="360"/>
+      </w:pPr>
+      <w:rPr>
+        <w:rFonts w:ascii="Wingdings" w:hAnsi="Wingdings" w:hint="default"/>
+      </w:rPr>
     </w:lvl>
   </w:abstractNum>
   <w:num w:numId="1">
     <w:abstractNumId w:val="1"/>
   </w:num>
   <w:num w:numId="2">
+    <w:abstractNumId w:val="14"/>
+  </w:num>
+  <w:num w:numId="3">
+    <w:abstractNumId w:val="3"/>
+  </w:num>
+  <w:num w:numId="4">
+    <w:abstractNumId w:val="12"/>
+  </w:num>
+  <w:num w:numId="5">
+    <w:abstractNumId w:val="13"/>
+  </w:num>
+  <w:num w:numId="6">
     <w:abstractNumId w:val="7"/>
   </w:num>
-  <w:num w:numId="3">
-    <w:abstractNumId w:val="2"/>
-  </w:num>
-  <w:num w:numId="4">
-    <w:abstractNumId w:val="5"/>
-  </w:num>
-  <w:num w:numId="5">
-    <w:abstractNumId w:val="6"/>
-  </w:num>
-  <w:num w:numId="6">
-    <w:abstractNumId w:val="3"/>
-  </w:num>
   <w:num w:numId="7">
-    <w:abstractNumId w:val="4"/>
+    <w:abstractNumId w:val="11"/>
   </w:num>
   <w:num w:numId="8">
     <w:abstractNumId w:val="0"/>
+  </w:num>
+  <w:num w:numId="9">
+    <w:abstractNumId w:val="8"/>
+  </w:num>
+  <w:num w:numId="10">
+    <w:abstractNumId w:val="10"/>
+  </w:num>
+  <w:num w:numId="11">
+    <w:abstractNumId w:val="9"/>
+  </w:num>
+  <w:num w:numId="12">
+    <w:abstractNumId w:val="2"/>
+  </w:num>
+  <w:num w:numId="13">
+    <w:abstractNumId w:val="16"/>
+  </w:num>
+  <w:num w:numId="14">
+    <w:abstractNumId w:val="5"/>
+  </w:num>
+  <w:num w:numId="15">
+    <w:abstractNumId w:val="4"/>
+  </w:num>
+  <w:num w:numId="16">
+    <w:abstractNumId w:val="15"/>
+  </w:num>
+  <w:num w:numId="17">
+    <w:abstractNumId w:val="6"/>
   </w:num>
 </w:numbering>
 </file>

</xml_diff>

<commit_message>
added info in the "Advantages and Disadvantages of Uber" section
</commit_message>
<xml_diff>
--- a/UberOutline.docx
+++ b/UberOutline.docx
@@ -1547,8 +1547,6 @@
         </w:rPr>
         <w:t>Rumor: The concept was born one winter night during the conference when the pair was unable to get a cab</w:t>
       </w:r>
-      <w:bookmarkStart w:id="2" w:name="_GoBack"/>
-      <w:bookmarkEnd w:id="2"/>
     </w:p>
     <w:p>
       <w:pPr>
@@ -1710,7 +1708,7 @@
           <w:szCs w:val="28"/>
         </w:rPr>
       </w:pPr>
-      <w:bookmarkStart w:id="3" w:name="_Toc478246609"/>
+      <w:bookmarkStart w:id="2" w:name="_Toc478246609"/>
       <w:r>
         <w:rPr>
           <w:noProof/>
@@ -1797,7 +1795,7 @@
         </w:rPr>
         <w:t xml:space="preserve"> Users </w:t>
       </w:r>
-      <w:bookmarkEnd w:id="3"/>
+      <w:bookmarkEnd w:id="2"/>
     </w:p>
     <w:p>
       <w:pPr>
@@ -1829,7 +1827,7 @@
           <w:sz w:val="28"/>
         </w:rPr>
       </w:pPr>
-      <w:bookmarkStart w:id="4" w:name="_Toc478246610"/>
+      <w:bookmarkStart w:id="3" w:name="_Toc478246610"/>
       <w:r>
         <w:rPr>
           <w:rFonts w:ascii="Arial" w:hAnsi="Arial" w:cs="Arial"/>
@@ -1969,7 +1967,7 @@
         </w:rPr>
         <w:t>Uber’s Biggest Competitors</w:t>
       </w:r>
-      <w:bookmarkEnd w:id="4"/>
+      <w:bookmarkEnd w:id="3"/>
     </w:p>
     <w:p>
       <w:pPr>
@@ -2097,7 +2095,7 @@
           <w:szCs w:val="28"/>
         </w:rPr>
       </w:pPr>
-      <w:bookmarkStart w:id="5" w:name="_Toc478246611"/>
+      <w:bookmarkStart w:id="4" w:name="_Toc478246611"/>
       <w:r>
         <w:rPr>
           <w:rFonts w:ascii="Arial" w:hAnsi="Arial" w:cs="Arial"/>
@@ -2107,7 +2105,7 @@
         </w:rPr>
         <w:t>Features of Uber Application</w:t>
       </w:r>
-      <w:bookmarkEnd w:id="5"/>
+      <w:bookmarkEnd w:id="4"/>
     </w:p>
     <w:p>
       <w:pPr>
@@ -2120,7 +2118,7 @@
           <w:szCs w:val="28"/>
         </w:rPr>
       </w:pPr>
-      <w:bookmarkStart w:id="6" w:name="_Toc478246612"/>
+      <w:bookmarkStart w:id="5" w:name="_Toc478246612"/>
       <w:r>
         <w:rPr>
           <w:rFonts w:ascii="Arial" w:hAnsi="Arial" w:cs="Arial"/>
@@ -2130,7 +2128,7 @@
         </w:rPr>
         <w:t>How Successful Is Uber Now?</w:t>
       </w:r>
-      <w:bookmarkEnd w:id="6"/>
+      <w:bookmarkEnd w:id="5"/>
     </w:p>
     <w:p>
       <w:pPr>
@@ -2143,7 +2141,7 @@
           <w:szCs w:val="28"/>
         </w:rPr>
       </w:pPr>
-      <w:bookmarkStart w:id="7" w:name="_Toc478246613"/>
+      <w:bookmarkStart w:id="6" w:name="_Toc478246613"/>
       <w:r>
         <w:rPr>
           <w:rFonts w:ascii="Arial" w:hAnsi="Arial" w:cs="Arial"/>
@@ -2153,7 +2151,315 @@
         </w:rPr>
         <w:t>Advantages and Disadvantages of Using Uber Application</w:t>
       </w:r>
-      <w:bookmarkEnd w:id="7"/>
+      <w:bookmarkEnd w:id="6"/>
+    </w:p>
+    <w:p>
+      <w:pPr>
+        <w:pStyle w:val="ListParagraph"/>
+        <w:numPr>
+          <w:ilvl w:val="0"/>
+          <w:numId w:val="13"/>
+        </w:numPr>
+        <w:rPr>
+          <w:rFonts w:ascii="Arial" w:hAnsi="Arial" w:cs="Arial"/>
+          <w:sz w:val="24"/>
+          <w:szCs w:val="24"/>
+        </w:rPr>
+      </w:pPr>
+      <w:r>
+        <w:rPr>
+          <w:rFonts w:ascii="Arial" w:hAnsi="Arial" w:cs="Arial"/>
+          <w:sz w:val="24"/>
+          <w:szCs w:val="24"/>
+        </w:rPr>
+        <w:t>Advantages</w:t>
+      </w:r>
+    </w:p>
+    <w:p>
+      <w:pPr>
+        <w:pStyle w:val="ListParagraph"/>
+        <w:numPr>
+          <w:ilvl w:val="0"/>
+          <w:numId w:val="18"/>
+        </w:numPr>
+        <w:rPr>
+          <w:rFonts w:ascii="Arial" w:hAnsi="Arial" w:cs="Arial"/>
+          <w:sz w:val="24"/>
+          <w:szCs w:val="24"/>
+        </w:rPr>
+      </w:pPr>
+      <w:r>
+        <w:rPr>
+          <w:rFonts w:ascii="Arial" w:hAnsi="Arial" w:cs="Arial"/>
+          <w:sz w:val="24"/>
+          <w:szCs w:val="24"/>
+        </w:rPr>
+        <w:t>User-friendly mobile application</w:t>
+      </w:r>
+    </w:p>
+    <w:p>
+      <w:pPr>
+        <w:pStyle w:val="ListParagraph"/>
+        <w:numPr>
+          <w:ilvl w:val="0"/>
+          <w:numId w:val="18"/>
+        </w:numPr>
+        <w:rPr>
+          <w:rFonts w:ascii="Arial" w:hAnsi="Arial" w:cs="Arial"/>
+          <w:sz w:val="24"/>
+          <w:szCs w:val="24"/>
+        </w:rPr>
+      </w:pPr>
+      <w:r>
+        <w:rPr>
+          <w:rFonts w:ascii="Arial" w:hAnsi="Arial" w:cs="Arial"/>
+          <w:sz w:val="24"/>
+          <w:szCs w:val="24"/>
+        </w:rPr>
+        <w:t>You can choose the type of vehicle</w:t>
+      </w:r>
+    </w:p>
+    <w:p>
+      <w:pPr>
+        <w:pStyle w:val="ListParagraph"/>
+        <w:numPr>
+          <w:ilvl w:val="0"/>
+          <w:numId w:val="18"/>
+        </w:numPr>
+        <w:rPr>
+          <w:rFonts w:ascii="Arial" w:hAnsi="Arial" w:cs="Arial"/>
+          <w:sz w:val="24"/>
+          <w:szCs w:val="24"/>
+        </w:rPr>
+      </w:pPr>
+      <w:r>
+        <w:rPr>
+          <w:rFonts w:ascii="Arial" w:hAnsi="Arial" w:cs="Arial"/>
+          <w:sz w:val="24"/>
+          <w:szCs w:val="24"/>
+        </w:rPr>
+        <w:t>Fares are usually cheaper than regular cabs</w:t>
+      </w:r>
+    </w:p>
+    <w:p>
+      <w:pPr>
+        <w:pStyle w:val="ListParagraph"/>
+        <w:numPr>
+          <w:ilvl w:val="0"/>
+          <w:numId w:val="18"/>
+        </w:numPr>
+        <w:rPr>
+          <w:rFonts w:ascii="Arial" w:hAnsi="Arial" w:cs="Arial"/>
+          <w:sz w:val="24"/>
+          <w:szCs w:val="24"/>
+        </w:rPr>
+      </w:pPr>
+      <w:r>
+        <w:rPr>
+          <w:rFonts w:ascii="Arial" w:hAnsi="Arial" w:cs="Arial"/>
+          <w:sz w:val="24"/>
+          <w:szCs w:val="24"/>
+        </w:rPr>
+        <w:t>Availability</w:t>
+      </w:r>
+    </w:p>
+    <w:p>
+      <w:pPr>
+        <w:pStyle w:val="ListParagraph"/>
+        <w:numPr>
+          <w:ilvl w:val="0"/>
+          <w:numId w:val="18"/>
+        </w:numPr>
+        <w:rPr>
+          <w:rFonts w:ascii="Arial" w:hAnsi="Arial" w:cs="Arial"/>
+          <w:sz w:val="24"/>
+          <w:szCs w:val="24"/>
+        </w:rPr>
+      </w:pPr>
+      <w:r>
+        <w:rPr>
+          <w:rFonts w:ascii="Arial" w:hAnsi="Arial" w:cs="Arial"/>
+          <w:sz w:val="24"/>
+          <w:szCs w:val="24"/>
+        </w:rPr>
+        <w:t>Source of additional income to the drivers</w:t>
+      </w:r>
+    </w:p>
+    <w:p>
+      <w:pPr>
+        <w:pStyle w:val="ListParagraph"/>
+        <w:numPr>
+          <w:ilvl w:val="0"/>
+          <w:numId w:val="18"/>
+        </w:numPr>
+        <w:rPr>
+          <w:rFonts w:ascii="Arial" w:hAnsi="Arial" w:cs="Arial"/>
+          <w:sz w:val="24"/>
+          <w:szCs w:val="24"/>
+        </w:rPr>
+      </w:pPr>
+      <w:r>
+        <w:rPr>
+          <w:rFonts w:ascii="Arial" w:hAnsi="Arial" w:cs="Arial"/>
+          <w:sz w:val="24"/>
+          <w:szCs w:val="24"/>
+        </w:rPr>
+        <w:t>Uber is forcing the traditional taxi companies to reduce their prices</w:t>
+      </w:r>
+    </w:p>
+    <w:p>
+      <w:pPr>
+        <w:pStyle w:val="ListParagraph"/>
+        <w:numPr>
+          <w:ilvl w:val="0"/>
+          <w:numId w:val="13"/>
+        </w:numPr>
+        <w:rPr>
+          <w:rFonts w:ascii="Arial" w:hAnsi="Arial" w:cs="Arial"/>
+          <w:sz w:val="24"/>
+          <w:szCs w:val="24"/>
+        </w:rPr>
+      </w:pPr>
+      <w:r>
+        <w:rPr>
+          <w:rFonts w:ascii="Arial" w:hAnsi="Arial" w:cs="Arial"/>
+          <w:sz w:val="24"/>
+          <w:szCs w:val="24"/>
+        </w:rPr>
+        <w:t>Disadvantages</w:t>
+      </w:r>
+    </w:p>
+    <w:p>
+      <w:pPr>
+        <w:pStyle w:val="ListParagraph"/>
+        <w:numPr>
+          <w:ilvl w:val="0"/>
+          <w:numId w:val="19"/>
+        </w:numPr>
+        <w:rPr>
+          <w:rFonts w:ascii="Arial" w:hAnsi="Arial" w:cs="Arial"/>
+          <w:sz w:val="24"/>
+          <w:szCs w:val="24"/>
+        </w:rPr>
+      </w:pPr>
+      <w:r>
+        <w:rPr>
+          <w:rFonts w:ascii="Arial" w:hAnsi="Arial" w:cs="Arial"/>
+          <w:sz w:val="24"/>
+          <w:szCs w:val="24"/>
+        </w:rPr>
+        <w:t>Lack of training of cab drivers</w:t>
+      </w:r>
+    </w:p>
+    <w:p>
+      <w:pPr>
+        <w:pStyle w:val="ListParagraph"/>
+        <w:numPr>
+          <w:ilvl w:val="0"/>
+          <w:numId w:val="19"/>
+        </w:numPr>
+        <w:rPr>
+          <w:rFonts w:ascii="Arial" w:hAnsi="Arial" w:cs="Arial"/>
+          <w:sz w:val="24"/>
+          <w:szCs w:val="24"/>
+        </w:rPr>
+      </w:pPr>
+      <w:r>
+        <w:rPr>
+          <w:rFonts w:ascii="Arial" w:hAnsi="Arial" w:cs="Arial"/>
+          <w:sz w:val="24"/>
+          <w:szCs w:val="24"/>
+        </w:rPr>
+        <w:t>Safety</w:t>
+      </w:r>
+    </w:p>
+    <w:p>
+      <w:pPr>
+        <w:pStyle w:val="ListParagraph"/>
+        <w:numPr>
+          <w:ilvl w:val="0"/>
+          <w:numId w:val="19"/>
+        </w:numPr>
+        <w:rPr>
+          <w:rFonts w:ascii="Arial" w:hAnsi="Arial" w:cs="Arial"/>
+          <w:sz w:val="24"/>
+          <w:szCs w:val="24"/>
+        </w:rPr>
+      </w:pPr>
+      <w:r>
+        <w:rPr>
+          <w:rFonts w:ascii="Arial" w:hAnsi="Arial" w:cs="Arial"/>
+          <w:sz w:val="24"/>
+          <w:szCs w:val="24"/>
+        </w:rPr>
+        <w:t>Uber is not allowed to pick-up passengers in many airports</w:t>
+      </w:r>
+    </w:p>
+    <w:p>
+      <w:pPr>
+        <w:pStyle w:val="ListParagraph"/>
+        <w:numPr>
+          <w:ilvl w:val="0"/>
+          <w:numId w:val="19"/>
+        </w:numPr>
+        <w:rPr>
+          <w:rFonts w:ascii="Arial" w:hAnsi="Arial" w:cs="Arial"/>
+          <w:sz w:val="24"/>
+          <w:szCs w:val="24"/>
+        </w:rPr>
+      </w:pPr>
+      <w:r>
+        <w:rPr>
+          <w:rFonts w:ascii="Arial" w:hAnsi="Arial" w:cs="Arial"/>
+          <w:sz w:val="24"/>
+          <w:szCs w:val="24"/>
+        </w:rPr>
+        <w:t>GPS location services used by Uber app don’t work perfectly</w:t>
+      </w:r>
+    </w:p>
+    <w:p>
+      <w:pPr>
+        <w:pStyle w:val="ListParagraph"/>
+        <w:numPr>
+          <w:ilvl w:val="0"/>
+          <w:numId w:val="19"/>
+        </w:numPr>
+        <w:rPr>
+          <w:rFonts w:ascii="Arial" w:hAnsi="Arial" w:cs="Arial"/>
+          <w:sz w:val="24"/>
+          <w:szCs w:val="24"/>
+        </w:rPr>
+      </w:pPr>
+      <w:r>
+        <w:rPr>
+          <w:rFonts w:ascii="Arial" w:hAnsi="Arial" w:cs="Arial"/>
+          <w:sz w:val="24"/>
+          <w:szCs w:val="24"/>
+        </w:rPr>
+        <w:t>Unfair competition to taxi companies</w:t>
+      </w:r>
+    </w:p>
+    <w:p>
+      <w:pPr>
+        <w:pStyle w:val="ListParagraph"/>
+        <w:numPr>
+          <w:ilvl w:val="0"/>
+          <w:numId w:val="19"/>
+        </w:numPr>
+        <w:rPr>
+          <w:rFonts w:ascii="Arial" w:hAnsi="Arial" w:cs="Arial"/>
+          <w:sz w:val="24"/>
+          <w:szCs w:val="24"/>
+        </w:rPr>
+      </w:pPr>
+      <w:r>
+        <w:rPr>
+          <w:rFonts w:ascii="Arial" w:hAnsi="Arial" w:cs="Arial"/>
+          <w:sz w:val="24"/>
+          <w:szCs w:val="24"/>
+        </w:rPr>
+        <w:t>Uber prices will increase in the future</w:t>
+      </w:r>
     </w:p>
     <w:p>
       <w:pPr>
@@ -2165,7 +2471,7 @@
           <w:sz w:val="28"/>
         </w:rPr>
       </w:pPr>
-      <w:bookmarkStart w:id="8" w:name="_Toc478246614"/>
+      <w:bookmarkStart w:id="7" w:name="_Toc478246614"/>
       <w:r>
         <w:rPr>
           <w:rFonts w:ascii="Arial" w:hAnsi="Arial" w:cs="Arial"/>
@@ -2668,7 +2974,7 @@
         </w:rPr>
         <w:t>Review</w:t>
       </w:r>
-      <w:bookmarkEnd w:id="8"/>
+      <w:bookmarkEnd w:id="7"/>
       <w:r>
         <w:rPr>
           <w:rFonts w:ascii="Arial" w:hAnsi="Arial" w:cs="Arial"/>
@@ -2690,7 +2996,7 @@
           <w:szCs w:val="28"/>
         </w:rPr>
       </w:pPr>
-      <w:bookmarkStart w:id="9" w:name="_Toc478246615"/>
+      <w:bookmarkStart w:id="8" w:name="_Toc478246615"/>
       <w:r>
         <w:rPr>
           <w:rFonts w:ascii="Arial" w:hAnsi="Arial" w:cs="Arial"/>
@@ -2700,7 +3006,7 @@
         </w:rPr>
         <w:t>Additional information</w:t>
       </w:r>
-      <w:bookmarkEnd w:id="9"/>
+      <w:bookmarkEnd w:id="8"/>
     </w:p>
     <w:p>
       <w:pPr>
@@ -2783,7 +3089,7 @@
           <w:szCs w:val="28"/>
         </w:rPr>
       </w:pPr>
-      <w:bookmarkStart w:id="10" w:name="_Toc478246616"/>
+      <w:bookmarkStart w:id="9" w:name="_Toc478246616"/>
       <w:r>
         <w:rPr>
           <w:rFonts w:ascii="Arial" w:hAnsi="Arial" w:cs="Arial"/>
@@ -2793,7 +3099,7 @@
         </w:rPr>
         <w:t>Recommendation</w:t>
       </w:r>
-      <w:bookmarkEnd w:id="10"/>
+      <w:bookmarkEnd w:id="9"/>
     </w:p>
     <w:p>
       <w:pPr>
@@ -2805,7 +3111,7 @@
           <w:szCs w:val="28"/>
         </w:rPr>
       </w:pPr>
-      <w:bookmarkStart w:id="11" w:name="_Toc478246617"/>
+      <w:bookmarkStart w:id="10" w:name="_Toc478246617"/>
       <w:r>
         <w:rPr>
           <w:rFonts w:ascii="Arial" w:hAnsi="Arial" w:cs="Arial"/>
@@ -2815,7 +3121,7 @@
         </w:rPr>
         <w:t>Conclusion</w:t>
       </w:r>
-      <w:bookmarkEnd w:id="11"/>
+      <w:bookmarkEnd w:id="10"/>
     </w:p>
     <w:p/>
     <w:p/>
@@ -2855,7 +3161,7 @@
           <w:szCs w:val="28"/>
         </w:rPr>
       </w:pPr>
-      <w:bookmarkStart w:id="12" w:name="_Toc478246618"/>
+      <w:bookmarkStart w:id="11" w:name="_Toc478246618"/>
       <w:r>
         <w:rPr>
           <w:rFonts w:ascii="Arial" w:hAnsi="Arial" w:cs="Arial"/>
@@ -2865,7 +3171,7 @@
         </w:rPr>
         <w:t>References</w:t>
       </w:r>
-      <w:bookmarkEnd w:id="12"/>
+      <w:bookmarkEnd w:id="11"/>
     </w:p>
     <w:p>
       <w:pPr>
@@ -3011,6 +3317,21 @@
       <w:pPr>
         <w:spacing w:line="360" w:lineRule="auto"/>
       </w:pPr>
+      <w:hyperlink r:id="rId17" w:history="1">
+        <w:r>
+          <w:rPr>
+            <w:rStyle w:val="Hyperlink"/>
+          </w:rPr>
+          <w:t>https://netivist.org/debate/uber-pros-and-cons</w:t>
+        </w:r>
+      </w:hyperlink>
+    </w:p>
+    <w:p>
+      <w:pPr>
+        <w:spacing w:line="360" w:lineRule="auto"/>
+      </w:pPr>
+      <w:bookmarkStart w:id="12" w:name="_GoBack"/>
+      <w:bookmarkEnd w:id="12"/>
     </w:p>
     <w:p>
       <w:pPr>
@@ -3293,6 +3614,119 @@
     </w:lvl>
   </w:abstractNum>
   <w:abstractNum w:abstractNumId="2" w15:restartNumberingAfterBreak="0">
+    <w:nsid w:val="12AC0A12"/>
+    <w:multiLevelType w:val="hybridMultilevel"/>
+    <w:tmpl w:val="02B8B31C"/>
+    <w:lvl w:ilvl="0" w:tplc="3409000B">
+      <w:start w:val="1"/>
+      <w:numFmt w:val="bullet"/>
+      <w:lvlText w:val=""/>
+      <w:lvlJc w:val="left"/>
+      <w:pPr>
+        <w:ind w:left="1440" w:hanging="360"/>
+      </w:pPr>
+      <w:rPr>
+        <w:rFonts w:ascii="Wingdings" w:hAnsi="Wingdings" w:hint="default"/>
+      </w:rPr>
+    </w:lvl>
+    <w:lvl w:ilvl="1" w:tplc="34090003" w:tentative="1">
+      <w:start w:val="1"/>
+      <w:numFmt w:val="bullet"/>
+      <w:lvlText w:val="o"/>
+      <w:lvlJc w:val="left"/>
+      <w:pPr>
+        <w:ind w:left="2160" w:hanging="360"/>
+      </w:pPr>
+      <w:rPr>
+        <w:rFonts w:ascii="Courier New" w:hAnsi="Courier New" w:cs="Courier New" w:hint="default"/>
+      </w:rPr>
+    </w:lvl>
+    <w:lvl w:ilvl="2" w:tplc="34090005" w:tentative="1">
+      <w:start w:val="1"/>
+      <w:numFmt w:val="bullet"/>
+      <w:lvlText w:val=""/>
+      <w:lvlJc w:val="left"/>
+      <w:pPr>
+        <w:ind w:left="2880" w:hanging="360"/>
+      </w:pPr>
+      <w:rPr>
+        <w:rFonts w:ascii="Wingdings" w:hAnsi="Wingdings" w:hint="default"/>
+      </w:rPr>
+    </w:lvl>
+    <w:lvl w:ilvl="3" w:tplc="34090001" w:tentative="1">
+      <w:start w:val="1"/>
+      <w:numFmt w:val="bullet"/>
+      <w:lvlText w:val=""/>
+      <w:lvlJc w:val="left"/>
+      <w:pPr>
+        <w:ind w:left="3600" w:hanging="360"/>
+      </w:pPr>
+      <w:rPr>
+        <w:rFonts w:ascii="Symbol" w:hAnsi="Symbol" w:hint="default"/>
+      </w:rPr>
+    </w:lvl>
+    <w:lvl w:ilvl="4" w:tplc="34090003" w:tentative="1">
+      <w:start w:val="1"/>
+      <w:numFmt w:val="bullet"/>
+      <w:lvlText w:val="o"/>
+      <w:lvlJc w:val="left"/>
+      <w:pPr>
+        <w:ind w:left="4320" w:hanging="360"/>
+      </w:pPr>
+      <w:rPr>
+        <w:rFonts w:ascii="Courier New" w:hAnsi="Courier New" w:cs="Courier New" w:hint="default"/>
+      </w:rPr>
+    </w:lvl>
+    <w:lvl w:ilvl="5" w:tplc="34090005" w:tentative="1">
+      <w:start w:val="1"/>
+      <w:numFmt w:val="bullet"/>
+      <w:lvlText w:val=""/>
+      <w:lvlJc w:val="left"/>
+      <w:pPr>
+        <w:ind w:left="5040" w:hanging="360"/>
+      </w:pPr>
+      <w:rPr>
+        <w:rFonts w:ascii="Wingdings" w:hAnsi="Wingdings" w:hint="default"/>
+      </w:rPr>
+    </w:lvl>
+    <w:lvl w:ilvl="6" w:tplc="34090001" w:tentative="1">
+      <w:start w:val="1"/>
+      <w:numFmt w:val="bullet"/>
+      <w:lvlText w:val=""/>
+      <w:lvlJc w:val="left"/>
+      <w:pPr>
+        <w:ind w:left="5760" w:hanging="360"/>
+      </w:pPr>
+      <w:rPr>
+        <w:rFonts w:ascii="Symbol" w:hAnsi="Symbol" w:hint="default"/>
+      </w:rPr>
+    </w:lvl>
+    <w:lvl w:ilvl="7" w:tplc="34090003" w:tentative="1">
+      <w:start w:val="1"/>
+      <w:numFmt w:val="bullet"/>
+      <w:lvlText w:val="o"/>
+      <w:lvlJc w:val="left"/>
+      <w:pPr>
+        <w:ind w:left="6480" w:hanging="360"/>
+      </w:pPr>
+      <w:rPr>
+        <w:rFonts w:ascii="Courier New" w:hAnsi="Courier New" w:cs="Courier New" w:hint="default"/>
+      </w:rPr>
+    </w:lvl>
+    <w:lvl w:ilvl="8" w:tplc="34090005" w:tentative="1">
+      <w:start w:val="1"/>
+      <w:numFmt w:val="bullet"/>
+      <w:lvlText w:val=""/>
+      <w:lvlJc w:val="left"/>
+      <w:pPr>
+        <w:ind w:left="7200" w:hanging="360"/>
+      </w:pPr>
+      <w:rPr>
+        <w:rFonts w:ascii="Wingdings" w:hAnsi="Wingdings" w:hint="default"/>
+      </w:rPr>
+    </w:lvl>
+  </w:abstractNum>
+  <w:abstractNum w:abstractNumId="3" w15:restartNumberingAfterBreak="0">
     <w:nsid w:val="22CC294A"/>
     <w:multiLevelType w:val="hybridMultilevel"/>
     <w:tmpl w:val="7234CF10"/>
@@ -3405,7 +3839,7 @@
       </w:rPr>
     </w:lvl>
   </w:abstractNum>
-  <w:abstractNum w:abstractNumId="3" w15:restartNumberingAfterBreak="0">
+  <w:abstractNum w:abstractNumId="4" w15:restartNumberingAfterBreak="0">
     <w:nsid w:val="24076760"/>
     <w:multiLevelType w:val="hybridMultilevel"/>
     <w:tmpl w:val="73F874FC"/>
@@ -3494,7 +3928,120 @@
       </w:pPr>
     </w:lvl>
   </w:abstractNum>
-  <w:abstractNum w:abstractNumId="4" w15:restartNumberingAfterBreak="0">
+  <w:abstractNum w:abstractNumId="5" w15:restartNumberingAfterBreak="0">
+    <w:nsid w:val="2A8D1F4A"/>
+    <w:multiLevelType w:val="hybridMultilevel"/>
+    <w:tmpl w:val="FED2601A"/>
+    <w:lvl w:ilvl="0" w:tplc="3409000B">
+      <w:start w:val="1"/>
+      <w:numFmt w:val="bullet"/>
+      <w:lvlText w:val=""/>
+      <w:lvlJc w:val="left"/>
+      <w:pPr>
+        <w:ind w:left="1440" w:hanging="360"/>
+      </w:pPr>
+      <w:rPr>
+        <w:rFonts w:ascii="Wingdings" w:hAnsi="Wingdings" w:hint="default"/>
+      </w:rPr>
+    </w:lvl>
+    <w:lvl w:ilvl="1" w:tplc="34090003" w:tentative="1">
+      <w:start w:val="1"/>
+      <w:numFmt w:val="bullet"/>
+      <w:lvlText w:val="o"/>
+      <w:lvlJc w:val="left"/>
+      <w:pPr>
+        <w:ind w:left="2160" w:hanging="360"/>
+      </w:pPr>
+      <w:rPr>
+        <w:rFonts w:ascii="Courier New" w:hAnsi="Courier New" w:cs="Courier New" w:hint="default"/>
+      </w:rPr>
+    </w:lvl>
+    <w:lvl w:ilvl="2" w:tplc="34090005" w:tentative="1">
+      <w:start w:val="1"/>
+      <w:numFmt w:val="bullet"/>
+      <w:lvlText w:val=""/>
+      <w:lvlJc w:val="left"/>
+      <w:pPr>
+        <w:ind w:left="2880" w:hanging="360"/>
+      </w:pPr>
+      <w:rPr>
+        <w:rFonts w:ascii="Wingdings" w:hAnsi="Wingdings" w:hint="default"/>
+      </w:rPr>
+    </w:lvl>
+    <w:lvl w:ilvl="3" w:tplc="34090001" w:tentative="1">
+      <w:start w:val="1"/>
+      <w:numFmt w:val="bullet"/>
+      <w:lvlText w:val=""/>
+      <w:lvlJc w:val="left"/>
+      <w:pPr>
+        <w:ind w:left="3600" w:hanging="360"/>
+      </w:pPr>
+      <w:rPr>
+        <w:rFonts w:ascii="Symbol" w:hAnsi="Symbol" w:hint="default"/>
+      </w:rPr>
+    </w:lvl>
+    <w:lvl w:ilvl="4" w:tplc="34090003" w:tentative="1">
+      <w:start w:val="1"/>
+      <w:numFmt w:val="bullet"/>
+      <w:lvlText w:val="o"/>
+      <w:lvlJc w:val="left"/>
+      <w:pPr>
+        <w:ind w:left="4320" w:hanging="360"/>
+      </w:pPr>
+      <w:rPr>
+        <w:rFonts w:ascii="Courier New" w:hAnsi="Courier New" w:cs="Courier New" w:hint="default"/>
+      </w:rPr>
+    </w:lvl>
+    <w:lvl w:ilvl="5" w:tplc="34090005" w:tentative="1">
+      <w:start w:val="1"/>
+      <w:numFmt w:val="bullet"/>
+      <w:lvlText w:val=""/>
+      <w:lvlJc w:val="left"/>
+      <w:pPr>
+        <w:ind w:left="5040" w:hanging="360"/>
+      </w:pPr>
+      <w:rPr>
+        <w:rFonts w:ascii="Wingdings" w:hAnsi="Wingdings" w:hint="default"/>
+      </w:rPr>
+    </w:lvl>
+    <w:lvl w:ilvl="6" w:tplc="34090001" w:tentative="1">
+      <w:start w:val="1"/>
+      <w:numFmt w:val="bullet"/>
+      <w:lvlText w:val=""/>
+      <w:lvlJc w:val="left"/>
+      <w:pPr>
+        <w:ind w:left="5760" w:hanging="360"/>
+      </w:pPr>
+      <w:rPr>
+        <w:rFonts w:ascii="Symbol" w:hAnsi="Symbol" w:hint="default"/>
+      </w:rPr>
+    </w:lvl>
+    <w:lvl w:ilvl="7" w:tplc="34090003" w:tentative="1">
+      <w:start w:val="1"/>
+      <w:numFmt w:val="bullet"/>
+      <w:lvlText w:val="o"/>
+      <w:lvlJc w:val="left"/>
+      <w:pPr>
+        <w:ind w:left="6480" w:hanging="360"/>
+      </w:pPr>
+      <w:rPr>
+        <w:rFonts w:ascii="Courier New" w:hAnsi="Courier New" w:cs="Courier New" w:hint="default"/>
+      </w:rPr>
+    </w:lvl>
+    <w:lvl w:ilvl="8" w:tplc="34090005" w:tentative="1">
+      <w:start w:val="1"/>
+      <w:numFmt w:val="bullet"/>
+      <w:lvlText w:val=""/>
+      <w:lvlJc w:val="left"/>
+      <w:pPr>
+        <w:ind w:left="7200" w:hanging="360"/>
+      </w:pPr>
+      <w:rPr>
+        <w:rFonts w:ascii="Wingdings" w:hAnsi="Wingdings" w:hint="default"/>
+      </w:rPr>
+    </w:lvl>
+  </w:abstractNum>
+  <w:abstractNum w:abstractNumId="6" w15:restartNumberingAfterBreak="0">
     <w:nsid w:val="37D3640E"/>
     <w:multiLevelType w:val="hybridMultilevel"/>
     <w:tmpl w:val="8990D216"/>
@@ -3607,7 +4154,7 @@
       </w:rPr>
     </w:lvl>
   </w:abstractNum>
-  <w:abstractNum w:abstractNumId="5" w15:restartNumberingAfterBreak="0">
+  <w:abstractNum w:abstractNumId="7" w15:restartNumberingAfterBreak="0">
     <w:nsid w:val="3F025F52"/>
     <w:multiLevelType w:val="hybridMultilevel"/>
     <w:tmpl w:val="5348622C"/>
@@ -3720,7 +4267,7 @@
       </w:rPr>
     </w:lvl>
   </w:abstractNum>
-  <w:abstractNum w:abstractNumId="6" w15:restartNumberingAfterBreak="0">
+  <w:abstractNum w:abstractNumId="8" w15:restartNumberingAfterBreak="0">
     <w:nsid w:val="43DE660B"/>
     <w:multiLevelType w:val="hybridMultilevel"/>
     <w:tmpl w:val="CC963536"/>
@@ -3833,7 +4380,7 @@
       </w:rPr>
     </w:lvl>
   </w:abstractNum>
-  <w:abstractNum w:abstractNumId="7" w15:restartNumberingAfterBreak="0">
+  <w:abstractNum w:abstractNumId="9" w15:restartNumberingAfterBreak="0">
     <w:nsid w:val="47525EED"/>
     <w:multiLevelType w:val="hybridMultilevel"/>
     <w:tmpl w:val="1500EDC0"/>
@@ -3923,7 +4470,7 @@
       </w:pPr>
     </w:lvl>
   </w:abstractNum>
-  <w:abstractNum w:abstractNumId="8" w15:restartNumberingAfterBreak="0">
+  <w:abstractNum w:abstractNumId="10" w15:restartNumberingAfterBreak="0">
     <w:nsid w:val="532B4E3D"/>
     <w:multiLevelType w:val="hybridMultilevel"/>
     <w:tmpl w:val="A08EDDD6"/>
@@ -4036,7 +4583,7 @@
       </w:rPr>
     </w:lvl>
   </w:abstractNum>
-  <w:abstractNum w:abstractNumId="9" w15:restartNumberingAfterBreak="0">
+  <w:abstractNum w:abstractNumId="11" w15:restartNumberingAfterBreak="0">
     <w:nsid w:val="57CE518D"/>
     <w:multiLevelType w:val="hybridMultilevel"/>
     <w:tmpl w:val="B442B45A"/>
@@ -4149,7 +4696,7 @@
       </w:rPr>
     </w:lvl>
   </w:abstractNum>
-  <w:abstractNum w:abstractNumId="10" w15:restartNumberingAfterBreak="0">
+  <w:abstractNum w:abstractNumId="12" w15:restartNumberingAfterBreak="0">
     <w:nsid w:val="5800488C"/>
     <w:multiLevelType w:val="hybridMultilevel"/>
     <w:tmpl w:val="F30EF9E4"/>
@@ -4262,7 +4809,7 @@
       </w:rPr>
     </w:lvl>
   </w:abstractNum>
-  <w:abstractNum w:abstractNumId="11" w15:restartNumberingAfterBreak="0">
+  <w:abstractNum w:abstractNumId="13" w15:restartNumberingAfterBreak="0">
     <w:nsid w:val="5E27543A"/>
     <w:multiLevelType w:val="hybridMultilevel"/>
     <w:tmpl w:val="10B0A412"/>
@@ -4351,7 +4898,7 @@
       </w:pPr>
     </w:lvl>
   </w:abstractNum>
-  <w:abstractNum w:abstractNumId="12" w15:restartNumberingAfterBreak="0">
+  <w:abstractNum w:abstractNumId="14" w15:restartNumberingAfterBreak="0">
     <w:nsid w:val="5FCF5BDE"/>
     <w:multiLevelType w:val="hybridMultilevel"/>
     <w:tmpl w:val="E580E8B2"/>
@@ -4440,7 +4987,7 @@
       </w:pPr>
     </w:lvl>
   </w:abstractNum>
-  <w:abstractNum w:abstractNumId="13" w15:restartNumberingAfterBreak="0">
+  <w:abstractNum w:abstractNumId="15" w15:restartNumberingAfterBreak="0">
     <w:nsid w:val="6C373B6A"/>
     <w:multiLevelType w:val="hybridMultilevel"/>
     <w:tmpl w:val="AC606848"/>
@@ -4529,7 +5076,7 @@
       </w:pPr>
     </w:lvl>
   </w:abstractNum>
-  <w:abstractNum w:abstractNumId="14" w15:restartNumberingAfterBreak="0">
+  <w:abstractNum w:abstractNumId="16" w15:restartNumberingAfterBreak="0">
     <w:nsid w:val="6D360A1A"/>
     <w:multiLevelType w:val="hybridMultilevel"/>
     <w:tmpl w:val="253E1C08"/>
@@ -4618,7 +5165,7 @@
       </w:pPr>
     </w:lvl>
   </w:abstractNum>
-  <w:abstractNum w:abstractNumId="15" w15:restartNumberingAfterBreak="0">
+  <w:abstractNum w:abstractNumId="17" w15:restartNumberingAfterBreak="0">
     <w:nsid w:val="71301323"/>
     <w:multiLevelType w:val="hybridMultilevel"/>
     <w:tmpl w:val="8DA0C314"/>
@@ -4731,10 +5278,10 @@
       </w:rPr>
     </w:lvl>
   </w:abstractNum>
-  <w:abstractNum w:abstractNumId="16" w15:restartNumberingAfterBreak="0">
+  <w:abstractNum w:abstractNumId="18" w15:restartNumberingAfterBreak="0">
     <w:nsid w:val="72306394"/>
     <w:multiLevelType w:val="hybridMultilevel"/>
-    <w:tmpl w:val="C4906018"/>
+    <w:tmpl w:val="6A9C7768"/>
     <w:lvl w:ilvl="0" w:tplc="34090001">
       <w:start w:val="1"/>
       <w:numFmt w:val="bullet"/>
@@ -4848,52 +5395,58 @@
     <w:abstractNumId w:val="1"/>
   </w:num>
   <w:num w:numId="2">
+    <w:abstractNumId w:val="16"/>
+  </w:num>
+  <w:num w:numId="3">
+    <w:abstractNumId w:val="4"/>
+  </w:num>
+  <w:num w:numId="4">
     <w:abstractNumId w:val="14"/>
   </w:num>
-  <w:num w:numId="3">
-    <w:abstractNumId w:val="3"/>
-  </w:num>
-  <w:num w:numId="4">
-    <w:abstractNumId w:val="12"/>
-  </w:num>
   <w:num w:numId="5">
-    <w:abstractNumId w:val="13"/>
+    <w:abstractNumId w:val="15"/>
   </w:num>
   <w:num w:numId="6">
-    <w:abstractNumId w:val="7"/>
+    <w:abstractNumId w:val="9"/>
   </w:num>
   <w:num w:numId="7">
-    <w:abstractNumId w:val="11"/>
+    <w:abstractNumId w:val="13"/>
   </w:num>
   <w:num w:numId="8">
     <w:abstractNumId w:val="0"/>
   </w:num>
   <w:num w:numId="9">
+    <w:abstractNumId w:val="10"/>
+  </w:num>
+  <w:num w:numId="10">
+    <w:abstractNumId w:val="12"/>
+  </w:num>
+  <w:num w:numId="11">
+    <w:abstractNumId w:val="11"/>
+  </w:num>
+  <w:num w:numId="12">
+    <w:abstractNumId w:val="3"/>
+  </w:num>
+  <w:num w:numId="13">
+    <w:abstractNumId w:val="18"/>
+  </w:num>
+  <w:num w:numId="14">
+    <w:abstractNumId w:val="7"/>
+  </w:num>
+  <w:num w:numId="15">
+    <w:abstractNumId w:val="6"/>
+  </w:num>
+  <w:num w:numId="16">
+    <w:abstractNumId w:val="17"/>
+  </w:num>
+  <w:num w:numId="17">
     <w:abstractNumId w:val="8"/>
   </w:num>
-  <w:num w:numId="10">
-    <w:abstractNumId w:val="10"/>
-  </w:num>
-  <w:num w:numId="11">
-    <w:abstractNumId w:val="9"/>
-  </w:num>
-  <w:num w:numId="12">
-    <w:abstractNumId w:val="2"/>
-  </w:num>
-  <w:num w:numId="13">
-    <w:abstractNumId w:val="16"/>
-  </w:num>
-  <w:num w:numId="14">
+  <w:num w:numId="18">
     <w:abstractNumId w:val="5"/>
   </w:num>
-  <w:num w:numId="15">
-    <w:abstractNumId w:val="4"/>
-  </w:num>
-  <w:num w:numId="16">
-    <w:abstractNumId w:val="15"/>
-  </w:num>
-  <w:num w:numId="17">
-    <w:abstractNumId w:val="6"/>
+  <w:num w:numId="19">
+    <w:abstractNumId w:val="2"/>
   </w:num>
 </w:numbering>
 </file>

</xml_diff>

<commit_message>
added info in UberOutline
Uber Transportation, New Feature, Rating Score
</commit_message>
<xml_diff>
--- a/UberOutline.docx
+++ b/UberOutline.docx
@@ -1550,6 +1550,72 @@
     </w:p>
     <w:p>
       <w:pPr>
+        <w:pStyle w:val="ListParagraph"/>
+        <w:numPr>
+          <w:ilvl w:val="0"/>
+          <w:numId w:val="16"/>
+        </w:numPr>
+        <w:rPr>
+          <w:rFonts w:ascii="Arial" w:hAnsi="Arial" w:cs="Arial"/>
+          <w:sz w:val="24"/>
+          <w:szCs w:val="24"/>
+        </w:rPr>
+      </w:pPr>
+      <w:r>
+        <w:rPr>
+          <w:rFonts w:ascii="Arial" w:hAnsi="Arial" w:cs="Arial"/>
+          <w:sz w:val="24"/>
+          <w:szCs w:val="24"/>
+        </w:rPr>
+        <w:t>Uber has become an international transportation network company</w:t>
+      </w:r>
+    </w:p>
+    <w:p>
+      <w:pPr>
+        <w:pStyle w:val="ListParagraph"/>
+        <w:numPr>
+          <w:ilvl w:val="0"/>
+          <w:numId w:val="21"/>
+        </w:numPr>
+        <w:rPr>
+          <w:rFonts w:ascii="Arial" w:hAnsi="Arial" w:cs="Arial"/>
+          <w:sz w:val="24"/>
+          <w:szCs w:val="24"/>
+        </w:rPr>
+      </w:pPr>
+      <w:r>
+        <w:rPr>
+          <w:rFonts w:ascii="Arial" w:hAnsi="Arial" w:cs="Arial"/>
+          <w:sz w:val="24"/>
+          <w:szCs w:val="24"/>
+        </w:rPr>
+        <w:t>Uber brands itself as a ridesharing application at its emerging months</w:t>
+      </w:r>
+    </w:p>
+    <w:p>
+      <w:pPr>
+        <w:pStyle w:val="ListParagraph"/>
+        <w:numPr>
+          <w:ilvl w:val="0"/>
+          <w:numId w:val="22"/>
+        </w:numPr>
+        <w:rPr>
+          <w:rFonts w:ascii="Arial" w:hAnsi="Arial" w:cs="Arial"/>
+          <w:sz w:val="24"/>
+          <w:szCs w:val="24"/>
+        </w:rPr>
+      </w:pPr>
+      <w:r>
+        <w:rPr>
+          <w:rFonts w:ascii="Arial" w:hAnsi="Arial" w:cs="Arial"/>
+          <w:sz w:val="24"/>
+          <w:szCs w:val="24"/>
+        </w:rPr>
+        <w:t>As Uber expanded to the Philippines, its business model seemed to change</w:t>
+      </w:r>
+    </w:p>
+    <w:p>
+      <w:pPr>
         <w:rPr>
           <w:rFonts w:ascii="Arial" w:hAnsi="Arial" w:cs="Arial"/>
           <w:sz w:val="24"/>
@@ -1699,6 +1765,419 @@
     </w:p>
     <w:p>
       <w:pPr>
+        <w:rPr>
+          <w:rFonts w:ascii="Arial" w:hAnsi="Arial" w:cs="Arial"/>
+          <w:sz w:val="24"/>
+          <w:szCs w:val="24"/>
+        </w:rPr>
+      </w:pPr>
+      <w:r>
+        <w:rPr>
+          <w:rFonts w:ascii="Arial" w:hAnsi="Arial" w:cs="Arial"/>
+          <w:sz w:val="24"/>
+          <w:szCs w:val="24"/>
+        </w:rPr>
+        <w:t>Different Uber Transportations</w:t>
+      </w:r>
+    </w:p>
+    <w:p>
+      <w:pPr>
+        <w:pStyle w:val="ListParagraph"/>
+        <w:numPr>
+          <w:ilvl w:val="0"/>
+          <w:numId w:val="13"/>
+        </w:numPr>
+        <w:rPr>
+          <w:rFonts w:ascii="Arial" w:hAnsi="Arial" w:cs="Arial"/>
+          <w:sz w:val="24"/>
+          <w:szCs w:val="24"/>
+        </w:rPr>
+      </w:pPr>
+      <w:r>
+        <w:rPr>
+          <w:rFonts w:ascii="Arial" w:hAnsi="Arial" w:cs="Arial"/>
+          <w:sz w:val="24"/>
+          <w:szCs w:val="24"/>
+        </w:rPr>
+        <w:t>UberX</w:t>
+      </w:r>
+    </w:p>
+    <w:p>
+      <w:pPr>
+        <w:pStyle w:val="ListParagraph"/>
+        <w:numPr>
+          <w:ilvl w:val="0"/>
+          <w:numId w:val="13"/>
+        </w:numPr>
+        <w:rPr>
+          <w:rFonts w:ascii="Arial" w:hAnsi="Arial" w:cs="Arial"/>
+          <w:sz w:val="24"/>
+          <w:szCs w:val="24"/>
+        </w:rPr>
+      </w:pPr>
+      <w:r>
+        <w:rPr>
+          <w:rFonts w:ascii="Arial" w:hAnsi="Arial" w:cs="Arial"/>
+          <w:sz w:val="24"/>
+          <w:szCs w:val="24"/>
+        </w:rPr>
+        <w:t>UberXL</w:t>
+      </w:r>
+    </w:p>
+    <w:p>
+      <w:pPr>
+        <w:pStyle w:val="ListParagraph"/>
+        <w:numPr>
+          <w:ilvl w:val="0"/>
+          <w:numId w:val="13"/>
+        </w:numPr>
+        <w:rPr>
+          <w:rFonts w:ascii="Arial" w:hAnsi="Arial" w:cs="Arial"/>
+          <w:sz w:val="24"/>
+          <w:szCs w:val="24"/>
+        </w:rPr>
+      </w:pPr>
+      <w:r>
+        <w:rPr>
+          <w:rFonts w:ascii="Arial" w:hAnsi="Arial" w:cs="Arial"/>
+          <w:sz w:val="24"/>
+          <w:szCs w:val="24"/>
+        </w:rPr>
+        <w:t>UberSELECT</w:t>
+      </w:r>
+    </w:p>
+    <w:p>
+      <w:pPr>
+        <w:pStyle w:val="ListParagraph"/>
+        <w:numPr>
+          <w:ilvl w:val="0"/>
+          <w:numId w:val="13"/>
+        </w:numPr>
+        <w:rPr>
+          <w:rFonts w:ascii="Arial" w:hAnsi="Arial" w:cs="Arial"/>
+          <w:sz w:val="24"/>
+          <w:szCs w:val="24"/>
+        </w:rPr>
+      </w:pPr>
+      <w:r>
+        <w:rPr>
+          <w:rFonts w:ascii="Arial" w:hAnsi="Arial" w:cs="Arial"/>
+          <w:sz w:val="24"/>
+          <w:szCs w:val="24"/>
+        </w:rPr>
+        <w:t>UberPOOL</w:t>
+      </w:r>
+    </w:p>
+    <w:p>
+      <w:pPr>
+        <w:pStyle w:val="ListParagraph"/>
+        <w:numPr>
+          <w:ilvl w:val="0"/>
+          <w:numId w:val="13"/>
+        </w:numPr>
+        <w:rPr>
+          <w:rFonts w:ascii="Arial" w:hAnsi="Arial" w:cs="Arial"/>
+          <w:sz w:val="24"/>
+          <w:szCs w:val="24"/>
+        </w:rPr>
+      </w:pPr>
+      <w:r>
+        <w:rPr>
+          <w:rFonts w:ascii="Arial" w:hAnsi="Arial" w:cs="Arial"/>
+          <w:sz w:val="24"/>
+          <w:szCs w:val="24"/>
+        </w:rPr>
+        <w:t>U</w:t>
+      </w:r>
+      <w:r>
+        <w:rPr>
+          <w:rFonts w:ascii="Arial" w:hAnsi="Arial" w:cs="Arial"/>
+          <w:sz w:val="24"/>
+          <w:szCs w:val="24"/>
+        </w:rPr>
+        <w:t>berBLACK</w:t>
+      </w:r>
+    </w:p>
+    <w:p>
+      <w:pPr>
+        <w:pStyle w:val="ListParagraph"/>
+        <w:numPr>
+          <w:ilvl w:val="0"/>
+          <w:numId w:val="13"/>
+        </w:numPr>
+        <w:rPr>
+          <w:rFonts w:ascii="Arial" w:hAnsi="Arial" w:cs="Arial"/>
+          <w:sz w:val="24"/>
+          <w:szCs w:val="24"/>
+        </w:rPr>
+      </w:pPr>
+      <w:r>
+        <w:rPr>
+          <w:rFonts w:ascii="Arial" w:hAnsi="Arial" w:cs="Arial"/>
+          <w:sz w:val="24"/>
+          <w:szCs w:val="24"/>
+        </w:rPr>
+        <w:t>UberSUV</w:t>
+      </w:r>
+    </w:p>
+    <w:p>
+      <w:pPr>
+        <w:pStyle w:val="ListParagraph"/>
+        <w:numPr>
+          <w:ilvl w:val="0"/>
+          <w:numId w:val="13"/>
+        </w:numPr>
+        <w:rPr>
+          <w:rFonts w:ascii="Arial" w:hAnsi="Arial" w:cs="Arial"/>
+          <w:sz w:val="24"/>
+          <w:szCs w:val="24"/>
+        </w:rPr>
+      </w:pPr>
+      <w:r>
+        <w:rPr>
+          <w:rFonts w:ascii="Arial" w:hAnsi="Arial" w:cs="Arial"/>
+          <w:sz w:val="24"/>
+          <w:szCs w:val="24"/>
+        </w:rPr>
+        <w:t>UberLUX</w:t>
+      </w:r>
+    </w:p>
+    <w:p>
+      <w:pPr>
+        <w:pStyle w:val="ListParagraph"/>
+        <w:numPr>
+          <w:ilvl w:val="0"/>
+          <w:numId w:val="13"/>
+        </w:numPr>
+        <w:rPr>
+          <w:rFonts w:ascii="Arial" w:hAnsi="Arial" w:cs="Arial"/>
+          <w:sz w:val="24"/>
+          <w:szCs w:val="24"/>
+        </w:rPr>
+      </w:pPr>
+      <w:r>
+        <w:rPr>
+          <w:rFonts w:ascii="Arial" w:hAnsi="Arial" w:cs="Arial"/>
+          <w:sz w:val="24"/>
+          <w:szCs w:val="24"/>
+        </w:rPr>
+        <w:t>UberPLUS</w:t>
+      </w:r>
+    </w:p>
+    <w:p>
+      <w:pPr>
+        <w:pStyle w:val="ListParagraph"/>
+        <w:numPr>
+          <w:ilvl w:val="0"/>
+          <w:numId w:val="13"/>
+        </w:numPr>
+        <w:rPr>
+          <w:rFonts w:ascii="Arial" w:hAnsi="Arial" w:cs="Arial"/>
+          <w:sz w:val="24"/>
+          <w:szCs w:val="24"/>
+        </w:rPr>
+      </w:pPr>
+      <w:r>
+        <w:rPr>
+          <w:rFonts w:ascii="Arial" w:hAnsi="Arial" w:cs="Arial"/>
+          <w:sz w:val="24"/>
+          <w:szCs w:val="24"/>
+        </w:rPr>
+        <w:t>UberTAXI</w:t>
+      </w:r>
+    </w:p>
+    <w:p>
+      <w:pPr>
+        <w:pStyle w:val="ListParagraph"/>
+        <w:numPr>
+          <w:ilvl w:val="0"/>
+          <w:numId w:val="13"/>
+        </w:numPr>
+        <w:rPr>
+          <w:rFonts w:ascii="Arial" w:hAnsi="Arial" w:cs="Arial"/>
+          <w:sz w:val="24"/>
+          <w:szCs w:val="24"/>
+        </w:rPr>
+      </w:pPr>
+      <w:r>
+        <w:rPr>
+          <w:rFonts w:ascii="Arial" w:hAnsi="Arial" w:cs="Arial"/>
+          <w:sz w:val="24"/>
+          <w:szCs w:val="24"/>
+        </w:rPr>
+        <w:t>UberRUSH</w:t>
+      </w:r>
+    </w:p>
+    <w:p>
+      <w:pPr>
+        <w:pStyle w:val="ListParagraph"/>
+        <w:numPr>
+          <w:ilvl w:val="0"/>
+          <w:numId w:val="13"/>
+        </w:numPr>
+        <w:rPr>
+          <w:rFonts w:ascii="Arial" w:hAnsi="Arial" w:cs="Arial"/>
+          <w:sz w:val="24"/>
+          <w:szCs w:val="24"/>
+        </w:rPr>
+      </w:pPr>
+      <w:r>
+        <w:rPr>
+          <w:rFonts w:ascii="Arial" w:hAnsi="Arial" w:cs="Arial"/>
+          <w:sz w:val="24"/>
+          <w:szCs w:val="24"/>
+        </w:rPr>
+        <w:t>UberCARGO</w:t>
+      </w:r>
+    </w:p>
+    <w:p>
+      <w:pPr>
+        <w:pStyle w:val="ListParagraph"/>
+        <w:numPr>
+          <w:ilvl w:val="0"/>
+          <w:numId w:val="13"/>
+        </w:numPr>
+        <w:rPr>
+          <w:rFonts w:ascii="Arial" w:hAnsi="Arial" w:cs="Arial"/>
+          <w:sz w:val="24"/>
+          <w:szCs w:val="24"/>
+        </w:rPr>
+      </w:pPr>
+      <w:r>
+        <w:rPr>
+          <w:rFonts w:ascii="Arial" w:hAnsi="Arial" w:cs="Arial"/>
+          <w:sz w:val="24"/>
+          <w:szCs w:val="24"/>
+        </w:rPr>
+        <w:t>UberEATS</w:t>
+      </w:r>
+    </w:p>
+    <w:p>
+      <w:pPr>
+        <w:pStyle w:val="ListParagraph"/>
+        <w:numPr>
+          <w:ilvl w:val="0"/>
+          <w:numId w:val="13"/>
+        </w:numPr>
+        <w:rPr>
+          <w:rFonts w:ascii="Arial" w:hAnsi="Arial" w:cs="Arial"/>
+          <w:sz w:val="24"/>
+          <w:szCs w:val="24"/>
+        </w:rPr>
+      </w:pPr>
+      <w:r>
+        <w:rPr>
+          <w:rFonts w:ascii="Arial" w:hAnsi="Arial" w:cs="Arial"/>
+          <w:sz w:val="24"/>
+          <w:szCs w:val="24"/>
+        </w:rPr>
+        <w:t>UberBOAT</w:t>
+      </w:r>
+    </w:p>
+    <w:p>
+      <w:pPr>
+        <w:pStyle w:val="ListParagraph"/>
+        <w:numPr>
+          <w:ilvl w:val="0"/>
+          <w:numId w:val="13"/>
+        </w:numPr>
+        <w:rPr>
+          <w:rFonts w:ascii="Arial" w:hAnsi="Arial" w:cs="Arial"/>
+          <w:sz w:val="24"/>
+          <w:szCs w:val="24"/>
+        </w:rPr>
+      </w:pPr>
+      <w:r>
+        <w:rPr>
+          <w:rFonts w:ascii="Arial" w:hAnsi="Arial" w:cs="Arial"/>
+          <w:sz w:val="24"/>
+          <w:szCs w:val="24"/>
+        </w:rPr>
+        <w:t>UberCHOPPER</w:t>
+      </w:r>
+    </w:p>
+    <w:p>
+      <w:pPr>
+        <w:rPr>
+          <w:rFonts w:ascii="Arial" w:hAnsi="Arial" w:cs="Arial"/>
+          <w:sz w:val="24"/>
+          <w:szCs w:val="24"/>
+        </w:rPr>
+      </w:pPr>
+      <w:r>
+        <w:rPr>
+          <w:rFonts w:ascii="Arial" w:hAnsi="Arial" w:cs="Arial"/>
+          <w:sz w:val="24"/>
+          <w:szCs w:val="24"/>
+        </w:rPr>
+        <w:t>Rating Scores</w:t>
+      </w:r>
+    </w:p>
+    <w:p>
+      <w:pPr>
+        <w:pStyle w:val="ListParagraph"/>
+        <w:numPr>
+          <w:ilvl w:val="0"/>
+          <w:numId w:val="23"/>
+        </w:numPr>
+        <w:rPr>
+          <w:rFonts w:ascii="Arial" w:hAnsi="Arial" w:cs="Arial"/>
+          <w:sz w:val="24"/>
+          <w:szCs w:val="24"/>
+        </w:rPr>
+      </w:pPr>
+      <w:r>
+        <w:rPr>
+          <w:rFonts w:ascii="Arial" w:hAnsi="Arial" w:cs="Arial"/>
+          <w:sz w:val="24"/>
+          <w:szCs w:val="24"/>
+        </w:rPr>
+        <w:t>Users of the app may rate drivers; in turn, drivers may rate users, both on a scale of 1 to 5 stars</w:t>
+      </w:r>
+    </w:p>
+    <w:p>
+      <w:pPr>
+        <w:rPr>
+          <w:rFonts w:ascii="Arial" w:hAnsi="Arial" w:cs="Arial"/>
+          <w:sz w:val="24"/>
+          <w:szCs w:val="24"/>
+        </w:rPr>
+      </w:pPr>
+      <w:r>
+        <w:rPr>
+          <w:rFonts w:ascii="Arial" w:hAnsi="Arial" w:cs="Arial"/>
+          <w:sz w:val="24"/>
+          <w:szCs w:val="24"/>
+        </w:rPr>
+        <w:t>New Feature of Uber</w:t>
+      </w:r>
+    </w:p>
+    <w:p>
+      <w:pPr>
+        <w:pStyle w:val="ListParagraph"/>
+        <w:numPr>
+          <w:ilvl w:val="0"/>
+          <w:numId w:val="23"/>
+        </w:numPr>
+        <w:rPr>
+          <w:rFonts w:ascii="Arial" w:hAnsi="Arial" w:cs="Arial"/>
+          <w:sz w:val="24"/>
+          <w:szCs w:val="24"/>
+        </w:rPr>
+      </w:pPr>
+      <w:r>
+        <w:rPr>
+          <w:rFonts w:ascii="Arial" w:hAnsi="Arial" w:cs="Arial"/>
+          <w:sz w:val="24"/>
+          <w:szCs w:val="24"/>
+        </w:rPr>
+        <w:t>Real-Time ID Check – requires drivers to take selfies before accepting ride request</w:t>
+      </w:r>
+      <w:bookmarkStart w:id="2" w:name="_GoBack"/>
+      <w:bookmarkEnd w:id="2"/>
+    </w:p>
+    <w:p>
+      <w:pPr>
         <w:pStyle w:val="Heading1"/>
         <w:spacing w:line="360" w:lineRule="auto"/>
         <w:rPr>
@@ -1708,7 +2187,7 @@
           <w:szCs w:val="28"/>
         </w:rPr>
       </w:pPr>
-      <w:bookmarkStart w:id="2" w:name="_Toc478246609"/>
+      <w:bookmarkStart w:id="3" w:name="_Toc478246609"/>
       <w:r>
         <w:rPr>
           <w:noProof/>
@@ -1795,7 +2274,7 @@
         </w:rPr>
         <w:t xml:space="preserve"> Users </w:t>
       </w:r>
-      <w:bookmarkEnd w:id="2"/>
+      <w:bookmarkEnd w:id="3"/>
     </w:p>
     <w:p>
       <w:pPr>
@@ -1827,7 +2306,7 @@
           <w:sz w:val="28"/>
         </w:rPr>
       </w:pPr>
-      <w:bookmarkStart w:id="3" w:name="_Toc478246610"/>
+      <w:bookmarkStart w:id="4" w:name="_Toc478246610"/>
       <w:r>
         <w:rPr>
           <w:rFonts w:ascii="Arial" w:hAnsi="Arial" w:cs="Arial"/>
@@ -1967,7 +2446,7 @@
         </w:rPr>
         <w:t>Uber’s Biggest Competitors</w:t>
       </w:r>
-      <w:bookmarkEnd w:id="3"/>
+      <w:bookmarkEnd w:id="4"/>
     </w:p>
     <w:p>
       <w:pPr>
@@ -2095,7 +2574,7 @@
           <w:szCs w:val="28"/>
         </w:rPr>
       </w:pPr>
-      <w:bookmarkStart w:id="4" w:name="_Toc478246611"/>
+      <w:bookmarkStart w:id="5" w:name="_Toc478246611"/>
       <w:r>
         <w:rPr>
           <w:rFonts w:ascii="Arial" w:hAnsi="Arial" w:cs="Arial"/>
@@ -2105,7 +2584,7 @@
         </w:rPr>
         <w:t>Features of Uber Application</w:t>
       </w:r>
-      <w:bookmarkEnd w:id="4"/>
+      <w:bookmarkEnd w:id="5"/>
     </w:p>
     <w:p>
       <w:pPr>
@@ -2118,7 +2597,7 @@
           <w:szCs w:val="28"/>
         </w:rPr>
       </w:pPr>
-      <w:bookmarkStart w:id="5" w:name="_Toc478246612"/>
+      <w:bookmarkStart w:id="6" w:name="_Toc478246612"/>
       <w:r>
         <w:rPr>
           <w:rFonts w:ascii="Arial" w:hAnsi="Arial" w:cs="Arial"/>
@@ -2128,7 +2607,7 @@
         </w:rPr>
         <w:t>How Successful Is Uber Now?</w:t>
       </w:r>
-      <w:bookmarkEnd w:id="5"/>
+      <w:bookmarkEnd w:id="6"/>
     </w:p>
     <w:p>
       <w:pPr>
@@ -2141,7 +2620,7 @@
           <w:szCs w:val="28"/>
         </w:rPr>
       </w:pPr>
-      <w:bookmarkStart w:id="6" w:name="_Toc478246613"/>
+      <w:bookmarkStart w:id="7" w:name="_Toc478246613"/>
       <w:r>
         <w:rPr>
           <w:rFonts w:ascii="Arial" w:hAnsi="Arial" w:cs="Arial"/>
@@ -2151,7 +2630,7 @@
         </w:rPr>
         <w:t>Advantages and Disadvantages of Using Uber Application</w:t>
       </w:r>
-      <w:bookmarkEnd w:id="6"/>
+      <w:bookmarkEnd w:id="7"/>
     </w:p>
     <w:p>
       <w:pPr>
@@ -2471,7 +2950,7 @@
           <w:sz w:val="28"/>
         </w:rPr>
       </w:pPr>
-      <w:bookmarkStart w:id="7" w:name="_Toc478246614"/>
+      <w:bookmarkStart w:id="8" w:name="_Toc478246614"/>
       <w:r>
         <w:rPr>
           <w:rFonts w:ascii="Arial" w:hAnsi="Arial" w:cs="Arial"/>
@@ -2974,7 +3453,7 @@
         </w:rPr>
         <w:t>Review</w:t>
       </w:r>
-      <w:bookmarkEnd w:id="7"/>
+      <w:bookmarkEnd w:id="8"/>
       <w:r>
         <w:rPr>
           <w:rFonts w:ascii="Arial" w:hAnsi="Arial" w:cs="Arial"/>
@@ -2996,7 +3475,7 @@
           <w:szCs w:val="28"/>
         </w:rPr>
       </w:pPr>
-      <w:bookmarkStart w:id="8" w:name="_Toc478246615"/>
+      <w:bookmarkStart w:id="9" w:name="_Toc478246615"/>
       <w:r>
         <w:rPr>
           <w:rFonts w:ascii="Arial" w:hAnsi="Arial" w:cs="Arial"/>
@@ -3006,7 +3485,7 @@
         </w:rPr>
         <w:t>Additional information</w:t>
       </w:r>
-      <w:bookmarkEnd w:id="8"/>
+      <w:bookmarkEnd w:id="9"/>
     </w:p>
     <w:p>
       <w:pPr>
@@ -3089,7 +3568,7 @@
           <w:szCs w:val="28"/>
         </w:rPr>
       </w:pPr>
-      <w:bookmarkStart w:id="9" w:name="_Toc478246616"/>
+      <w:bookmarkStart w:id="10" w:name="_Toc478246616"/>
       <w:r>
         <w:rPr>
           <w:rFonts w:ascii="Arial" w:hAnsi="Arial" w:cs="Arial"/>
@@ -3099,7 +3578,7 @@
         </w:rPr>
         <w:t>Recommendation</w:t>
       </w:r>
-      <w:bookmarkEnd w:id="9"/>
+      <w:bookmarkEnd w:id="10"/>
     </w:p>
     <w:p>
       <w:pPr>
@@ -3111,7 +3590,7 @@
           <w:szCs w:val="28"/>
         </w:rPr>
       </w:pPr>
-      <w:bookmarkStart w:id="10" w:name="_Toc478246617"/>
+      <w:bookmarkStart w:id="11" w:name="_Toc478246617"/>
       <w:r>
         <w:rPr>
           <w:rFonts w:ascii="Arial" w:hAnsi="Arial" w:cs="Arial"/>
@@ -3121,7 +3600,7 @@
         </w:rPr>
         <w:t>Conclusion</w:t>
       </w:r>
-      <w:bookmarkEnd w:id="10"/>
+      <w:bookmarkEnd w:id="11"/>
     </w:p>
     <w:p/>
     <w:p/>
@@ -3161,7 +3640,7 @@
           <w:szCs w:val="28"/>
         </w:rPr>
       </w:pPr>
-      <w:bookmarkStart w:id="11" w:name="_Toc478246618"/>
+      <w:bookmarkStart w:id="12" w:name="_Toc478246618"/>
       <w:r>
         <w:rPr>
           <w:rFonts w:ascii="Arial" w:hAnsi="Arial" w:cs="Arial"/>
@@ -3171,7 +3650,7 @@
         </w:rPr>
         <w:t>References</w:t>
       </w:r>
-      <w:bookmarkEnd w:id="11"/>
+      <w:bookmarkEnd w:id="12"/>
     </w:p>
     <w:p>
       <w:pPr>
@@ -3330,8 +3809,6 @@
       <w:pPr>
         <w:spacing w:line="360" w:lineRule="auto"/>
       </w:pPr>
-      <w:bookmarkStart w:id="12" w:name="_GoBack"/>
-      <w:bookmarkEnd w:id="12"/>
     </w:p>
     <w:p>
       <w:pPr>
@@ -3412,6 +3889,119 @@
 <file path=word/numbering.xml><?xml version="1.0" encoding="utf-8"?>
 <w:numbering xmlns:wpc="http://schemas.microsoft.com/office/word/2010/wordprocessingCanvas" xmlns:cx="http://schemas.microsoft.com/office/drawing/2014/chartex" xmlns:cx1="http://schemas.microsoft.com/office/drawing/2015/9/8/chartex" xmlns:cx2="http://schemas.microsoft.com/office/drawing/2015/10/21/chartex" xmlns:cx3="http://schemas.microsoft.com/office/drawing/2016/5/9/chartex" xmlns:cx4="http://schemas.microsoft.com/office/drawing/2016/5/10/chartex" xmlns:cx5="http://schemas.microsoft.com/office/drawing/2016/5/11/chartex" xmlns:mc="http://schemas.openxmlformats.org/markup-compatibility/2006" xmlns:o="urn:schemas-microsoft-com:office:office" xmlns:r="http://schemas.openxmlformats.org/officeDocument/2006/relationships" xmlns:m="http://schemas.openxmlformats.org/officeDocument/2006/math" xmlns:v="urn:schemas-microsoft-com:vml" xmlns:wp14="http://schemas.microsoft.com/office/word/2010/wordprocessingDrawing" xmlns:wp="http://schemas.openxmlformats.org/drawingml/2006/wordprocessingDrawing" xmlns:w10="urn:schemas-microsoft-com:office:word" xmlns:w="http://schemas.openxmlformats.org/wordprocessingml/2006/main" xmlns:w14="http://schemas.microsoft.com/office/word/2010/wordml" xmlns:w15="http://schemas.microsoft.com/office/word/2012/wordml" xmlns:w16se="http://schemas.microsoft.com/office/word/2015/wordml/symex" xmlns:wpg="http://schemas.microsoft.com/office/word/2010/wordprocessingGroup" xmlns:wpi="http://schemas.microsoft.com/office/word/2010/wordprocessingInk" xmlns:wne="http://schemas.microsoft.com/office/word/2006/wordml" xmlns:wps="http://schemas.microsoft.com/office/word/2010/wordprocessingShape" mc:Ignorable="w14 w15 w16se wp14">
   <w:abstractNum w:abstractNumId="0" w15:restartNumberingAfterBreak="0">
+    <w:nsid w:val="02117151"/>
+    <w:multiLevelType w:val="hybridMultilevel"/>
+    <w:tmpl w:val="F3EEAF76"/>
+    <w:lvl w:ilvl="0" w:tplc="3409000B">
+      <w:start w:val="1"/>
+      <w:numFmt w:val="bullet"/>
+      <w:lvlText w:val=""/>
+      <w:lvlJc w:val="left"/>
+      <w:pPr>
+        <w:ind w:left="1440" w:hanging="360"/>
+      </w:pPr>
+      <w:rPr>
+        <w:rFonts w:ascii="Wingdings" w:hAnsi="Wingdings" w:hint="default"/>
+      </w:rPr>
+    </w:lvl>
+    <w:lvl w:ilvl="1" w:tplc="34090003" w:tentative="1">
+      <w:start w:val="1"/>
+      <w:numFmt w:val="bullet"/>
+      <w:lvlText w:val="o"/>
+      <w:lvlJc w:val="left"/>
+      <w:pPr>
+        <w:ind w:left="2160" w:hanging="360"/>
+      </w:pPr>
+      <w:rPr>
+        <w:rFonts w:ascii="Courier New" w:hAnsi="Courier New" w:cs="Courier New" w:hint="default"/>
+      </w:rPr>
+    </w:lvl>
+    <w:lvl w:ilvl="2" w:tplc="34090005" w:tentative="1">
+      <w:start w:val="1"/>
+      <w:numFmt w:val="bullet"/>
+      <w:lvlText w:val=""/>
+      <w:lvlJc w:val="left"/>
+      <w:pPr>
+        <w:ind w:left="2880" w:hanging="360"/>
+      </w:pPr>
+      <w:rPr>
+        <w:rFonts w:ascii="Wingdings" w:hAnsi="Wingdings" w:hint="default"/>
+      </w:rPr>
+    </w:lvl>
+    <w:lvl w:ilvl="3" w:tplc="34090001" w:tentative="1">
+      <w:start w:val="1"/>
+      <w:numFmt w:val="bullet"/>
+      <w:lvlText w:val=""/>
+      <w:lvlJc w:val="left"/>
+      <w:pPr>
+        <w:ind w:left="3600" w:hanging="360"/>
+      </w:pPr>
+      <w:rPr>
+        <w:rFonts w:ascii="Symbol" w:hAnsi="Symbol" w:hint="default"/>
+      </w:rPr>
+    </w:lvl>
+    <w:lvl w:ilvl="4" w:tplc="34090003" w:tentative="1">
+      <w:start w:val="1"/>
+      <w:numFmt w:val="bullet"/>
+      <w:lvlText w:val="o"/>
+      <w:lvlJc w:val="left"/>
+      <w:pPr>
+        <w:ind w:left="4320" w:hanging="360"/>
+      </w:pPr>
+      <w:rPr>
+        <w:rFonts w:ascii="Courier New" w:hAnsi="Courier New" w:cs="Courier New" w:hint="default"/>
+      </w:rPr>
+    </w:lvl>
+    <w:lvl w:ilvl="5" w:tplc="34090005" w:tentative="1">
+      <w:start w:val="1"/>
+      <w:numFmt w:val="bullet"/>
+      <w:lvlText w:val=""/>
+      <w:lvlJc w:val="left"/>
+      <w:pPr>
+        <w:ind w:left="5040" w:hanging="360"/>
+      </w:pPr>
+      <w:rPr>
+        <w:rFonts w:ascii="Wingdings" w:hAnsi="Wingdings" w:hint="default"/>
+      </w:rPr>
+    </w:lvl>
+    <w:lvl w:ilvl="6" w:tplc="34090001" w:tentative="1">
+      <w:start w:val="1"/>
+      <w:numFmt w:val="bullet"/>
+      <w:lvlText w:val=""/>
+      <w:lvlJc w:val="left"/>
+      <w:pPr>
+        <w:ind w:left="5760" w:hanging="360"/>
+      </w:pPr>
+      <w:rPr>
+        <w:rFonts w:ascii="Symbol" w:hAnsi="Symbol" w:hint="default"/>
+      </w:rPr>
+    </w:lvl>
+    <w:lvl w:ilvl="7" w:tplc="34090003" w:tentative="1">
+      <w:start w:val="1"/>
+      <w:numFmt w:val="bullet"/>
+      <w:lvlText w:val="o"/>
+      <w:lvlJc w:val="left"/>
+      <w:pPr>
+        <w:ind w:left="6480" w:hanging="360"/>
+      </w:pPr>
+      <w:rPr>
+        <w:rFonts w:ascii="Courier New" w:hAnsi="Courier New" w:cs="Courier New" w:hint="default"/>
+      </w:rPr>
+    </w:lvl>
+    <w:lvl w:ilvl="8" w:tplc="34090005" w:tentative="1">
+      <w:start w:val="1"/>
+      <w:numFmt w:val="bullet"/>
+      <w:lvlText w:val=""/>
+      <w:lvlJc w:val="left"/>
+      <w:pPr>
+        <w:ind w:left="7200" w:hanging="360"/>
+      </w:pPr>
+      <w:rPr>
+        <w:rFonts w:ascii="Wingdings" w:hAnsi="Wingdings" w:hint="default"/>
+      </w:rPr>
+    </w:lvl>
+  </w:abstractNum>
+  <w:abstractNum w:abstractNumId="1" w15:restartNumberingAfterBreak="0">
     <w:nsid w:val="0AEC3894"/>
     <w:multiLevelType w:val="hybridMultilevel"/>
     <w:tmpl w:val="8F9248EA"/>
@@ -3524,7 +4114,7 @@
       </w:rPr>
     </w:lvl>
   </w:abstractNum>
-  <w:abstractNum w:abstractNumId="1" w15:restartNumberingAfterBreak="0">
+  <w:abstractNum w:abstractNumId="2" w15:restartNumberingAfterBreak="0">
     <w:nsid w:val="0C913817"/>
     <w:multiLevelType w:val="hybridMultilevel"/>
     <w:tmpl w:val="B25C153C"/>
@@ -3613,7 +4203,7 @@
       </w:pPr>
     </w:lvl>
   </w:abstractNum>
-  <w:abstractNum w:abstractNumId="2" w15:restartNumberingAfterBreak="0">
+  <w:abstractNum w:abstractNumId="3" w15:restartNumberingAfterBreak="0">
     <w:nsid w:val="12AC0A12"/>
     <w:multiLevelType w:val="hybridMultilevel"/>
     <w:tmpl w:val="02B8B31C"/>
@@ -3726,7 +4316,233 @@
       </w:rPr>
     </w:lvl>
   </w:abstractNum>
-  <w:abstractNum w:abstractNumId="3" w15:restartNumberingAfterBreak="0">
+  <w:abstractNum w:abstractNumId="4" w15:restartNumberingAfterBreak="0">
+    <w:nsid w:val="167E14A1"/>
+    <w:multiLevelType w:val="hybridMultilevel"/>
+    <w:tmpl w:val="389ADD04"/>
+    <w:lvl w:ilvl="0" w:tplc="34090005">
+      <w:start w:val="1"/>
+      <w:numFmt w:val="bullet"/>
+      <w:lvlText w:val=""/>
+      <w:lvlJc w:val="left"/>
+      <w:pPr>
+        <w:ind w:left="1080" w:hanging="360"/>
+      </w:pPr>
+      <w:rPr>
+        <w:rFonts w:ascii="Wingdings" w:hAnsi="Wingdings" w:hint="default"/>
+      </w:rPr>
+    </w:lvl>
+    <w:lvl w:ilvl="1" w:tplc="34090003" w:tentative="1">
+      <w:start w:val="1"/>
+      <w:numFmt w:val="bullet"/>
+      <w:lvlText w:val="o"/>
+      <w:lvlJc w:val="left"/>
+      <w:pPr>
+        <w:ind w:left="1800" w:hanging="360"/>
+      </w:pPr>
+      <w:rPr>
+        <w:rFonts w:ascii="Courier New" w:hAnsi="Courier New" w:cs="Courier New" w:hint="default"/>
+      </w:rPr>
+    </w:lvl>
+    <w:lvl w:ilvl="2" w:tplc="34090005" w:tentative="1">
+      <w:start w:val="1"/>
+      <w:numFmt w:val="bullet"/>
+      <w:lvlText w:val=""/>
+      <w:lvlJc w:val="left"/>
+      <w:pPr>
+        <w:ind w:left="2520" w:hanging="360"/>
+      </w:pPr>
+      <w:rPr>
+        <w:rFonts w:ascii="Wingdings" w:hAnsi="Wingdings" w:hint="default"/>
+      </w:rPr>
+    </w:lvl>
+    <w:lvl w:ilvl="3" w:tplc="34090001" w:tentative="1">
+      <w:start w:val="1"/>
+      <w:numFmt w:val="bullet"/>
+      <w:lvlText w:val=""/>
+      <w:lvlJc w:val="left"/>
+      <w:pPr>
+        <w:ind w:left="3240" w:hanging="360"/>
+      </w:pPr>
+      <w:rPr>
+        <w:rFonts w:ascii="Symbol" w:hAnsi="Symbol" w:hint="default"/>
+      </w:rPr>
+    </w:lvl>
+    <w:lvl w:ilvl="4" w:tplc="34090003" w:tentative="1">
+      <w:start w:val="1"/>
+      <w:numFmt w:val="bullet"/>
+      <w:lvlText w:val="o"/>
+      <w:lvlJc w:val="left"/>
+      <w:pPr>
+        <w:ind w:left="3960" w:hanging="360"/>
+      </w:pPr>
+      <w:rPr>
+        <w:rFonts w:ascii="Courier New" w:hAnsi="Courier New" w:cs="Courier New" w:hint="default"/>
+      </w:rPr>
+    </w:lvl>
+    <w:lvl w:ilvl="5" w:tplc="34090005" w:tentative="1">
+      <w:start w:val="1"/>
+      <w:numFmt w:val="bullet"/>
+      <w:lvlText w:val=""/>
+      <w:lvlJc w:val="left"/>
+      <w:pPr>
+        <w:ind w:left="4680" w:hanging="360"/>
+      </w:pPr>
+      <w:rPr>
+        <w:rFonts w:ascii="Wingdings" w:hAnsi="Wingdings" w:hint="default"/>
+      </w:rPr>
+    </w:lvl>
+    <w:lvl w:ilvl="6" w:tplc="34090001" w:tentative="1">
+      <w:start w:val="1"/>
+      <w:numFmt w:val="bullet"/>
+      <w:lvlText w:val=""/>
+      <w:lvlJc w:val="left"/>
+      <w:pPr>
+        <w:ind w:left="5400" w:hanging="360"/>
+      </w:pPr>
+      <w:rPr>
+        <w:rFonts w:ascii="Symbol" w:hAnsi="Symbol" w:hint="default"/>
+      </w:rPr>
+    </w:lvl>
+    <w:lvl w:ilvl="7" w:tplc="34090003" w:tentative="1">
+      <w:start w:val="1"/>
+      <w:numFmt w:val="bullet"/>
+      <w:lvlText w:val="o"/>
+      <w:lvlJc w:val="left"/>
+      <w:pPr>
+        <w:ind w:left="6120" w:hanging="360"/>
+      </w:pPr>
+      <w:rPr>
+        <w:rFonts w:ascii="Courier New" w:hAnsi="Courier New" w:cs="Courier New" w:hint="default"/>
+      </w:rPr>
+    </w:lvl>
+    <w:lvl w:ilvl="8" w:tplc="34090005" w:tentative="1">
+      <w:start w:val="1"/>
+      <w:numFmt w:val="bullet"/>
+      <w:lvlText w:val=""/>
+      <w:lvlJc w:val="left"/>
+      <w:pPr>
+        <w:ind w:left="6840" w:hanging="360"/>
+      </w:pPr>
+      <w:rPr>
+        <w:rFonts w:ascii="Wingdings" w:hAnsi="Wingdings" w:hint="default"/>
+      </w:rPr>
+    </w:lvl>
+  </w:abstractNum>
+  <w:abstractNum w:abstractNumId="5" w15:restartNumberingAfterBreak="0">
+    <w:nsid w:val="18E653DD"/>
+    <w:multiLevelType w:val="hybridMultilevel"/>
+    <w:tmpl w:val="5DEE1146"/>
+    <w:lvl w:ilvl="0" w:tplc="34090001">
+      <w:start w:val="1"/>
+      <w:numFmt w:val="bullet"/>
+      <w:lvlText w:val=""/>
+      <w:lvlJc w:val="left"/>
+      <w:pPr>
+        <w:ind w:left="720" w:hanging="360"/>
+      </w:pPr>
+      <w:rPr>
+        <w:rFonts w:ascii="Symbol" w:hAnsi="Symbol" w:hint="default"/>
+      </w:rPr>
+    </w:lvl>
+    <w:lvl w:ilvl="1" w:tplc="34090003" w:tentative="1">
+      <w:start w:val="1"/>
+      <w:numFmt w:val="bullet"/>
+      <w:lvlText w:val="o"/>
+      <w:lvlJc w:val="left"/>
+      <w:pPr>
+        <w:ind w:left="1440" w:hanging="360"/>
+      </w:pPr>
+      <w:rPr>
+        <w:rFonts w:ascii="Courier New" w:hAnsi="Courier New" w:cs="Courier New" w:hint="default"/>
+      </w:rPr>
+    </w:lvl>
+    <w:lvl w:ilvl="2" w:tplc="34090005" w:tentative="1">
+      <w:start w:val="1"/>
+      <w:numFmt w:val="bullet"/>
+      <w:lvlText w:val=""/>
+      <w:lvlJc w:val="left"/>
+      <w:pPr>
+        <w:ind w:left="2160" w:hanging="360"/>
+      </w:pPr>
+      <w:rPr>
+        <w:rFonts w:ascii="Wingdings" w:hAnsi="Wingdings" w:hint="default"/>
+      </w:rPr>
+    </w:lvl>
+    <w:lvl w:ilvl="3" w:tplc="34090001" w:tentative="1">
+      <w:start w:val="1"/>
+      <w:numFmt w:val="bullet"/>
+      <w:lvlText w:val=""/>
+      <w:lvlJc w:val="left"/>
+      <w:pPr>
+        <w:ind w:left="2880" w:hanging="360"/>
+      </w:pPr>
+      <w:rPr>
+        <w:rFonts w:ascii="Symbol" w:hAnsi="Symbol" w:hint="default"/>
+      </w:rPr>
+    </w:lvl>
+    <w:lvl w:ilvl="4" w:tplc="34090003" w:tentative="1">
+      <w:start w:val="1"/>
+      <w:numFmt w:val="bullet"/>
+      <w:lvlText w:val="o"/>
+      <w:lvlJc w:val="left"/>
+      <w:pPr>
+        <w:ind w:left="3600" w:hanging="360"/>
+      </w:pPr>
+      <w:rPr>
+        <w:rFonts w:ascii="Courier New" w:hAnsi="Courier New" w:cs="Courier New" w:hint="default"/>
+      </w:rPr>
+    </w:lvl>
+    <w:lvl w:ilvl="5" w:tplc="34090005" w:tentative="1">
+      <w:start w:val="1"/>
+      <w:numFmt w:val="bullet"/>
+      <w:lvlText w:val=""/>
+      <w:lvlJc w:val="left"/>
+      <w:pPr>
+        <w:ind w:left="4320" w:hanging="360"/>
+      </w:pPr>
+      <w:rPr>
+        <w:rFonts w:ascii="Wingdings" w:hAnsi="Wingdings" w:hint="default"/>
+      </w:rPr>
+    </w:lvl>
+    <w:lvl w:ilvl="6" w:tplc="34090001" w:tentative="1">
+      <w:start w:val="1"/>
+      <w:numFmt w:val="bullet"/>
+      <w:lvlText w:val=""/>
+      <w:lvlJc w:val="left"/>
+      <w:pPr>
+        <w:ind w:left="5040" w:hanging="360"/>
+      </w:pPr>
+      <w:rPr>
+        <w:rFonts w:ascii="Symbol" w:hAnsi="Symbol" w:hint="default"/>
+      </w:rPr>
+    </w:lvl>
+    <w:lvl w:ilvl="7" w:tplc="34090003" w:tentative="1">
+      <w:start w:val="1"/>
+      <w:numFmt w:val="bullet"/>
+      <w:lvlText w:val="o"/>
+      <w:lvlJc w:val="left"/>
+      <w:pPr>
+        <w:ind w:left="5760" w:hanging="360"/>
+      </w:pPr>
+      <w:rPr>
+        <w:rFonts w:ascii="Courier New" w:hAnsi="Courier New" w:cs="Courier New" w:hint="default"/>
+      </w:rPr>
+    </w:lvl>
+    <w:lvl w:ilvl="8" w:tplc="34090005" w:tentative="1">
+      <w:start w:val="1"/>
+      <w:numFmt w:val="bullet"/>
+      <w:lvlText w:val=""/>
+      <w:lvlJc w:val="left"/>
+      <w:pPr>
+        <w:ind w:left="6480" w:hanging="360"/>
+      </w:pPr>
+      <w:rPr>
+        <w:rFonts w:ascii="Wingdings" w:hAnsi="Wingdings" w:hint="default"/>
+      </w:rPr>
+    </w:lvl>
+  </w:abstractNum>
+  <w:abstractNum w:abstractNumId="6" w15:restartNumberingAfterBreak="0">
     <w:nsid w:val="22CC294A"/>
     <w:multiLevelType w:val="hybridMultilevel"/>
     <w:tmpl w:val="7234CF10"/>
@@ -3839,7 +4655,7 @@
       </w:rPr>
     </w:lvl>
   </w:abstractNum>
-  <w:abstractNum w:abstractNumId="4" w15:restartNumberingAfterBreak="0">
+  <w:abstractNum w:abstractNumId="7" w15:restartNumberingAfterBreak="0">
     <w:nsid w:val="24076760"/>
     <w:multiLevelType w:val="hybridMultilevel"/>
     <w:tmpl w:val="73F874FC"/>
@@ -3928,7 +4744,7 @@
       </w:pPr>
     </w:lvl>
   </w:abstractNum>
-  <w:abstractNum w:abstractNumId="5" w15:restartNumberingAfterBreak="0">
+  <w:abstractNum w:abstractNumId="8" w15:restartNumberingAfterBreak="0">
     <w:nsid w:val="2A8D1F4A"/>
     <w:multiLevelType w:val="hybridMultilevel"/>
     <w:tmpl w:val="FED2601A"/>
@@ -4041,7 +4857,7 @@
       </w:rPr>
     </w:lvl>
   </w:abstractNum>
-  <w:abstractNum w:abstractNumId="6" w15:restartNumberingAfterBreak="0">
+  <w:abstractNum w:abstractNumId="9" w15:restartNumberingAfterBreak="0">
     <w:nsid w:val="37D3640E"/>
     <w:multiLevelType w:val="hybridMultilevel"/>
     <w:tmpl w:val="8990D216"/>
@@ -4154,7 +4970,7 @@
       </w:rPr>
     </w:lvl>
   </w:abstractNum>
-  <w:abstractNum w:abstractNumId="7" w15:restartNumberingAfterBreak="0">
+  <w:abstractNum w:abstractNumId="10" w15:restartNumberingAfterBreak="0">
     <w:nsid w:val="3F025F52"/>
     <w:multiLevelType w:val="hybridMultilevel"/>
     <w:tmpl w:val="5348622C"/>
@@ -4267,7 +5083,120 @@
       </w:rPr>
     </w:lvl>
   </w:abstractNum>
-  <w:abstractNum w:abstractNumId="8" w15:restartNumberingAfterBreak="0">
+  <w:abstractNum w:abstractNumId="11" w15:restartNumberingAfterBreak="0">
+    <w:nsid w:val="40AB30C2"/>
+    <w:multiLevelType w:val="hybridMultilevel"/>
+    <w:tmpl w:val="A134E668"/>
+    <w:lvl w:ilvl="0" w:tplc="34090005">
+      <w:start w:val="1"/>
+      <w:numFmt w:val="bullet"/>
+      <w:lvlText w:val=""/>
+      <w:lvlJc w:val="left"/>
+      <w:pPr>
+        <w:ind w:left="720" w:hanging="360"/>
+      </w:pPr>
+      <w:rPr>
+        <w:rFonts w:ascii="Wingdings" w:hAnsi="Wingdings" w:hint="default"/>
+      </w:rPr>
+    </w:lvl>
+    <w:lvl w:ilvl="1" w:tplc="34090003" w:tentative="1">
+      <w:start w:val="1"/>
+      <w:numFmt w:val="bullet"/>
+      <w:lvlText w:val="o"/>
+      <w:lvlJc w:val="left"/>
+      <w:pPr>
+        <w:ind w:left="1440" w:hanging="360"/>
+      </w:pPr>
+      <w:rPr>
+        <w:rFonts w:ascii="Courier New" w:hAnsi="Courier New" w:cs="Courier New" w:hint="default"/>
+      </w:rPr>
+    </w:lvl>
+    <w:lvl w:ilvl="2" w:tplc="34090005" w:tentative="1">
+      <w:start w:val="1"/>
+      <w:numFmt w:val="bullet"/>
+      <w:lvlText w:val=""/>
+      <w:lvlJc w:val="left"/>
+      <w:pPr>
+        <w:ind w:left="2160" w:hanging="360"/>
+      </w:pPr>
+      <w:rPr>
+        <w:rFonts w:ascii="Wingdings" w:hAnsi="Wingdings" w:hint="default"/>
+      </w:rPr>
+    </w:lvl>
+    <w:lvl w:ilvl="3" w:tplc="34090001" w:tentative="1">
+      <w:start w:val="1"/>
+      <w:numFmt w:val="bullet"/>
+      <w:lvlText w:val=""/>
+      <w:lvlJc w:val="left"/>
+      <w:pPr>
+        <w:ind w:left="2880" w:hanging="360"/>
+      </w:pPr>
+      <w:rPr>
+        <w:rFonts w:ascii="Symbol" w:hAnsi="Symbol" w:hint="default"/>
+      </w:rPr>
+    </w:lvl>
+    <w:lvl w:ilvl="4" w:tplc="34090003" w:tentative="1">
+      <w:start w:val="1"/>
+      <w:numFmt w:val="bullet"/>
+      <w:lvlText w:val="o"/>
+      <w:lvlJc w:val="left"/>
+      <w:pPr>
+        <w:ind w:left="3600" w:hanging="360"/>
+      </w:pPr>
+      <w:rPr>
+        <w:rFonts w:ascii="Courier New" w:hAnsi="Courier New" w:cs="Courier New" w:hint="default"/>
+      </w:rPr>
+    </w:lvl>
+    <w:lvl w:ilvl="5" w:tplc="34090005" w:tentative="1">
+      <w:start w:val="1"/>
+      <w:numFmt w:val="bullet"/>
+      <w:lvlText w:val=""/>
+      <w:lvlJc w:val="left"/>
+      <w:pPr>
+        <w:ind w:left="4320" w:hanging="360"/>
+      </w:pPr>
+      <w:rPr>
+        <w:rFonts w:ascii="Wingdings" w:hAnsi="Wingdings" w:hint="default"/>
+      </w:rPr>
+    </w:lvl>
+    <w:lvl w:ilvl="6" w:tplc="34090001" w:tentative="1">
+      <w:start w:val="1"/>
+      <w:numFmt w:val="bullet"/>
+      <w:lvlText w:val=""/>
+      <w:lvlJc w:val="left"/>
+      <w:pPr>
+        <w:ind w:left="5040" w:hanging="360"/>
+      </w:pPr>
+      <w:rPr>
+        <w:rFonts w:ascii="Symbol" w:hAnsi="Symbol" w:hint="default"/>
+      </w:rPr>
+    </w:lvl>
+    <w:lvl w:ilvl="7" w:tplc="34090003" w:tentative="1">
+      <w:start w:val="1"/>
+      <w:numFmt w:val="bullet"/>
+      <w:lvlText w:val="o"/>
+      <w:lvlJc w:val="left"/>
+      <w:pPr>
+        <w:ind w:left="5760" w:hanging="360"/>
+      </w:pPr>
+      <w:rPr>
+        <w:rFonts w:ascii="Courier New" w:hAnsi="Courier New" w:cs="Courier New" w:hint="default"/>
+      </w:rPr>
+    </w:lvl>
+    <w:lvl w:ilvl="8" w:tplc="34090005" w:tentative="1">
+      <w:start w:val="1"/>
+      <w:numFmt w:val="bullet"/>
+      <w:lvlText w:val=""/>
+      <w:lvlJc w:val="left"/>
+      <w:pPr>
+        <w:ind w:left="6480" w:hanging="360"/>
+      </w:pPr>
+      <w:rPr>
+        <w:rFonts w:ascii="Wingdings" w:hAnsi="Wingdings" w:hint="default"/>
+      </w:rPr>
+    </w:lvl>
+  </w:abstractNum>
+  <w:abstractNum w:abstractNumId="12" w15:restartNumberingAfterBreak="0">
     <w:nsid w:val="43DE660B"/>
     <w:multiLevelType w:val="hybridMultilevel"/>
     <w:tmpl w:val="CC963536"/>
@@ -4380,7 +5309,7 @@
       </w:rPr>
     </w:lvl>
   </w:abstractNum>
-  <w:abstractNum w:abstractNumId="9" w15:restartNumberingAfterBreak="0">
+  <w:abstractNum w:abstractNumId="13" w15:restartNumberingAfterBreak="0">
     <w:nsid w:val="47525EED"/>
     <w:multiLevelType w:val="hybridMultilevel"/>
     <w:tmpl w:val="1500EDC0"/>
@@ -4470,7 +5399,7 @@
       </w:pPr>
     </w:lvl>
   </w:abstractNum>
-  <w:abstractNum w:abstractNumId="10" w15:restartNumberingAfterBreak="0">
+  <w:abstractNum w:abstractNumId="14" w15:restartNumberingAfterBreak="0">
     <w:nsid w:val="532B4E3D"/>
     <w:multiLevelType w:val="hybridMultilevel"/>
     <w:tmpl w:val="A08EDDD6"/>
@@ -4583,7 +5512,7 @@
       </w:rPr>
     </w:lvl>
   </w:abstractNum>
-  <w:abstractNum w:abstractNumId="11" w15:restartNumberingAfterBreak="0">
+  <w:abstractNum w:abstractNumId="15" w15:restartNumberingAfterBreak="0">
     <w:nsid w:val="57CE518D"/>
     <w:multiLevelType w:val="hybridMultilevel"/>
     <w:tmpl w:val="B442B45A"/>
@@ -4696,7 +5625,7 @@
       </w:rPr>
     </w:lvl>
   </w:abstractNum>
-  <w:abstractNum w:abstractNumId="12" w15:restartNumberingAfterBreak="0">
+  <w:abstractNum w:abstractNumId="16" w15:restartNumberingAfterBreak="0">
     <w:nsid w:val="5800488C"/>
     <w:multiLevelType w:val="hybridMultilevel"/>
     <w:tmpl w:val="F30EF9E4"/>
@@ -4809,7 +5738,7 @@
       </w:rPr>
     </w:lvl>
   </w:abstractNum>
-  <w:abstractNum w:abstractNumId="13" w15:restartNumberingAfterBreak="0">
+  <w:abstractNum w:abstractNumId="17" w15:restartNumberingAfterBreak="0">
     <w:nsid w:val="5E27543A"/>
     <w:multiLevelType w:val="hybridMultilevel"/>
     <w:tmpl w:val="10B0A412"/>
@@ -4898,7 +5827,7 @@
       </w:pPr>
     </w:lvl>
   </w:abstractNum>
-  <w:abstractNum w:abstractNumId="14" w15:restartNumberingAfterBreak="0">
+  <w:abstractNum w:abstractNumId="18" w15:restartNumberingAfterBreak="0">
     <w:nsid w:val="5FCF5BDE"/>
     <w:multiLevelType w:val="hybridMultilevel"/>
     <w:tmpl w:val="E580E8B2"/>
@@ -4987,7 +5916,7 @@
       </w:pPr>
     </w:lvl>
   </w:abstractNum>
-  <w:abstractNum w:abstractNumId="15" w15:restartNumberingAfterBreak="0">
+  <w:abstractNum w:abstractNumId="19" w15:restartNumberingAfterBreak="0">
     <w:nsid w:val="6C373B6A"/>
     <w:multiLevelType w:val="hybridMultilevel"/>
     <w:tmpl w:val="AC606848"/>
@@ -5076,7 +6005,7 @@
       </w:pPr>
     </w:lvl>
   </w:abstractNum>
-  <w:abstractNum w:abstractNumId="16" w15:restartNumberingAfterBreak="0">
+  <w:abstractNum w:abstractNumId="20" w15:restartNumberingAfterBreak="0">
     <w:nsid w:val="6D360A1A"/>
     <w:multiLevelType w:val="hybridMultilevel"/>
     <w:tmpl w:val="253E1C08"/>
@@ -5165,7 +6094,7 @@
       </w:pPr>
     </w:lvl>
   </w:abstractNum>
-  <w:abstractNum w:abstractNumId="17" w15:restartNumberingAfterBreak="0">
+  <w:abstractNum w:abstractNumId="21" w15:restartNumberingAfterBreak="0">
     <w:nsid w:val="71301323"/>
     <w:multiLevelType w:val="hybridMultilevel"/>
     <w:tmpl w:val="8DA0C314"/>
@@ -5278,10 +6207,10 @@
       </w:rPr>
     </w:lvl>
   </w:abstractNum>
-  <w:abstractNum w:abstractNumId="18" w15:restartNumberingAfterBreak="0">
+  <w:abstractNum w:abstractNumId="22" w15:restartNumberingAfterBreak="0">
     <w:nsid w:val="72306394"/>
     <w:multiLevelType w:val="hybridMultilevel"/>
-    <w:tmpl w:val="6A9C7768"/>
+    <w:tmpl w:val="A8B81BC2"/>
     <w:lvl w:ilvl="0" w:tplc="34090001">
       <w:start w:val="1"/>
       <w:numFmt w:val="bullet"/>
@@ -5392,61 +6321,73 @@
     </w:lvl>
   </w:abstractNum>
   <w:num w:numId="1">
+    <w:abstractNumId w:val="2"/>
+  </w:num>
+  <w:num w:numId="2">
+    <w:abstractNumId w:val="20"/>
+  </w:num>
+  <w:num w:numId="3">
+    <w:abstractNumId w:val="7"/>
+  </w:num>
+  <w:num w:numId="4">
+    <w:abstractNumId w:val="18"/>
+  </w:num>
+  <w:num w:numId="5">
+    <w:abstractNumId w:val="19"/>
+  </w:num>
+  <w:num w:numId="6">
+    <w:abstractNumId w:val="13"/>
+  </w:num>
+  <w:num w:numId="7">
+    <w:abstractNumId w:val="17"/>
+  </w:num>
+  <w:num w:numId="8">
     <w:abstractNumId w:val="1"/>
   </w:num>
-  <w:num w:numId="2">
+  <w:num w:numId="9">
+    <w:abstractNumId w:val="14"/>
+  </w:num>
+  <w:num w:numId="10">
     <w:abstractNumId w:val="16"/>
   </w:num>
-  <w:num w:numId="3">
+  <w:num w:numId="11">
+    <w:abstractNumId w:val="15"/>
+  </w:num>
+  <w:num w:numId="12">
+    <w:abstractNumId w:val="6"/>
+  </w:num>
+  <w:num w:numId="13">
+    <w:abstractNumId w:val="22"/>
+  </w:num>
+  <w:num w:numId="14">
+    <w:abstractNumId w:val="10"/>
+  </w:num>
+  <w:num w:numId="15">
+    <w:abstractNumId w:val="9"/>
+  </w:num>
+  <w:num w:numId="16">
+    <w:abstractNumId w:val="21"/>
+  </w:num>
+  <w:num w:numId="17">
+    <w:abstractNumId w:val="12"/>
+  </w:num>
+  <w:num w:numId="18">
+    <w:abstractNumId w:val="8"/>
+  </w:num>
+  <w:num w:numId="19">
+    <w:abstractNumId w:val="3"/>
+  </w:num>
+  <w:num w:numId="20">
     <w:abstractNumId w:val="4"/>
   </w:num>
-  <w:num w:numId="4">
-    <w:abstractNumId w:val="14"/>
+  <w:num w:numId="21">
+    <w:abstractNumId w:val="11"/>
   </w:num>
-  <w:num w:numId="5">
-    <w:abstractNumId w:val="15"/>
-  </w:num>
-  <w:num w:numId="6">
-    <w:abstractNumId w:val="9"/>
-  </w:num>
-  <w:num w:numId="7">
-    <w:abstractNumId w:val="13"/>
-  </w:num>
-  <w:num w:numId="8">
+  <w:num w:numId="22">
     <w:abstractNumId w:val="0"/>
   </w:num>
-  <w:num w:numId="9">
-    <w:abstractNumId w:val="10"/>
-  </w:num>
-  <w:num w:numId="10">
-    <w:abstractNumId w:val="12"/>
-  </w:num>
-  <w:num w:numId="11">
-    <w:abstractNumId w:val="11"/>
-  </w:num>
-  <w:num w:numId="12">
-    <w:abstractNumId w:val="3"/>
-  </w:num>
-  <w:num w:numId="13">
-    <w:abstractNumId w:val="18"/>
-  </w:num>
-  <w:num w:numId="14">
-    <w:abstractNumId w:val="7"/>
-  </w:num>
-  <w:num w:numId="15">
-    <w:abstractNumId w:val="6"/>
-  </w:num>
-  <w:num w:numId="16">
-    <w:abstractNumId w:val="17"/>
-  </w:num>
-  <w:num w:numId="17">
-    <w:abstractNumId w:val="8"/>
-  </w:num>
-  <w:num w:numId="18">
+  <w:num w:numId="23">
     <w:abstractNumId w:val="5"/>
-  </w:num>
-  <w:num w:numId="19">
-    <w:abstractNumId w:val="2"/>
   </w:num>
 </w:numbering>
 </file>

</xml_diff>

<commit_message>
Added Uber discounts, please refer to UberOutline.docx
</commit_message>
<xml_diff>
--- a/UberOutline.docx
+++ b/UberOutline.docx
@@ -1,6 +1,6 @@
 
 <file path=word/document.xml><?xml version="1.0" encoding="utf-8"?>
-<w:document xmlns:wpc="http://schemas.microsoft.com/office/word/2010/wordprocessingCanvas" xmlns:cx="http://schemas.microsoft.com/office/drawing/2014/chartex" xmlns:cx1="http://schemas.microsoft.com/office/drawing/2015/9/8/chartex" xmlns:cx2="http://schemas.microsoft.com/office/drawing/2015/10/21/chartex" xmlns:cx3="http://schemas.microsoft.com/office/drawing/2016/5/9/chartex" xmlns:cx4="http://schemas.microsoft.com/office/drawing/2016/5/10/chartex" xmlns:cx5="http://schemas.microsoft.com/office/drawing/2016/5/11/chartex" xmlns:mc="http://schemas.openxmlformats.org/markup-compatibility/2006" xmlns:o="urn:schemas-microsoft-com:office:office" xmlns:r="http://schemas.openxmlformats.org/officeDocument/2006/relationships" xmlns:m="http://schemas.openxmlformats.org/officeDocument/2006/math" xmlns:v="urn:schemas-microsoft-com:vml" xmlns:wp14="http://schemas.microsoft.com/office/word/2010/wordprocessingDrawing" xmlns:wp="http://schemas.openxmlformats.org/drawingml/2006/wordprocessingDrawing" xmlns:w10="urn:schemas-microsoft-com:office:word" xmlns:w="http://schemas.openxmlformats.org/wordprocessingml/2006/main" xmlns:w14="http://schemas.microsoft.com/office/word/2010/wordml" xmlns:w15="http://schemas.microsoft.com/office/word/2012/wordml" xmlns:w16se="http://schemas.microsoft.com/office/word/2015/wordml/symex" xmlns:wpg="http://schemas.microsoft.com/office/word/2010/wordprocessingGroup" xmlns:wpi="http://schemas.microsoft.com/office/word/2010/wordprocessingInk" xmlns:wne="http://schemas.microsoft.com/office/word/2006/wordml" xmlns:wps="http://schemas.microsoft.com/office/word/2010/wordprocessingShape" mc:Ignorable="w14 w15 w16se wp14">
+<w:document xmlns:wpc="http://schemas.microsoft.com/office/word/2010/wordprocessingCanvas" xmlns:mc="http://schemas.openxmlformats.org/markup-compatibility/2006" xmlns:o="urn:schemas-microsoft-com:office:office" xmlns:r="http://schemas.openxmlformats.org/officeDocument/2006/relationships" xmlns:m="http://schemas.openxmlformats.org/officeDocument/2006/math" xmlns:v="urn:schemas-microsoft-com:vml" xmlns:wp14="http://schemas.microsoft.com/office/word/2010/wordprocessingDrawing" xmlns:wp="http://schemas.openxmlformats.org/drawingml/2006/wordprocessingDrawing" xmlns:w10="urn:schemas-microsoft-com:office:word" xmlns:w="http://schemas.openxmlformats.org/wordprocessingml/2006/main" xmlns:w14="http://schemas.microsoft.com/office/word/2010/wordml" xmlns:w15="http://schemas.microsoft.com/office/word/2012/wordml" xmlns:wpg="http://schemas.microsoft.com/office/word/2010/wordprocessingGroup" xmlns:wpi="http://schemas.microsoft.com/office/word/2010/wordprocessingInk" xmlns:wne="http://schemas.microsoft.com/office/word/2006/wordml" xmlns:wps="http://schemas.microsoft.com/office/word/2010/wordprocessingShape" mc:Ignorable="w14 w15 wp14">
   <w:body>
     <w:p>
       <w:pPr>
@@ -1371,6 +1371,7 @@
           <w:sz w:val="28"/>
           <w:szCs w:val="28"/>
         </w:rPr>
+        <w:lastRenderedPageBreak/>
         <w:t>Background</w:t>
       </w:r>
       <w:bookmarkEnd w:id="1"/>
@@ -1787,8 +1788,6 @@
         </w:rPr>
         <w:t>Different Uber Transportation Services</w:t>
       </w:r>
-      <w:bookmarkStart w:id="2" w:name="_GoBack"/>
-      <w:bookmarkEnd w:id="2"/>
     </w:p>
     <w:p>
       <w:pPr>
@@ -2137,6 +2136,7 @@
           <w:sz w:val="24"/>
           <w:szCs w:val="24"/>
         </w:rPr>
+        <w:lastRenderedPageBreak/>
         <w:t>New Feature of Uber</w:t>
       </w:r>
     </w:p>
@@ -2173,7 +2173,7 @@
           <w:szCs w:val="28"/>
         </w:rPr>
       </w:pPr>
-      <w:bookmarkStart w:id="3" w:name="_Toc478246609"/>
+      <w:bookmarkStart w:id="2" w:name="_Toc478246609"/>
       <w:r>
         <w:rPr>
           <w:noProof/>
@@ -2260,7 +2260,7 @@
         </w:rPr>
         <w:t xml:space="preserve"> Users </w:t>
       </w:r>
-      <w:bookmarkEnd w:id="3"/>
+      <w:bookmarkEnd w:id="2"/>
     </w:p>
     <w:p>
       <w:pPr>
@@ -2292,13 +2292,14 @@
           <w:sz w:val="28"/>
         </w:rPr>
       </w:pPr>
-      <w:bookmarkStart w:id="4" w:name="_Toc478246610"/>
+      <w:bookmarkStart w:id="3" w:name="_Toc478246610"/>
       <w:r>
         <w:rPr>
           <w:rFonts w:ascii="Arial" w:hAnsi="Arial" w:cs="Arial"/>
           <w:b/>
           <w:sz w:val="28"/>
         </w:rPr>
+        <w:lastRenderedPageBreak/>
         <w:t>Top 5 Country Uber User</w:t>
       </w:r>
     </w:p>
@@ -2432,7 +2433,7 @@
         </w:rPr>
         <w:t>Uber’s Biggest Competitors</w:t>
       </w:r>
-      <w:bookmarkEnd w:id="4"/>
+      <w:bookmarkEnd w:id="3"/>
     </w:p>
     <w:p>
       <w:pPr>
@@ -2560,7 +2561,7 @@
           <w:szCs w:val="28"/>
         </w:rPr>
       </w:pPr>
-      <w:bookmarkStart w:id="5" w:name="_Toc478246611"/>
+      <w:bookmarkStart w:id="4" w:name="_Toc478246611"/>
       <w:r>
         <w:rPr>
           <w:rFonts w:ascii="Arial" w:hAnsi="Arial" w:cs="Arial"/>
@@ -2570,7 +2571,7 @@
         </w:rPr>
         <w:t>Features of Uber Application</w:t>
       </w:r>
-      <w:bookmarkEnd w:id="5"/>
+      <w:bookmarkEnd w:id="4"/>
     </w:p>
     <w:p>
       <w:pPr>
@@ -2682,17 +2683,6 @@
     <w:p>
       <w:pPr>
         <w:pStyle w:val="ListParagraph"/>
-        <w:spacing w:after="0" w:line="360" w:lineRule="auto"/>
-        <w:ind w:left="975"/>
-        <w:rPr>
-          <w:rFonts w:ascii="Arial" w:hAnsi="Arial" w:cs="Arial"/>
-          <w:sz w:val="24"/>
-        </w:rPr>
-      </w:pPr>
-    </w:p>
-    <w:p>
-      <w:pPr>
-        <w:pStyle w:val="ListParagraph"/>
         <w:numPr>
           <w:ilvl w:val="0"/>
           <w:numId w:val="24"/>
@@ -2797,6 +2787,127 @@
     </w:p>
     <w:p>
       <w:pPr>
+        <w:pStyle w:val="ListParagraph"/>
+        <w:spacing w:after="0" w:line="360" w:lineRule="auto"/>
+        <w:ind w:left="1695"/>
+        <w:rPr>
+          <w:rFonts w:ascii="Arial" w:hAnsi="Arial" w:cs="Arial"/>
+          <w:sz w:val="24"/>
+        </w:rPr>
+      </w:pPr>
+    </w:p>
+    <w:p>
+      <w:pPr>
+        <w:spacing w:after="0" w:line="360" w:lineRule="auto"/>
+        <w:ind w:firstLine="615"/>
+        <w:rPr>
+          <w:rFonts w:ascii="Arial" w:hAnsi="Arial" w:cs="Arial"/>
+          <w:sz w:val="24"/>
+        </w:rPr>
+      </w:pPr>
+      <w:r>
+        <w:rPr>
+          <w:rFonts w:ascii="Arial" w:hAnsi="Arial" w:cs="Arial"/>
+          <w:sz w:val="24"/>
+        </w:rPr>
+        <w:t>Uber Discounts</w:t>
+      </w:r>
+    </w:p>
+    <w:p>
+      <w:pPr>
+        <w:pStyle w:val="ListParagraph"/>
+        <w:numPr>
+          <w:ilvl w:val="1"/>
+          <w:numId w:val="24"/>
+        </w:numPr>
+        <w:spacing w:after="0" w:line="360" w:lineRule="auto"/>
+        <w:rPr>
+          <w:rFonts w:ascii="Arial" w:hAnsi="Arial" w:cs="Arial"/>
+          <w:sz w:val="24"/>
+        </w:rPr>
+      </w:pPr>
+      <w:r>
+        <w:rPr>
+          <w:rFonts w:ascii="Arial" w:hAnsi="Arial" w:cs="Arial"/>
+          <w:sz w:val="24"/>
+        </w:rPr>
+        <w:t>Free</w:t>
+      </w:r>
+      <w:r>
+        <w:rPr>
+          <w:rFonts w:ascii="Arial" w:hAnsi="Arial" w:cs="Arial"/>
+          <w:sz w:val="24"/>
+        </w:rPr>
+        <w:t xml:space="preserve"> ride on first 2 Uber trips for Citibank credit card</w:t>
+      </w:r>
+    </w:p>
+    <w:p>
+      <w:pPr>
+        <w:pStyle w:val="ListParagraph"/>
+        <w:numPr>
+          <w:ilvl w:val="1"/>
+          <w:numId w:val="24"/>
+        </w:numPr>
+        <w:spacing w:after="0" w:line="360" w:lineRule="auto"/>
+        <w:rPr>
+          <w:rFonts w:ascii="Arial" w:hAnsi="Arial" w:cs="Arial"/>
+          <w:sz w:val="24"/>
+        </w:rPr>
+      </w:pPr>
+      <w:r>
+        <w:rPr>
+          <w:rFonts w:ascii="Arial" w:hAnsi="Arial" w:cs="Arial"/>
+          <w:sz w:val="24"/>
+        </w:rPr>
+        <w:t>50% off on 5 first Uber trips for BDO credit card users</w:t>
+      </w:r>
+    </w:p>
+    <w:p>
+      <w:pPr>
+        <w:pStyle w:val="ListParagraph"/>
+        <w:numPr>
+          <w:ilvl w:val="1"/>
+          <w:numId w:val="24"/>
+        </w:numPr>
+        <w:spacing w:after="0" w:line="360" w:lineRule="auto"/>
+        <w:rPr>
+          <w:rFonts w:ascii="Arial" w:hAnsi="Arial" w:cs="Arial"/>
+          <w:sz w:val="24"/>
+        </w:rPr>
+      </w:pPr>
+      <w:r>
+        <w:rPr>
+          <w:rFonts w:ascii="Arial" w:hAnsi="Arial" w:cs="Arial"/>
+          <w:sz w:val="24"/>
+        </w:rPr>
+        <w:t>Less P50 on your fixed fare</w:t>
+      </w:r>
+    </w:p>
+    <w:p>
+      <w:pPr>
+        <w:pStyle w:val="ListParagraph"/>
+        <w:numPr>
+          <w:ilvl w:val="1"/>
+          <w:numId w:val="24"/>
+        </w:numPr>
+        <w:spacing w:after="0" w:line="360" w:lineRule="auto"/>
+        <w:rPr>
+          <w:rFonts w:ascii="Arial" w:hAnsi="Arial" w:cs="Arial"/>
+          <w:sz w:val="24"/>
+        </w:rPr>
+      </w:pPr>
+      <w:r>
+        <w:rPr>
+          <w:rFonts w:ascii="Arial" w:hAnsi="Arial" w:cs="Arial"/>
+          <w:sz w:val="24"/>
+        </w:rPr>
+        <w:t>Free ride for new users only</w:t>
+      </w:r>
+      <w:bookmarkStart w:id="5" w:name="_GoBack"/>
+      <w:bookmarkEnd w:id="5"/>
+    </w:p>
+    <w:p>
+      <w:pPr>
         <w:pStyle w:val="Heading1"/>
         <w:spacing w:line="360" w:lineRule="auto"/>
         <w:rPr>
@@ -2814,6 +2925,7 @@
           <w:sz w:val="28"/>
           <w:szCs w:val="28"/>
         </w:rPr>
+        <w:lastRenderedPageBreak/>
         <w:t>How Successful Is Uber Now?</w:t>
       </w:r>
       <w:bookmarkEnd w:id="6"/>
@@ -3083,6 +3195,7 @@
           <w:rFonts w:ascii="Arial" w:hAnsi="Arial" w:cs="Arial"/>
           <w:b/>
         </w:rPr>
+        <w:lastRenderedPageBreak/>
         <w:t>UBER GRAPHS</w:t>
       </w:r>
     </w:p>
@@ -3523,6 +3636,7 @@
           <w:b/>
           <w:sz w:val="28"/>
         </w:rPr>
+        <w:lastRenderedPageBreak/>
         <w:t>Rates of Uber</w:t>
       </w:r>
     </w:p>
@@ -4321,6 +4435,7 @@
           <w:sz w:val="28"/>
           <w:szCs w:val="28"/>
         </w:rPr>
+        <w:lastRenderedPageBreak/>
         <w:t>References</w:t>
       </w:r>
       <w:bookmarkEnd w:id="12"/>
@@ -4703,7 +4818,7 @@
 </file>
 
 <file path=word/endnotes.xml><?xml version="1.0" encoding="utf-8"?>
-<w:endnotes xmlns:wpc="http://schemas.microsoft.com/office/word/2010/wordprocessingCanvas" xmlns:cx="http://schemas.microsoft.com/office/drawing/2014/chartex" xmlns:cx1="http://schemas.microsoft.com/office/drawing/2015/9/8/chartex" xmlns:cx2="http://schemas.microsoft.com/office/drawing/2015/10/21/chartex" xmlns:cx3="http://schemas.microsoft.com/office/drawing/2016/5/9/chartex" xmlns:cx4="http://schemas.microsoft.com/office/drawing/2016/5/10/chartex" xmlns:cx5="http://schemas.microsoft.com/office/drawing/2016/5/11/chartex" xmlns:mc="http://schemas.openxmlformats.org/markup-compatibility/2006" xmlns:o="urn:schemas-microsoft-com:office:office" xmlns:r="http://schemas.openxmlformats.org/officeDocument/2006/relationships" xmlns:m="http://schemas.openxmlformats.org/officeDocument/2006/math" xmlns:v="urn:schemas-microsoft-com:vml" xmlns:wp14="http://schemas.microsoft.com/office/word/2010/wordprocessingDrawing" xmlns:wp="http://schemas.openxmlformats.org/drawingml/2006/wordprocessingDrawing" xmlns:w10="urn:schemas-microsoft-com:office:word" xmlns:w="http://schemas.openxmlformats.org/wordprocessingml/2006/main" xmlns:w14="http://schemas.microsoft.com/office/word/2010/wordml" xmlns:w15="http://schemas.microsoft.com/office/word/2012/wordml" xmlns:w16se="http://schemas.microsoft.com/office/word/2015/wordml/symex" xmlns:wpg="http://schemas.microsoft.com/office/word/2010/wordprocessingGroup" xmlns:wpi="http://schemas.microsoft.com/office/word/2010/wordprocessingInk" xmlns:wne="http://schemas.microsoft.com/office/word/2006/wordml" xmlns:wps="http://schemas.microsoft.com/office/word/2010/wordprocessingShape" mc:Ignorable="w14 w15 w16se wp14">
+<w:endnotes xmlns:wpc="http://schemas.microsoft.com/office/word/2010/wordprocessingCanvas" xmlns:mc="http://schemas.openxmlformats.org/markup-compatibility/2006" xmlns:o="urn:schemas-microsoft-com:office:office" xmlns:r="http://schemas.openxmlformats.org/officeDocument/2006/relationships" xmlns:m="http://schemas.openxmlformats.org/officeDocument/2006/math" xmlns:v="urn:schemas-microsoft-com:vml" xmlns:wp14="http://schemas.microsoft.com/office/word/2010/wordprocessingDrawing" xmlns:wp="http://schemas.openxmlformats.org/drawingml/2006/wordprocessingDrawing" xmlns:w10="urn:schemas-microsoft-com:office:word" xmlns:w="http://schemas.openxmlformats.org/wordprocessingml/2006/main" xmlns:w14="http://schemas.microsoft.com/office/word/2010/wordml" xmlns:w15="http://schemas.microsoft.com/office/word/2012/wordml" xmlns:wpg="http://schemas.microsoft.com/office/word/2010/wordprocessingGroup" xmlns:wpi="http://schemas.microsoft.com/office/word/2010/wordprocessingInk" xmlns:wne="http://schemas.microsoft.com/office/word/2006/wordml" xmlns:wps="http://schemas.microsoft.com/office/word/2010/wordprocessingShape" mc:Ignorable="w14 w15 wp14">
   <w:endnote w:type="separator" w:id="-1">
     <w:p>
       <w:pPr>
@@ -4728,7 +4843,7 @@
 </file>
 
 <file path=word/footnotes.xml><?xml version="1.0" encoding="utf-8"?>
-<w:footnotes xmlns:wpc="http://schemas.microsoft.com/office/word/2010/wordprocessingCanvas" xmlns:cx="http://schemas.microsoft.com/office/drawing/2014/chartex" xmlns:cx1="http://schemas.microsoft.com/office/drawing/2015/9/8/chartex" xmlns:cx2="http://schemas.microsoft.com/office/drawing/2015/10/21/chartex" xmlns:cx3="http://schemas.microsoft.com/office/drawing/2016/5/9/chartex" xmlns:cx4="http://schemas.microsoft.com/office/drawing/2016/5/10/chartex" xmlns:cx5="http://schemas.microsoft.com/office/drawing/2016/5/11/chartex" xmlns:mc="http://schemas.openxmlformats.org/markup-compatibility/2006" xmlns:o="urn:schemas-microsoft-com:office:office" xmlns:r="http://schemas.openxmlformats.org/officeDocument/2006/relationships" xmlns:m="http://schemas.openxmlformats.org/officeDocument/2006/math" xmlns:v="urn:schemas-microsoft-com:vml" xmlns:wp14="http://schemas.microsoft.com/office/word/2010/wordprocessingDrawing" xmlns:wp="http://schemas.openxmlformats.org/drawingml/2006/wordprocessingDrawing" xmlns:w10="urn:schemas-microsoft-com:office:word" xmlns:w="http://schemas.openxmlformats.org/wordprocessingml/2006/main" xmlns:w14="http://schemas.microsoft.com/office/word/2010/wordml" xmlns:w15="http://schemas.microsoft.com/office/word/2012/wordml" xmlns:w16se="http://schemas.microsoft.com/office/word/2015/wordml/symex" xmlns:wpg="http://schemas.microsoft.com/office/word/2010/wordprocessingGroup" xmlns:wpi="http://schemas.microsoft.com/office/word/2010/wordprocessingInk" xmlns:wne="http://schemas.microsoft.com/office/word/2006/wordml" xmlns:wps="http://schemas.microsoft.com/office/word/2010/wordprocessingShape" mc:Ignorable="w14 w15 w16se wp14">
+<w:footnotes xmlns:wpc="http://schemas.microsoft.com/office/word/2010/wordprocessingCanvas" xmlns:mc="http://schemas.openxmlformats.org/markup-compatibility/2006" xmlns:o="urn:schemas-microsoft-com:office:office" xmlns:r="http://schemas.openxmlformats.org/officeDocument/2006/relationships" xmlns:m="http://schemas.openxmlformats.org/officeDocument/2006/math" xmlns:v="urn:schemas-microsoft-com:vml" xmlns:wp14="http://schemas.microsoft.com/office/word/2010/wordprocessingDrawing" xmlns:wp="http://schemas.openxmlformats.org/drawingml/2006/wordprocessingDrawing" xmlns:w10="urn:schemas-microsoft-com:office:word" xmlns:w="http://schemas.openxmlformats.org/wordprocessingml/2006/main" xmlns:w14="http://schemas.microsoft.com/office/word/2010/wordml" xmlns:w15="http://schemas.microsoft.com/office/word/2012/wordml" xmlns:wpg="http://schemas.microsoft.com/office/word/2010/wordprocessingGroup" xmlns:wpi="http://schemas.microsoft.com/office/word/2010/wordprocessingInk" xmlns:wne="http://schemas.microsoft.com/office/word/2006/wordml" xmlns:wps="http://schemas.microsoft.com/office/word/2010/wordprocessingShape" mc:Ignorable="w14 w15 wp14">
   <w:footnote w:type="separator" w:id="-1">
     <w:p>
       <w:pPr>
@@ -4753,8 +4868,8 @@
 </file>
 
 <file path=word/numbering.xml><?xml version="1.0" encoding="utf-8"?>
-<w:numbering xmlns:wpc="http://schemas.microsoft.com/office/word/2010/wordprocessingCanvas" xmlns:cx="http://schemas.microsoft.com/office/drawing/2014/chartex" xmlns:cx1="http://schemas.microsoft.com/office/drawing/2015/9/8/chartex" xmlns:cx2="http://schemas.microsoft.com/office/drawing/2015/10/21/chartex" xmlns:cx3="http://schemas.microsoft.com/office/drawing/2016/5/9/chartex" xmlns:cx4="http://schemas.microsoft.com/office/drawing/2016/5/10/chartex" xmlns:cx5="http://schemas.microsoft.com/office/drawing/2016/5/11/chartex" xmlns:mc="http://schemas.openxmlformats.org/markup-compatibility/2006" xmlns:o="urn:schemas-microsoft-com:office:office" xmlns:r="http://schemas.openxmlformats.org/officeDocument/2006/relationships" xmlns:m="http://schemas.openxmlformats.org/officeDocument/2006/math" xmlns:v="urn:schemas-microsoft-com:vml" xmlns:wp14="http://schemas.microsoft.com/office/word/2010/wordprocessingDrawing" xmlns:wp="http://schemas.openxmlformats.org/drawingml/2006/wordprocessingDrawing" xmlns:w10="urn:schemas-microsoft-com:office:word" xmlns:w="http://schemas.openxmlformats.org/wordprocessingml/2006/main" xmlns:w14="http://schemas.microsoft.com/office/word/2010/wordml" xmlns:w15="http://schemas.microsoft.com/office/word/2012/wordml" xmlns:w16se="http://schemas.microsoft.com/office/word/2015/wordml/symex" xmlns:wpg="http://schemas.microsoft.com/office/word/2010/wordprocessingGroup" xmlns:wpi="http://schemas.microsoft.com/office/word/2010/wordprocessingInk" xmlns:wne="http://schemas.microsoft.com/office/word/2006/wordml" xmlns:wps="http://schemas.microsoft.com/office/word/2010/wordprocessingShape" mc:Ignorable="w14 w15 w16se wp14">
-  <w:abstractNum w:abstractNumId="0" w15:restartNumberingAfterBreak="0">
+<w:numbering xmlns:wpc="http://schemas.microsoft.com/office/word/2010/wordprocessingCanvas" xmlns:mc="http://schemas.openxmlformats.org/markup-compatibility/2006" xmlns:o="urn:schemas-microsoft-com:office:office" xmlns:r="http://schemas.openxmlformats.org/officeDocument/2006/relationships" xmlns:m="http://schemas.openxmlformats.org/officeDocument/2006/math" xmlns:v="urn:schemas-microsoft-com:vml" xmlns:wp14="http://schemas.microsoft.com/office/word/2010/wordprocessingDrawing" xmlns:wp="http://schemas.openxmlformats.org/drawingml/2006/wordprocessingDrawing" xmlns:w10="urn:schemas-microsoft-com:office:word" xmlns:w="http://schemas.openxmlformats.org/wordprocessingml/2006/main" xmlns:w14="http://schemas.microsoft.com/office/word/2010/wordml" xmlns:w15="http://schemas.microsoft.com/office/word/2012/wordml" xmlns:wpg="http://schemas.microsoft.com/office/word/2010/wordprocessingGroup" xmlns:wpi="http://schemas.microsoft.com/office/word/2010/wordprocessingInk" xmlns:wne="http://schemas.microsoft.com/office/word/2006/wordml" xmlns:wps="http://schemas.microsoft.com/office/word/2010/wordprocessingShape" mc:Ignorable="w14 w15 wp14">
+  <w:abstractNum w:abstractNumId="0">
     <w:nsid w:val="02117151"/>
     <w:multiLevelType w:val="hybridMultilevel"/>
     <w:tmpl w:val="F3EEAF76"/>
@@ -4867,7 +4982,7 @@
       </w:rPr>
     </w:lvl>
   </w:abstractNum>
-  <w:abstractNum w:abstractNumId="1" w15:restartNumberingAfterBreak="0">
+  <w:abstractNum w:abstractNumId="1">
     <w:nsid w:val="0542537E"/>
     <w:multiLevelType w:val="hybridMultilevel"/>
     <w:tmpl w:val="FA227E2C"/>
@@ -4979,7 +5094,7 @@
       </w:rPr>
     </w:lvl>
   </w:abstractNum>
-  <w:abstractNum w:abstractNumId="2" w15:restartNumberingAfterBreak="0">
+  <w:abstractNum w:abstractNumId="2">
     <w:nsid w:val="0AEC3894"/>
     <w:multiLevelType w:val="hybridMultilevel"/>
     <w:tmpl w:val="8F9248EA"/>
@@ -5092,7 +5207,7 @@
       </w:rPr>
     </w:lvl>
   </w:abstractNum>
-  <w:abstractNum w:abstractNumId="3" w15:restartNumberingAfterBreak="0">
+  <w:abstractNum w:abstractNumId="3">
     <w:nsid w:val="0C913817"/>
     <w:multiLevelType w:val="hybridMultilevel"/>
     <w:tmpl w:val="B25C153C"/>
@@ -5181,7 +5296,7 @@
       </w:pPr>
     </w:lvl>
   </w:abstractNum>
-  <w:abstractNum w:abstractNumId="4" w15:restartNumberingAfterBreak="0">
+  <w:abstractNum w:abstractNumId="4">
     <w:nsid w:val="12AC0A12"/>
     <w:multiLevelType w:val="hybridMultilevel"/>
     <w:tmpl w:val="02B8B31C"/>
@@ -5294,7 +5409,7 @@
       </w:rPr>
     </w:lvl>
   </w:abstractNum>
-  <w:abstractNum w:abstractNumId="5" w15:restartNumberingAfterBreak="0">
+  <w:abstractNum w:abstractNumId="5">
     <w:nsid w:val="167E14A1"/>
     <w:multiLevelType w:val="hybridMultilevel"/>
     <w:tmpl w:val="389ADD04"/>
@@ -5407,7 +5522,7 @@
       </w:rPr>
     </w:lvl>
   </w:abstractNum>
-  <w:abstractNum w:abstractNumId="6" w15:restartNumberingAfterBreak="0">
+  <w:abstractNum w:abstractNumId="6">
     <w:nsid w:val="18E653DD"/>
     <w:multiLevelType w:val="hybridMultilevel"/>
     <w:tmpl w:val="5DEE1146"/>
@@ -5520,7 +5635,7 @@
       </w:rPr>
     </w:lvl>
   </w:abstractNum>
-  <w:abstractNum w:abstractNumId="7" w15:restartNumberingAfterBreak="0">
+  <w:abstractNum w:abstractNumId="7">
     <w:nsid w:val="22CC294A"/>
     <w:multiLevelType w:val="hybridMultilevel"/>
     <w:tmpl w:val="7234CF10"/>
@@ -5633,7 +5748,7 @@
       </w:rPr>
     </w:lvl>
   </w:abstractNum>
-  <w:abstractNum w:abstractNumId="8" w15:restartNumberingAfterBreak="0">
+  <w:abstractNum w:abstractNumId="8">
     <w:nsid w:val="24076760"/>
     <w:multiLevelType w:val="hybridMultilevel"/>
     <w:tmpl w:val="73F874FC"/>
@@ -5722,7 +5837,7 @@
       </w:pPr>
     </w:lvl>
   </w:abstractNum>
-  <w:abstractNum w:abstractNumId="9" w15:restartNumberingAfterBreak="0">
+  <w:abstractNum w:abstractNumId="9">
     <w:nsid w:val="2A8D1F4A"/>
     <w:multiLevelType w:val="hybridMultilevel"/>
     <w:tmpl w:val="FED2601A"/>
@@ -5835,7 +5950,7 @@
       </w:rPr>
     </w:lvl>
   </w:abstractNum>
-  <w:abstractNum w:abstractNumId="10" w15:restartNumberingAfterBreak="0">
+  <w:abstractNum w:abstractNumId="10">
     <w:nsid w:val="37D3640E"/>
     <w:multiLevelType w:val="hybridMultilevel"/>
     <w:tmpl w:val="8990D216"/>
@@ -5948,7 +6063,7 @@
       </w:rPr>
     </w:lvl>
   </w:abstractNum>
-  <w:abstractNum w:abstractNumId="11" w15:restartNumberingAfterBreak="0">
+  <w:abstractNum w:abstractNumId="11">
     <w:nsid w:val="3F025F52"/>
     <w:multiLevelType w:val="hybridMultilevel"/>
     <w:tmpl w:val="5348622C"/>
@@ -6061,7 +6176,7 @@
       </w:rPr>
     </w:lvl>
   </w:abstractNum>
-  <w:abstractNum w:abstractNumId="12" w15:restartNumberingAfterBreak="0">
+  <w:abstractNum w:abstractNumId="12">
     <w:nsid w:val="40AB30C2"/>
     <w:multiLevelType w:val="hybridMultilevel"/>
     <w:tmpl w:val="A134E668"/>
@@ -6174,7 +6289,7 @@
       </w:rPr>
     </w:lvl>
   </w:abstractNum>
-  <w:abstractNum w:abstractNumId="13" w15:restartNumberingAfterBreak="0">
+  <w:abstractNum w:abstractNumId="13">
     <w:nsid w:val="43DE660B"/>
     <w:multiLevelType w:val="hybridMultilevel"/>
     <w:tmpl w:val="CC963536"/>
@@ -6287,7 +6402,7 @@
       </w:rPr>
     </w:lvl>
   </w:abstractNum>
-  <w:abstractNum w:abstractNumId="14" w15:restartNumberingAfterBreak="0">
+  <w:abstractNum w:abstractNumId="14">
     <w:nsid w:val="47525EED"/>
     <w:multiLevelType w:val="hybridMultilevel"/>
     <w:tmpl w:val="1500EDC0"/>
@@ -6377,7 +6492,7 @@
       </w:pPr>
     </w:lvl>
   </w:abstractNum>
-  <w:abstractNum w:abstractNumId="15" w15:restartNumberingAfterBreak="0">
+  <w:abstractNum w:abstractNumId="15">
     <w:nsid w:val="532B4E3D"/>
     <w:multiLevelType w:val="hybridMultilevel"/>
     <w:tmpl w:val="A08EDDD6"/>
@@ -6490,7 +6605,7 @@
       </w:rPr>
     </w:lvl>
   </w:abstractNum>
-  <w:abstractNum w:abstractNumId="16" w15:restartNumberingAfterBreak="0">
+  <w:abstractNum w:abstractNumId="16">
     <w:nsid w:val="57CE518D"/>
     <w:multiLevelType w:val="hybridMultilevel"/>
     <w:tmpl w:val="B442B45A"/>
@@ -6603,7 +6718,7 @@
       </w:rPr>
     </w:lvl>
   </w:abstractNum>
-  <w:abstractNum w:abstractNumId="17" w15:restartNumberingAfterBreak="0">
+  <w:abstractNum w:abstractNumId="17">
     <w:nsid w:val="5800488C"/>
     <w:multiLevelType w:val="hybridMultilevel"/>
     <w:tmpl w:val="F30EF9E4"/>
@@ -6716,7 +6831,7 @@
       </w:rPr>
     </w:lvl>
   </w:abstractNum>
-  <w:abstractNum w:abstractNumId="18" w15:restartNumberingAfterBreak="0">
+  <w:abstractNum w:abstractNumId="18">
     <w:nsid w:val="5E27543A"/>
     <w:multiLevelType w:val="hybridMultilevel"/>
     <w:tmpl w:val="10B0A412"/>
@@ -6805,7 +6920,7 @@
       </w:pPr>
     </w:lvl>
   </w:abstractNum>
-  <w:abstractNum w:abstractNumId="19" w15:restartNumberingAfterBreak="0">
+  <w:abstractNum w:abstractNumId="19">
     <w:nsid w:val="5FCF5BDE"/>
     <w:multiLevelType w:val="hybridMultilevel"/>
     <w:tmpl w:val="E580E8B2"/>
@@ -6894,7 +7009,7 @@
       </w:pPr>
     </w:lvl>
   </w:abstractNum>
-  <w:abstractNum w:abstractNumId="20" w15:restartNumberingAfterBreak="0">
+  <w:abstractNum w:abstractNumId="20">
     <w:nsid w:val="6C373B6A"/>
     <w:multiLevelType w:val="hybridMultilevel"/>
     <w:tmpl w:val="AC606848"/>
@@ -6983,7 +7098,7 @@
       </w:pPr>
     </w:lvl>
   </w:abstractNum>
-  <w:abstractNum w:abstractNumId="21" w15:restartNumberingAfterBreak="0">
+  <w:abstractNum w:abstractNumId="21">
     <w:nsid w:val="6D360A1A"/>
     <w:multiLevelType w:val="hybridMultilevel"/>
     <w:tmpl w:val="253E1C08"/>
@@ -7072,7 +7187,7 @@
       </w:pPr>
     </w:lvl>
   </w:abstractNum>
-  <w:abstractNum w:abstractNumId="22" w15:restartNumberingAfterBreak="0">
+  <w:abstractNum w:abstractNumId="22">
     <w:nsid w:val="71301323"/>
     <w:multiLevelType w:val="hybridMultilevel"/>
     <w:tmpl w:val="8DA0C314"/>
@@ -7185,7 +7300,7 @@
       </w:rPr>
     </w:lvl>
   </w:abstractNum>
-  <w:abstractNum w:abstractNumId="23" w15:restartNumberingAfterBreak="0">
+  <w:abstractNum w:abstractNumId="23">
     <w:nsid w:val="72306394"/>
     <w:multiLevelType w:val="hybridMultilevel"/>
     <w:tmpl w:val="A8B81BC2"/>
@@ -7374,7 +7489,7 @@
 </file>
 
 <file path=word/styles.xml><?xml version="1.0" encoding="utf-8"?>
-<w:styles xmlns:mc="http://schemas.openxmlformats.org/markup-compatibility/2006" xmlns:r="http://schemas.openxmlformats.org/officeDocument/2006/relationships" xmlns:w="http://schemas.openxmlformats.org/wordprocessingml/2006/main" xmlns:w14="http://schemas.microsoft.com/office/word/2010/wordml" xmlns:w15="http://schemas.microsoft.com/office/word/2012/wordml" xmlns:w16se="http://schemas.microsoft.com/office/word/2015/wordml/symex" mc:Ignorable="w14 w15 w16se">
+<w:styles xmlns:mc="http://schemas.openxmlformats.org/markup-compatibility/2006" xmlns:r="http://schemas.openxmlformats.org/officeDocument/2006/relationships" xmlns:w="http://schemas.openxmlformats.org/wordprocessingml/2006/main" xmlns:w14="http://schemas.microsoft.com/office/word/2010/wordml" xmlns:w15="http://schemas.microsoft.com/office/word/2012/wordml" mc:Ignorable="w14 w15">
   <w:docDefaults>
     <w:rPrDefault>
       <w:rPr>
@@ -7390,7 +7505,7 @@
       </w:pPr>
     </w:pPrDefault>
   </w:docDefaults>
-  <w:latentStyles w:defLockedState="0" w:defUIPriority="99" w:defSemiHidden="0" w:defUnhideWhenUsed="0" w:defQFormat="0" w:count="374">
+  <w:latentStyles w:defLockedState="0" w:defUIPriority="99" w:defSemiHidden="0" w:defUnhideWhenUsed="0" w:defQFormat="0" w:count="371">
     <w:lsdException w:name="Normal" w:uiPriority="0" w:qFormat="1"/>
     <w:lsdException w:name="heading 1" w:uiPriority="9" w:qFormat="1"/>
     <w:lsdException w:name="heading 2" w:semiHidden="1" w:uiPriority="9" w:unhideWhenUsed="1" w:qFormat="1"/>
@@ -7762,9 +7877,6 @@
     <w:lsdException w:name="List Table 5 Dark Accent 6" w:uiPriority="50"/>
     <w:lsdException w:name="List Table 6 Colorful Accent 6" w:uiPriority="51"/>
     <w:lsdException w:name="List Table 7 Colorful Accent 6" w:uiPriority="52"/>
-    <w:lsdException w:name="Mention" w:semiHidden="1" w:unhideWhenUsed="1"/>
-    <w:lsdException w:name="Smart Hyperlink" w:semiHidden="1" w:unhideWhenUsed="1"/>
-    <w:lsdException w:name="Hashtag" w:semiHidden="1" w:unhideWhenUsed="1"/>
   </w:latentStyles>
   <w:style w:type="paragraph" w:default="1" w:styleId="Normal">
     <w:name w:val="Normal"/>
@@ -7789,6 +7901,29 @@
       <w:color w:val="2F5496" w:themeColor="accent1" w:themeShade="BF"/>
       <w:sz w:val="32"/>
       <w:szCs w:val="32"/>
+    </w:rPr>
+  </w:style>
+  <w:style w:type="paragraph" w:styleId="Heading3">
+    <w:name w:val="heading 3"/>
+    <w:basedOn w:val="Normal"/>
+    <w:next w:val="Normal"/>
+    <w:link w:val="Heading3Char"/>
+    <w:uiPriority w:val="9"/>
+    <w:semiHidden/>
+    <w:unhideWhenUsed/>
+    <w:qFormat/>
+    <w:rsid w:val="0030206A"/>
+    <w:pPr>
+      <w:keepNext/>
+      <w:keepLines/>
+      <w:spacing w:before="40" w:after="0"/>
+      <w:outlineLvl w:val="2"/>
+    </w:pPr>
+    <w:rPr>
+      <w:rFonts w:asciiTheme="majorHAnsi" w:eastAsiaTheme="majorEastAsia" w:hAnsiTheme="majorHAnsi" w:cstheme="majorBidi"/>
+      <w:color w:val="1F3763" w:themeColor="accent1" w:themeShade="7F"/>
+      <w:sz w:val="24"/>
+      <w:szCs w:val="24"/>
     </w:rPr>
   </w:style>
   <w:style w:type="character" w:default="1" w:styleId="DefaultParagraphFont">
@@ -7933,7 +8068,7 @@
       <w:contextualSpacing/>
     </w:pPr>
   </w:style>
-  <w:style w:type="character" w:styleId="Mention">
+  <w:style w:type="character" w:customStyle="1" w:styleId="Mention">
     <w:name w:val="Mention"/>
     <w:basedOn w:val="DefaultParagraphFont"/>
     <w:uiPriority w:val="99"/>
@@ -7954,6 +8089,20 @@
     <w:rPr>
       <w:b/>
       <w:bCs/>
+    </w:rPr>
+  </w:style>
+  <w:style w:type="character" w:customStyle="1" w:styleId="Heading3Char">
+    <w:name w:val="Heading 3 Char"/>
+    <w:basedOn w:val="DefaultParagraphFont"/>
+    <w:link w:val="Heading3"/>
+    <w:uiPriority w:val="9"/>
+    <w:semiHidden/>
+    <w:rsid w:val="0030206A"/>
+    <w:rPr>
+      <w:rFonts w:asciiTheme="majorHAnsi" w:eastAsiaTheme="majorEastAsia" w:hAnsiTheme="majorHAnsi" w:cstheme="majorBidi"/>
+      <w:color w:val="1F3763" w:themeColor="accent1" w:themeShade="7F"/>
+      <w:sz w:val="24"/>
+      <w:szCs w:val="24"/>
     </w:rPr>
   </w:style>
 </w:styles>

</xml_diff>

<commit_message>
Added reference to Uber discounts
</commit_message>
<xml_diff>
--- a/UberOutline.docx
+++ b/UberOutline.docx
@@ -2903,8 +2903,6 @@
         </w:rPr>
         <w:t>Free ride for new users only</w:t>
       </w:r>
-      <w:bookmarkStart w:id="5" w:name="_GoBack"/>
-      <w:bookmarkEnd w:id="5"/>
     </w:p>
     <w:p>
       <w:pPr>
@@ -2917,7 +2915,7 @@
           <w:szCs w:val="28"/>
         </w:rPr>
       </w:pPr>
-      <w:bookmarkStart w:id="6" w:name="_Toc478246612"/>
+      <w:bookmarkStart w:id="5" w:name="_Toc478246612"/>
       <w:r>
         <w:rPr>
           <w:rFonts w:ascii="Arial" w:hAnsi="Arial" w:cs="Arial"/>
@@ -2928,7 +2926,7 @@
         <w:lastRenderedPageBreak/>
         <w:t>How Successful Is Uber Now?</w:t>
       </w:r>
-      <w:bookmarkEnd w:id="6"/>
+      <w:bookmarkEnd w:id="5"/>
     </w:p>
     <w:p>
       <w:r>
@@ -3299,7 +3297,7 @@
           <w:szCs w:val="28"/>
         </w:rPr>
       </w:pPr>
-      <w:bookmarkStart w:id="7" w:name="_Toc478246613"/>
+      <w:bookmarkStart w:id="6" w:name="_Toc478246613"/>
       <w:r>
         <w:rPr>
           <w:rFonts w:ascii="Arial" w:hAnsi="Arial" w:cs="Arial"/>
@@ -3309,7 +3307,7 @@
         </w:rPr>
         <w:t>Advantages and Disadvantages of Using Uber Application</w:t>
       </w:r>
-      <w:bookmarkEnd w:id="7"/>
+      <w:bookmarkEnd w:id="6"/>
     </w:p>
     <w:p>
       <w:pPr>
@@ -3629,7 +3627,7 @@
           <w:sz w:val="28"/>
         </w:rPr>
       </w:pPr>
-      <w:bookmarkStart w:id="8" w:name="_Toc478246614"/>
+      <w:bookmarkStart w:id="7" w:name="_Toc478246614"/>
       <w:r>
         <w:rPr>
           <w:rFonts w:ascii="Arial" w:hAnsi="Arial" w:cs="Arial"/>
@@ -4133,7 +4131,7 @@
         </w:rPr>
         <w:t>Review</w:t>
       </w:r>
-      <w:bookmarkEnd w:id="8"/>
+      <w:bookmarkEnd w:id="7"/>
       <w:r>
         <w:rPr>
           <w:rFonts w:ascii="Arial" w:hAnsi="Arial" w:cs="Arial"/>
@@ -4155,7 +4153,7 @@
           <w:szCs w:val="28"/>
         </w:rPr>
       </w:pPr>
-      <w:bookmarkStart w:id="9" w:name="_Toc478246615"/>
+      <w:bookmarkStart w:id="8" w:name="_Toc478246615"/>
       <w:r>
         <w:rPr>
           <w:rFonts w:ascii="Arial" w:hAnsi="Arial" w:cs="Arial"/>
@@ -4165,7 +4163,7 @@
         </w:rPr>
         <w:t>Additional information</w:t>
       </w:r>
-      <w:bookmarkEnd w:id="9"/>
+      <w:bookmarkEnd w:id="8"/>
     </w:p>
     <w:p>
       <w:pPr>
@@ -4355,7 +4353,7 @@
           <w:szCs w:val="28"/>
         </w:rPr>
       </w:pPr>
-      <w:bookmarkStart w:id="10" w:name="_Toc478246616"/>
+      <w:bookmarkStart w:id="9" w:name="_Toc478246616"/>
       <w:r>
         <w:rPr>
           <w:rFonts w:ascii="Arial" w:hAnsi="Arial" w:cs="Arial"/>
@@ -4365,7 +4363,7 @@
         </w:rPr>
         <w:t>Recommendation</w:t>
       </w:r>
-      <w:bookmarkEnd w:id="10"/>
+      <w:bookmarkEnd w:id="9"/>
     </w:p>
     <w:p>
       <w:pPr>
@@ -4377,7 +4375,7 @@
           <w:szCs w:val="28"/>
         </w:rPr>
       </w:pPr>
-      <w:bookmarkStart w:id="11" w:name="_Toc478246617"/>
+      <w:bookmarkStart w:id="10" w:name="_Toc478246617"/>
       <w:r>
         <w:rPr>
           <w:rFonts w:ascii="Arial" w:hAnsi="Arial" w:cs="Arial"/>
@@ -4387,7 +4385,7 @@
         </w:rPr>
         <w:t>Conclusion</w:t>
       </w:r>
-      <w:bookmarkEnd w:id="11"/>
+      <w:bookmarkEnd w:id="10"/>
     </w:p>
     <w:p/>
     <w:p/>
@@ -4427,7 +4425,7 @@
           <w:szCs w:val="28"/>
         </w:rPr>
       </w:pPr>
-      <w:bookmarkStart w:id="12" w:name="_Toc478246618"/>
+      <w:bookmarkStart w:id="11" w:name="_Toc478246618"/>
       <w:r>
         <w:rPr>
           <w:rFonts w:ascii="Arial" w:hAnsi="Arial" w:cs="Arial"/>
@@ -4438,7 +4436,7 @@
         <w:lastRenderedPageBreak/>
         <w:t>References</w:t>
       </w:r>
-      <w:bookmarkEnd w:id="12"/>
+      <w:bookmarkEnd w:id="11"/>
     </w:p>
     <w:p>
       <w:pPr>
@@ -4797,6 +4795,45 @@
           <w:rFonts w:cstheme="minorHAnsi"/>
         </w:rPr>
         <w:t xml:space="preserve"> (International Expansion graph)</w:t>
+      </w:r>
+    </w:p>
+    <w:p>
+      <w:pPr>
+        <w:spacing w:after="0"/>
+        <w:rPr>
+          <w:rFonts w:cstheme="minorHAnsi"/>
+        </w:rPr>
+      </w:pPr>
+    </w:p>
+    <w:p>
+      <w:pPr>
+        <w:spacing w:after="0"/>
+        <w:rPr>
+          <w:rFonts w:cstheme="minorHAnsi"/>
+        </w:rPr>
+      </w:pPr>
+      <w:hyperlink r:id="rId30" w:history="1">
+        <w:r>
+          <w:rPr>
+            <w:rStyle w:val="Hyperlink"/>
+            <w:rFonts w:cstheme="minorHAnsi"/>
+          </w:rPr>
+          <w:t>http://coupons.rappler.com/uber-coupons/?_id=bcd1ab8639da396de4b188105271d68ac583de95&amp;position=2&amp;sub_product=coupon-store</w:t>
+        </w:r>
+      </w:hyperlink>
+      <w:r>
+        <w:rPr>
+          <w:rFonts w:cstheme="minorHAnsi"/>
+        </w:rPr>
+        <w:t xml:space="preserve"> (Uber discounts</w:t>
+      </w:r>
+      <w:bookmarkStart w:id="12" w:name="_GoBack"/>
+      <w:bookmarkEnd w:id="12"/>
+      <w:r>
+        <w:rPr>
+          <w:rFonts w:cstheme="minorHAnsi"/>
+        </w:rPr>
+        <w:t>)</w:t>
       </w:r>
     </w:p>
     <w:p>

</xml_diff>